<commit_message>
Maj Rapport Bus De communication
Mise en page légère
</commit_message>
<xml_diff>
--- a/Documents/Compte-rendu.docx
+++ b/Documents/Compte-rendu.docx
@@ -1,6 +1,6 @@
 
 <file path=word/document.xml><?xml version="1.0" encoding="utf-8"?>
-<w:document xmlns:wpc="http://schemas.microsoft.com/office/word/2010/wordprocessingCanvas" xmlns:cx="http://schemas.microsoft.com/office/drawing/2014/chartex" xmlns:cx1="http://schemas.microsoft.com/office/drawing/2015/9/8/chartex" xmlns:cx2="http://schemas.microsoft.com/office/drawing/2015/10/21/chartex" xmlns:cx3="http://schemas.microsoft.com/office/drawing/2016/5/9/chartex" xmlns:cx4="http://schemas.microsoft.com/office/drawing/2016/5/10/chartex" xmlns:cx5="http://schemas.microsoft.com/office/drawing/2016/5/11/chartex" xmlns:cx6="http://schemas.microsoft.com/office/drawing/2016/5/12/chartex" xmlns:cx7="http://schemas.microsoft.com/office/drawing/2016/5/13/chartex" xmlns:cx8="http://schemas.microsoft.com/office/drawing/2016/5/14/chartex" xmlns:mc="http://schemas.openxmlformats.org/markup-compatibility/2006" xmlns:aink="http://schemas.microsoft.com/office/drawing/2016/ink" xmlns:am3d="http://schemas.microsoft.com/office/drawing/2017/model3d" xmlns:o="urn:schemas-microsoft-com:office:office" xmlns:r="http://schemas.openxmlformats.org/officeDocument/2006/relationships" xmlns:m="http://schemas.openxmlformats.org/officeDocument/2006/math" xmlns:v="urn:schemas-microsoft-com:vml" xmlns:wp14="http://schemas.microsoft.com/office/word/2010/wordprocessingDrawing" xmlns:wp="http://schemas.openxmlformats.org/drawingml/2006/wordprocessingDrawing" xmlns:w10="urn:schemas-microsoft-com:office:word" xmlns:w="http://schemas.openxmlformats.org/wordprocessingml/2006/main" xmlns:w14="http://schemas.microsoft.com/office/word/2010/wordml" xmlns:w15="http://schemas.microsoft.com/office/word/2012/wordml" xmlns:w16cid="http://schemas.microsoft.com/office/word/2016/wordml/cid" xmlns:w16se="http://schemas.microsoft.com/office/word/2015/wordml/symex" xmlns:wpg="http://schemas.microsoft.com/office/word/2010/wordprocessingGroup" xmlns:wpi="http://schemas.microsoft.com/office/word/2010/wordprocessingInk" xmlns:wne="http://schemas.microsoft.com/office/word/2006/wordml" xmlns:wps="http://schemas.microsoft.com/office/word/2010/wordprocessingShape" mc:Ignorable="w14 w15 w16se w16cid wp14">
+<w:document xmlns:wpc="http://schemas.microsoft.com/office/word/2010/wordprocessingCanvas" xmlns:mc="http://schemas.openxmlformats.org/markup-compatibility/2006" xmlns:o="urn:schemas-microsoft-com:office:office" xmlns:r="http://schemas.openxmlformats.org/officeDocument/2006/relationships" xmlns:m="http://schemas.openxmlformats.org/officeDocument/2006/math" xmlns:v="urn:schemas-microsoft-com:vml" xmlns:wp14="http://schemas.microsoft.com/office/word/2010/wordprocessingDrawing" xmlns:wp="http://schemas.openxmlformats.org/drawingml/2006/wordprocessingDrawing" xmlns:w10="urn:schemas-microsoft-com:office:word" xmlns:w="http://schemas.openxmlformats.org/wordprocessingml/2006/main" xmlns:w14="http://schemas.microsoft.com/office/word/2010/wordml" xmlns:w15="http://schemas.microsoft.com/office/word/2012/wordml" xmlns:wpg="http://schemas.microsoft.com/office/word/2010/wordprocessingGroup" xmlns:wpi="http://schemas.microsoft.com/office/word/2010/wordprocessingInk" xmlns:wne="http://schemas.microsoft.com/office/word/2006/wordml" xmlns:wps="http://schemas.microsoft.com/office/word/2010/wordprocessingShape" mc:Ignorable="w14 w15 wp14">
   <w:body>
     <w:p/>
     <w:p/>
@@ -28,11 +28,13 @@
       </w:pPr>
       <w:bookmarkStart w:id="0" w:name="_Toc508700107"/>
       <w:bookmarkStart w:id="1" w:name="_Toc509384965"/>
+      <w:bookmarkStart w:id="2" w:name="_Toc509419221"/>
       <w:r>
         <w:t>Compte rendu de projet</w:t>
       </w:r>
       <w:bookmarkEnd w:id="0"/>
       <w:bookmarkEnd w:id="1"/>
+      <w:bookmarkEnd w:id="2"/>
     </w:p>
     <w:p/>
     <w:p/>
@@ -99,6 +101,24 @@
           <w:r>
             <w:t>Table des matières</w:t>
           </w:r>
+          <w:r>
+            <w:rPr>
+              <w:rFonts w:asciiTheme="minorHAnsi" w:eastAsiaTheme="minorEastAsia" w:hAnsiTheme="minorHAnsi" w:cstheme="minorBidi"/>
+              <w:lang w:eastAsia="fr-FR"/>
+            </w:rPr>
+            <w:fldChar w:fldCharType="begin"/>
+          </w:r>
+          <w:r>
+            <w:instrText xml:space="preserve"> TOC \o "1-3" \h \z \u </w:instrText>
+          </w:r>
+          <w:r>
+            <w:rPr>
+              <w:rFonts w:asciiTheme="minorHAnsi" w:eastAsiaTheme="minorEastAsia" w:hAnsiTheme="minorHAnsi" w:cstheme="minorBidi"/>
+              <w:lang w:eastAsia="fr-FR"/>
+            </w:rPr>
+            <w:fldChar w:fldCharType="separate"/>
+          </w:r>
+          <w:hyperlink w:anchor="_Toc509419221" w:history="1"/>
         </w:p>
         <w:p>
           <w:pPr>
@@ -112,22 +132,13 @@
               <w:szCs w:val="22"/>
             </w:rPr>
           </w:pPr>
-          <w:r>
-            <w:fldChar w:fldCharType="begin"/>
-          </w:r>
-          <w:r>
-            <w:instrText xml:space="preserve"> TOC \o "1-3" \h \z \u </w:instrText>
-          </w:r>
-          <w:r>
-            <w:fldChar w:fldCharType="separate"/>
-          </w:r>
-          <w:hyperlink w:anchor="_Toc509384965" w:history="1">
+          <w:hyperlink w:anchor="_Toc509419222" w:history="1">
             <w:r>
               <w:rPr>
                 <w:rStyle w:val="Lienhypertexte"/>
                 <w:noProof/>
               </w:rPr>
-              <w:t>Compte rendu de projet</w:t>
+              <w:t>Introduction</w:t>
             </w:r>
             <w:r>
               <w:rPr>
@@ -148,77 +159,7 @@
                 <w:noProof/>
                 <w:webHidden/>
               </w:rPr>
-              <w:instrText xml:space="preserve"> PAGEREF _Toc509384965 \h </w:instrText>
-            </w:r>
-            <w:r>
-              <w:rPr>
-                <w:noProof/>
-                <w:webHidden/>
-              </w:rPr>
-            </w:r>
-            <w:r>
-              <w:rPr>
-                <w:noProof/>
-                <w:webHidden/>
-              </w:rPr>
-              <w:fldChar w:fldCharType="separate"/>
-            </w:r>
-            <w:r>
-              <w:rPr>
-                <w:noProof/>
-                <w:webHidden/>
-              </w:rPr>
-              <w:t>1</w:t>
-            </w:r>
-            <w:r>
-              <w:rPr>
-                <w:noProof/>
-                <w:webHidden/>
-              </w:rPr>
-              <w:fldChar w:fldCharType="end"/>
-            </w:r>
-          </w:hyperlink>
-        </w:p>
-        <w:p>
-          <w:pPr>
-            <w:pStyle w:val="TM1"/>
-            <w:tabs>
-              <w:tab w:val="right" w:leader="dot" w:pos="10456"/>
-            </w:tabs>
-            <w:rPr>
-              <w:noProof/>
-              <w:sz w:val="22"/>
-              <w:szCs w:val="22"/>
-            </w:rPr>
-          </w:pPr>
-          <w:hyperlink w:anchor="_Toc509384966" w:history="1">
-            <w:r>
-              <w:rPr>
-                <w:rStyle w:val="Lienhypertexte"/>
-                <w:noProof/>
-              </w:rPr>
-              <w:t>Spécifications générales</w:t>
-            </w:r>
-            <w:r>
-              <w:rPr>
-                <w:noProof/>
-                <w:webHidden/>
-              </w:rPr>
-              <w:tab/>
-            </w:r>
-            <w:r>
-              <w:rPr>
-                <w:noProof/>
-                <w:webHidden/>
-              </w:rPr>
-              <w:fldChar w:fldCharType="begin"/>
-            </w:r>
-            <w:r>
-              <w:rPr>
-                <w:noProof/>
-                <w:webHidden/>
-              </w:rPr>
-              <w:instrText xml:space="preserve"> PAGEREF _Toc509384966 \h </w:instrText>
+              <w:instrText xml:space="preserve"> PAGEREF _Toc509419222 \h </w:instrText>
             </w:r>
             <w:r>
               <w:rPr>
@@ -251,7 +192,7 @@
         </w:p>
         <w:p>
           <w:pPr>
-            <w:pStyle w:val="TM2"/>
+            <w:pStyle w:val="TM1"/>
             <w:tabs>
               <w:tab w:val="right" w:leader="dot" w:pos="10456"/>
             </w:tabs>
@@ -261,13 +202,13 @@
               <w:szCs w:val="22"/>
             </w:rPr>
           </w:pPr>
-          <w:hyperlink w:anchor="_Toc509384967" w:history="1">
+          <w:hyperlink w:anchor="_Toc509419223" w:history="1">
             <w:r>
               <w:rPr>
                 <w:rStyle w:val="Lienhypertexte"/>
                 <w:noProof/>
               </w:rPr>
-              <w:t>Matériel</w:t>
+              <w:t>Spécifications générales</w:t>
             </w:r>
             <w:r>
               <w:rPr>
@@ -288,77 +229,7 @@
                 <w:noProof/>
                 <w:webHidden/>
               </w:rPr>
-              <w:instrText xml:space="preserve"> PAGEREF _Toc509384967 \h </w:instrText>
-            </w:r>
-            <w:r>
-              <w:rPr>
-                <w:noProof/>
-                <w:webHidden/>
-              </w:rPr>
-            </w:r>
-            <w:r>
-              <w:rPr>
-                <w:noProof/>
-                <w:webHidden/>
-              </w:rPr>
-              <w:fldChar w:fldCharType="separate"/>
-            </w:r>
-            <w:r>
-              <w:rPr>
-                <w:noProof/>
-                <w:webHidden/>
-              </w:rPr>
-              <w:t>3</w:t>
-            </w:r>
-            <w:r>
-              <w:rPr>
-                <w:noProof/>
-                <w:webHidden/>
-              </w:rPr>
-              <w:fldChar w:fldCharType="end"/>
-            </w:r>
-          </w:hyperlink>
-        </w:p>
-        <w:p>
-          <w:pPr>
-            <w:pStyle w:val="TM2"/>
-            <w:tabs>
-              <w:tab w:val="right" w:leader="dot" w:pos="10456"/>
-            </w:tabs>
-            <w:rPr>
-              <w:noProof/>
-              <w:sz w:val="22"/>
-              <w:szCs w:val="22"/>
-            </w:rPr>
-          </w:pPr>
-          <w:hyperlink w:anchor="_Toc509384968" w:history="1">
-            <w:r>
-              <w:rPr>
-                <w:rStyle w:val="Lienhypertexte"/>
-                <w:noProof/>
-              </w:rPr>
-              <w:t>Structure</w:t>
-            </w:r>
-            <w:r>
-              <w:rPr>
-                <w:noProof/>
-                <w:webHidden/>
-              </w:rPr>
-              <w:tab/>
-            </w:r>
-            <w:r>
-              <w:rPr>
-                <w:noProof/>
-                <w:webHidden/>
-              </w:rPr>
-              <w:fldChar w:fldCharType="begin"/>
-            </w:r>
-            <w:r>
-              <w:rPr>
-                <w:noProof/>
-                <w:webHidden/>
-              </w:rPr>
-              <w:instrText xml:space="preserve"> PAGEREF _Toc509384968 \h </w:instrText>
+              <w:instrText xml:space="preserve"> PAGEREF _Toc509419223 \h </w:instrText>
             </w:r>
             <w:r>
               <w:rPr>
@@ -401,13 +272,13 @@
               <w:szCs w:val="22"/>
             </w:rPr>
           </w:pPr>
-          <w:hyperlink w:anchor="_Toc509384969" w:history="1">
+          <w:hyperlink w:anchor="_Toc509419224" w:history="1">
             <w:r>
               <w:rPr>
                 <w:rStyle w:val="Lienhypertexte"/>
                 <w:noProof/>
               </w:rPr>
-              <w:t>Exigences systèmes du logiciel</w:t>
+              <w:t>Structure</w:t>
             </w:r>
             <w:r>
               <w:rPr>
@@ -428,7 +299,7 @@
                 <w:noProof/>
                 <w:webHidden/>
               </w:rPr>
-              <w:instrText xml:space="preserve"> PAGEREF _Toc509384969 \h </w:instrText>
+              <w:instrText xml:space="preserve"> PAGEREF _Toc509419224 \h </w:instrText>
             </w:r>
             <w:r>
               <w:rPr>
@@ -461,7 +332,7 @@
         </w:p>
         <w:p>
           <w:pPr>
-            <w:pStyle w:val="TM2"/>
+            <w:pStyle w:val="TM1"/>
             <w:tabs>
               <w:tab w:val="right" w:leader="dot" w:pos="10456"/>
             </w:tabs>
@@ -471,13 +342,13 @@
               <w:szCs w:val="22"/>
             </w:rPr>
           </w:pPr>
-          <w:hyperlink w:anchor="_Toc509384970" w:history="1">
+          <w:hyperlink w:anchor="_Toc509419225" w:history="1">
             <w:r>
               <w:rPr>
                 <w:rStyle w:val="Lienhypertexte"/>
                 <w:noProof/>
               </w:rPr>
-              <w:t>Exigences architecturales du logiciel</w:t>
+              <w:t>Spécifications détaillées</w:t>
             </w:r>
             <w:r>
               <w:rPr>
@@ -498,7 +369,7 @@
                 <w:noProof/>
                 <w:webHidden/>
               </w:rPr>
-              <w:instrText xml:space="preserve"> PAGEREF _Toc509384970 \h </w:instrText>
+              <w:instrText xml:space="preserve"> PAGEREF _Toc509419225 \h </w:instrText>
             </w:r>
             <w:r>
               <w:rPr>
@@ -541,13 +412,13 @@
               <w:szCs w:val="22"/>
             </w:rPr>
           </w:pPr>
-          <w:hyperlink w:anchor="_Toc509384971" w:history="1">
+          <w:hyperlink w:anchor="_Toc509419226" w:history="1">
             <w:r>
               <w:rPr>
                 <w:rStyle w:val="Lienhypertexte"/>
                 <w:noProof/>
               </w:rPr>
-              <w:t>Exigences détaillées du logiciel</w:t>
+              <w:t>Connectique du robot -  Commandes et informations</w:t>
             </w:r>
             <w:r>
               <w:rPr>
@@ -568,7 +439,147 @@
                 <w:noProof/>
                 <w:webHidden/>
               </w:rPr>
-              <w:instrText xml:space="preserve"> PAGEREF _Toc509384971 \h </w:instrText>
+              <w:instrText xml:space="preserve"> PAGEREF _Toc509419226 \h </w:instrText>
+            </w:r>
+            <w:r>
+              <w:rPr>
+                <w:noProof/>
+                <w:webHidden/>
+              </w:rPr>
+            </w:r>
+            <w:r>
+              <w:rPr>
+                <w:noProof/>
+                <w:webHidden/>
+              </w:rPr>
+              <w:fldChar w:fldCharType="separate"/>
+            </w:r>
+            <w:r>
+              <w:rPr>
+                <w:noProof/>
+                <w:webHidden/>
+              </w:rPr>
+              <w:t>5</w:t>
+            </w:r>
+            <w:r>
+              <w:rPr>
+                <w:noProof/>
+                <w:webHidden/>
+              </w:rPr>
+              <w:fldChar w:fldCharType="end"/>
+            </w:r>
+          </w:hyperlink>
+        </w:p>
+        <w:p>
+          <w:pPr>
+            <w:pStyle w:val="TM3"/>
+            <w:tabs>
+              <w:tab w:val="right" w:leader="dot" w:pos="10456"/>
+            </w:tabs>
+            <w:rPr>
+              <w:noProof/>
+              <w:sz w:val="22"/>
+              <w:szCs w:val="22"/>
+            </w:rPr>
+          </w:pPr>
+          <w:hyperlink w:anchor="_Toc509419227" w:history="1">
+            <w:r>
+              <w:rPr>
+                <w:rStyle w:val="Lienhypertexte"/>
+                <w:noProof/>
+              </w:rPr>
+              <w:t>MSP430G2553</w:t>
+            </w:r>
+            <w:r>
+              <w:rPr>
+                <w:noProof/>
+                <w:webHidden/>
+              </w:rPr>
+              <w:tab/>
+            </w:r>
+            <w:r>
+              <w:rPr>
+                <w:noProof/>
+                <w:webHidden/>
+              </w:rPr>
+              <w:fldChar w:fldCharType="begin"/>
+            </w:r>
+            <w:r>
+              <w:rPr>
+                <w:noProof/>
+                <w:webHidden/>
+              </w:rPr>
+              <w:instrText xml:space="preserve"> PAGEREF _Toc509419227 \h </w:instrText>
+            </w:r>
+            <w:r>
+              <w:rPr>
+                <w:noProof/>
+                <w:webHidden/>
+              </w:rPr>
+            </w:r>
+            <w:r>
+              <w:rPr>
+                <w:noProof/>
+                <w:webHidden/>
+              </w:rPr>
+              <w:fldChar w:fldCharType="separate"/>
+            </w:r>
+            <w:r>
+              <w:rPr>
+                <w:noProof/>
+                <w:webHidden/>
+              </w:rPr>
+              <w:t>5</w:t>
+            </w:r>
+            <w:r>
+              <w:rPr>
+                <w:noProof/>
+                <w:webHidden/>
+              </w:rPr>
+              <w:fldChar w:fldCharType="end"/>
+            </w:r>
+          </w:hyperlink>
+        </w:p>
+        <w:p>
+          <w:pPr>
+            <w:pStyle w:val="TM3"/>
+            <w:tabs>
+              <w:tab w:val="right" w:leader="dot" w:pos="10456"/>
+            </w:tabs>
+            <w:rPr>
+              <w:noProof/>
+              <w:sz w:val="22"/>
+              <w:szCs w:val="22"/>
+            </w:rPr>
+          </w:pPr>
+          <w:hyperlink w:anchor="_Toc509419228" w:history="1">
+            <w:r>
+              <w:rPr>
+                <w:rStyle w:val="Lienhypertexte"/>
+                <w:noProof/>
+              </w:rPr>
+              <w:t>MSP430G2231</w:t>
+            </w:r>
+            <w:r>
+              <w:rPr>
+                <w:noProof/>
+                <w:webHidden/>
+              </w:rPr>
+              <w:tab/>
+            </w:r>
+            <w:r>
+              <w:rPr>
+                <w:noProof/>
+                <w:webHidden/>
+              </w:rPr>
+              <w:fldChar w:fldCharType="begin"/>
+            </w:r>
+            <w:r>
+              <w:rPr>
+                <w:noProof/>
+                <w:webHidden/>
+              </w:rPr>
+              <w:instrText xml:space="preserve"> PAGEREF _Toc509419228 \h </w:instrText>
             </w:r>
             <w:r>
               <w:rPr>
@@ -601,76 +612,6 @@
         </w:p>
         <w:p>
           <w:pPr>
-            <w:pStyle w:val="TM1"/>
-            <w:tabs>
-              <w:tab w:val="right" w:leader="dot" w:pos="10456"/>
-            </w:tabs>
-            <w:rPr>
-              <w:noProof/>
-              <w:sz w:val="22"/>
-              <w:szCs w:val="22"/>
-            </w:rPr>
-          </w:pPr>
-          <w:hyperlink w:anchor="_Toc509384972" w:history="1">
-            <w:r>
-              <w:rPr>
-                <w:rStyle w:val="Lienhypertexte"/>
-                <w:noProof/>
-              </w:rPr>
-              <w:t>Spécifications détaillées</w:t>
-            </w:r>
-            <w:r>
-              <w:rPr>
-                <w:noProof/>
-                <w:webHidden/>
-              </w:rPr>
-              <w:tab/>
-            </w:r>
-            <w:r>
-              <w:rPr>
-                <w:noProof/>
-                <w:webHidden/>
-              </w:rPr>
-              <w:fldChar w:fldCharType="begin"/>
-            </w:r>
-            <w:r>
-              <w:rPr>
-                <w:noProof/>
-                <w:webHidden/>
-              </w:rPr>
-              <w:instrText xml:space="preserve"> PAGEREF _Toc509384972 \h </w:instrText>
-            </w:r>
-            <w:r>
-              <w:rPr>
-                <w:noProof/>
-                <w:webHidden/>
-              </w:rPr>
-            </w:r>
-            <w:r>
-              <w:rPr>
-                <w:noProof/>
-                <w:webHidden/>
-              </w:rPr>
-              <w:fldChar w:fldCharType="separate"/>
-            </w:r>
-            <w:r>
-              <w:rPr>
-                <w:noProof/>
-                <w:webHidden/>
-              </w:rPr>
-              <w:t>9</w:t>
-            </w:r>
-            <w:r>
-              <w:rPr>
-                <w:noProof/>
-                <w:webHidden/>
-              </w:rPr>
-              <w:fldChar w:fldCharType="end"/>
-            </w:r>
-          </w:hyperlink>
-        </w:p>
-        <w:p>
-          <w:pPr>
             <w:pStyle w:val="TM2"/>
             <w:tabs>
               <w:tab w:val="right" w:leader="dot" w:pos="10456"/>
@@ -681,217 +622,7 @@
               <w:szCs w:val="22"/>
             </w:rPr>
           </w:pPr>
-          <w:hyperlink w:anchor="_Toc509384973" w:history="1">
-            <w:r>
-              <w:rPr>
-                <w:rStyle w:val="Lienhypertexte"/>
-                <w:noProof/>
-              </w:rPr>
-              <w:t>Connectique du robot -  Commandes et informations</w:t>
-            </w:r>
-            <w:r>
-              <w:rPr>
-                <w:noProof/>
-                <w:webHidden/>
-              </w:rPr>
-              <w:tab/>
-            </w:r>
-            <w:r>
-              <w:rPr>
-                <w:noProof/>
-                <w:webHidden/>
-              </w:rPr>
-              <w:fldChar w:fldCharType="begin"/>
-            </w:r>
-            <w:r>
-              <w:rPr>
-                <w:noProof/>
-                <w:webHidden/>
-              </w:rPr>
-              <w:instrText xml:space="preserve"> PAGEREF _Toc509384973 \h </w:instrText>
-            </w:r>
-            <w:r>
-              <w:rPr>
-                <w:noProof/>
-                <w:webHidden/>
-              </w:rPr>
-            </w:r>
-            <w:r>
-              <w:rPr>
-                <w:noProof/>
-                <w:webHidden/>
-              </w:rPr>
-              <w:fldChar w:fldCharType="separate"/>
-            </w:r>
-            <w:r>
-              <w:rPr>
-                <w:noProof/>
-                <w:webHidden/>
-              </w:rPr>
-              <w:t>9</w:t>
-            </w:r>
-            <w:r>
-              <w:rPr>
-                <w:noProof/>
-                <w:webHidden/>
-              </w:rPr>
-              <w:fldChar w:fldCharType="end"/>
-            </w:r>
-          </w:hyperlink>
-        </w:p>
-        <w:p>
-          <w:pPr>
-            <w:pStyle w:val="TM3"/>
-            <w:tabs>
-              <w:tab w:val="right" w:leader="dot" w:pos="10456"/>
-            </w:tabs>
-            <w:rPr>
-              <w:noProof/>
-              <w:sz w:val="22"/>
-              <w:szCs w:val="22"/>
-            </w:rPr>
-          </w:pPr>
-          <w:hyperlink w:anchor="_Toc509384974" w:history="1">
-            <w:r>
-              <w:rPr>
-                <w:rStyle w:val="Lienhypertexte"/>
-                <w:noProof/>
-              </w:rPr>
-              <w:t>MSP430G2553</w:t>
-            </w:r>
-            <w:r>
-              <w:rPr>
-                <w:noProof/>
-                <w:webHidden/>
-              </w:rPr>
-              <w:tab/>
-            </w:r>
-            <w:r>
-              <w:rPr>
-                <w:noProof/>
-                <w:webHidden/>
-              </w:rPr>
-              <w:fldChar w:fldCharType="begin"/>
-            </w:r>
-            <w:r>
-              <w:rPr>
-                <w:noProof/>
-                <w:webHidden/>
-              </w:rPr>
-              <w:instrText xml:space="preserve"> PAGEREF _Toc509384974 \h </w:instrText>
-            </w:r>
-            <w:r>
-              <w:rPr>
-                <w:noProof/>
-                <w:webHidden/>
-              </w:rPr>
-            </w:r>
-            <w:r>
-              <w:rPr>
-                <w:noProof/>
-                <w:webHidden/>
-              </w:rPr>
-              <w:fldChar w:fldCharType="separate"/>
-            </w:r>
-            <w:r>
-              <w:rPr>
-                <w:noProof/>
-                <w:webHidden/>
-              </w:rPr>
-              <w:t>9</w:t>
-            </w:r>
-            <w:r>
-              <w:rPr>
-                <w:noProof/>
-                <w:webHidden/>
-              </w:rPr>
-              <w:fldChar w:fldCharType="end"/>
-            </w:r>
-          </w:hyperlink>
-        </w:p>
-        <w:p>
-          <w:pPr>
-            <w:pStyle w:val="TM3"/>
-            <w:tabs>
-              <w:tab w:val="right" w:leader="dot" w:pos="10456"/>
-            </w:tabs>
-            <w:rPr>
-              <w:noProof/>
-              <w:sz w:val="22"/>
-              <w:szCs w:val="22"/>
-            </w:rPr>
-          </w:pPr>
-          <w:hyperlink w:anchor="_Toc509384975" w:history="1">
-            <w:r>
-              <w:rPr>
-                <w:rStyle w:val="Lienhypertexte"/>
-                <w:noProof/>
-              </w:rPr>
-              <w:t>MSP430G2231</w:t>
-            </w:r>
-            <w:r>
-              <w:rPr>
-                <w:noProof/>
-                <w:webHidden/>
-              </w:rPr>
-              <w:tab/>
-            </w:r>
-            <w:r>
-              <w:rPr>
-                <w:noProof/>
-                <w:webHidden/>
-              </w:rPr>
-              <w:fldChar w:fldCharType="begin"/>
-            </w:r>
-            <w:r>
-              <w:rPr>
-                <w:noProof/>
-                <w:webHidden/>
-              </w:rPr>
-              <w:instrText xml:space="preserve"> PAGEREF _Toc509384975 \h </w:instrText>
-            </w:r>
-            <w:r>
-              <w:rPr>
-                <w:noProof/>
-                <w:webHidden/>
-              </w:rPr>
-            </w:r>
-            <w:r>
-              <w:rPr>
-                <w:noProof/>
-                <w:webHidden/>
-              </w:rPr>
-              <w:fldChar w:fldCharType="separate"/>
-            </w:r>
-            <w:r>
-              <w:rPr>
-                <w:noProof/>
-                <w:webHidden/>
-              </w:rPr>
-              <w:t>10</w:t>
-            </w:r>
-            <w:r>
-              <w:rPr>
-                <w:noProof/>
-                <w:webHidden/>
-              </w:rPr>
-              <w:fldChar w:fldCharType="end"/>
-            </w:r>
-          </w:hyperlink>
-        </w:p>
-        <w:p>
-          <w:pPr>
-            <w:pStyle w:val="TM2"/>
-            <w:tabs>
-              <w:tab w:val="right" w:leader="dot" w:pos="10456"/>
-            </w:tabs>
-            <w:rPr>
-              <w:noProof/>
-              <w:sz w:val="22"/>
-              <w:szCs w:val="22"/>
-            </w:rPr>
-          </w:pPr>
-          <w:hyperlink w:anchor="_Toc509384976" w:history="1">
+          <w:hyperlink w:anchor="_Toc509419229" w:history="1">
             <w:r>
               <w:rPr>
                 <w:rStyle w:val="Lienhypertexte"/>
@@ -918,7 +649,7 @@
                 <w:noProof/>
                 <w:webHidden/>
               </w:rPr>
-              <w:instrText xml:space="preserve"> PAGEREF _Toc509384976 \h </w:instrText>
+              <w:instrText xml:space="preserve"> PAGEREF _Toc509419229 \h </w:instrText>
             </w:r>
             <w:r>
               <w:rPr>
@@ -938,7 +669,7 @@
                 <w:noProof/>
                 <w:webHidden/>
               </w:rPr>
-              <w:t>11</w:t>
+              <w:t>7</w:t>
             </w:r>
             <w:r>
               <w:rPr>
@@ -961,7 +692,7 @@
               <w:szCs w:val="22"/>
             </w:rPr>
           </w:pPr>
-          <w:hyperlink w:anchor="_Toc509384977" w:history="1">
+          <w:hyperlink w:anchor="_Toc509419230" w:history="1">
             <w:r>
               <w:rPr>
                 <w:rStyle w:val="Lienhypertexte"/>
@@ -988,7 +719,147 @@
                 <w:noProof/>
                 <w:webHidden/>
               </w:rPr>
-              <w:instrText xml:space="preserve"> PAGEREF _Toc509384977 \h </w:instrText>
+              <w:instrText xml:space="preserve"> PAGEREF _Toc509419230 \h </w:instrText>
+            </w:r>
+            <w:r>
+              <w:rPr>
+                <w:noProof/>
+                <w:webHidden/>
+              </w:rPr>
+            </w:r>
+            <w:r>
+              <w:rPr>
+                <w:noProof/>
+                <w:webHidden/>
+              </w:rPr>
+              <w:fldChar w:fldCharType="separate"/>
+            </w:r>
+            <w:r>
+              <w:rPr>
+                <w:noProof/>
+                <w:webHidden/>
+              </w:rPr>
+              <w:t>8</w:t>
+            </w:r>
+            <w:r>
+              <w:rPr>
+                <w:noProof/>
+                <w:webHidden/>
+              </w:rPr>
+              <w:fldChar w:fldCharType="end"/>
+            </w:r>
+          </w:hyperlink>
+        </w:p>
+        <w:p>
+          <w:pPr>
+            <w:pStyle w:val="TM1"/>
+            <w:tabs>
+              <w:tab w:val="right" w:leader="dot" w:pos="10456"/>
+            </w:tabs>
+            <w:rPr>
+              <w:noProof/>
+              <w:sz w:val="22"/>
+              <w:szCs w:val="22"/>
+            </w:rPr>
+          </w:pPr>
+          <w:hyperlink w:anchor="_Toc509419231" w:history="1">
+            <w:r>
+              <w:rPr>
+                <w:rStyle w:val="Lienhypertexte"/>
+                <w:noProof/>
+              </w:rPr>
+              <w:t>Algorithme de fonctionnement</w:t>
+            </w:r>
+            <w:r>
+              <w:rPr>
+                <w:noProof/>
+                <w:webHidden/>
+              </w:rPr>
+              <w:tab/>
+            </w:r>
+            <w:r>
+              <w:rPr>
+                <w:noProof/>
+                <w:webHidden/>
+              </w:rPr>
+              <w:fldChar w:fldCharType="begin"/>
+            </w:r>
+            <w:r>
+              <w:rPr>
+                <w:noProof/>
+                <w:webHidden/>
+              </w:rPr>
+              <w:instrText xml:space="preserve"> PAGEREF _Toc509419231 \h </w:instrText>
+            </w:r>
+            <w:r>
+              <w:rPr>
+                <w:noProof/>
+                <w:webHidden/>
+              </w:rPr>
+            </w:r>
+            <w:r>
+              <w:rPr>
+                <w:noProof/>
+                <w:webHidden/>
+              </w:rPr>
+              <w:fldChar w:fldCharType="separate"/>
+            </w:r>
+            <w:r>
+              <w:rPr>
+                <w:noProof/>
+                <w:webHidden/>
+              </w:rPr>
+              <w:t>12</w:t>
+            </w:r>
+            <w:r>
+              <w:rPr>
+                <w:noProof/>
+                <w:webHidden/>
+              </w:rPr>
+              <w:fldChar w:fldCharType="end"/>
+            </w:r>
+          </w:hyperlink>
+        </w:p>
+        <w:p>
+          <w:pPr>
+            <w:pStyle w:val="TM2"/>
+            <w:tabs>
+              <w:tab w:val="right" w:leader="dot" w:pos="10456"/>
+            </w:tabs>
+            <w:rPr>
+              <w:noProof/>
+              <w:sz w:val="22"/>
+              <w:szCs w:val="22"/>
+            </w:rPr>
+          </w:pPr>
+          <w:hyperlink w:anchor="_Toc509419232" w:history="1">
+            <w:r>
+              <w:rPr>
+                <w:rStyle w:val="Lienhypertexte"/>
+                <w:noProof/>
+              </w:rPr>
+              <w:t>Description du fonctionnement du robot</w:t>
+            </w:r>
+            <w:r>
+              <w:rPr>
+                <w:noProof/>
+                <w:webHidden/>
+              </w:rPr>
+              <w:tab/>
+            </w:r>
+            <w:r>
+              <w:rPr>
+                <w:noProof/>
+                <w:webHidden/>
+              </w:rPr>
+              <w:fldChar w:fldCharType="begin"/>
+            </w:r>
+            <w:r>
+              <w:rPr>
+                <w:noProof/>
+                <w:webHidden/>
+              </w:rPr>
+              <w:instrText xml:space="preserve"> PAGEREF _Toc509419232 \h </w:instrText>
             </w:r>
             <w:r>
               <w:rPr>
@@ -1031,13 +902,13 @@
               <w:szCs w:val="22"/>
             </w:rPr>
           </w:pPr>
-          <w:hyperlink w:anchor="_Toc509384978" w:history="1">
+          <w:hyperlink w:anchor="_Toc509419233" w:history="1">
             <w:r>
               <w:rPr>
                 <w:rStyle w:val="Lienhypertexte"/>
                 <w:noProof/>
               </w:rPr>
-              <w:t>Tests unitaires (boîtes noires)</w:t>
+              <w:t>Conclusion</w:t>
             </w:r>
             <w:r>
               <w:rPr>
@@ -1058,7 +929,7 @@
                 <w:noProof/>
                 <w:webHidden/>
               </w:rPr>
-              <w:instrText xml:space="preserve"> PAGEREF _Toc509384978 \h </w:instrText>
+              <w:instrText xml:space="preserve"> PAGEREF _Toc509419233 \h </w:instrText>
             </w:r>
             <w:r>
               <w:rPr>
@@ -1090,426 +961,6 @@
           </w:hyperlink>
         </w:p>
         <w:p>
-          <w:pPr>
-            <w:pStyle w:val="TM2"/>
-            <w:tabs>
-              <w:tab w:val="right" w:leader="dot" w:pos="10456"/>
-            </w:tabs>
-            <w:rPr>
-              <w:noProof/>
-              <w:sz w:val="22"/>
-              <w:szCs w:val="22"/>
-            </w:rPr>
-          </w:pPr>
-          <w:hyperlink w:anchor="_Toc509384979" w:history="1">
-            <w:r>
-              <w:rPr>
-                <w:rStyle w:val="Lienhypertexte"/>
-                <w:noProof/>
-              </w:rPr>
-              <w:t>Test du module « movement.c »</w:t>
-            </w:r>
-            <w:r>
-              <w:rPr>
-                <w:noProof/>
-                <w:webHidden/>
-              </w:rPr>
-              <w:tab/>
-            </w:r>
-            <w:r>
-              <w:rPr>
-                <w:noProof/>
-                <w:webHidden/>
-              </w:rPr>
-              <w:fldChar w:fldCharType="begin"/>
-            </w:r>
-            <w:r>
-              <w:rPr>
-                <w:noProof/>
-                <w:webHidden/>
-              </w:rPr>
-              <w:instrText xml:space="preserve"> PAGEREF _Toc509384979 \h </w:instrText>
-            </w:r>
-            <w:r>
-              <w:rPr>
-                <w:noProof/>
-                <w:webHidden/>
-              </w:rPr>
-            </w:r>
-            <w:r>
-              <w:rPr>
-                <w:noProof/>
-                <w:webHidden/>
-              </w:rPr>
-              <w:fldChar w:fldCharType="separate"/>
-            </w:r>
-            <w:r>
-              <w:rPr>
-                <w:noProof/>
-                <w:webHidden/>
-              </w:rPr>
-              <w:t>15</w:t>
-            </w:r>
-            <w:r>
-              <w:rPr>
-                <w:noProof/>
-                <w:webHidden/>
-              </w:rPr>
-              <w:fldChar w:fldCharType="end"/>
-            </w:r>
-          </w:hyperlink>
-        </w:p>
-        <w:p>
-          <w:pPr>
-            <w:pStyle w:val="TM2"/>
-            <w:tabs>
-              <w:tab w:val="right" w:leader="dot" w:pos="10456"/>
-            </w:tabs>
-            <w:rPr>
-              <w:noProof/>
-              <w:sz w:val="22"/>
-              <w:szCs w:val="22"/>
-            </w:rPr>
-          </w:pPr>
-          <w:hyperlink w:anchor="_Toc509384980" w:history="1">
-            <w:r>
-              <w:rPr>
-                <w:rStyle w:val="Lienhypertexte"/>
-                <w:noProof/>
-              </w:rPr>
-              <w:t>Test du module « measure.c »</w:t>
-            </w:r>
-            <w:r>
-              <w:rPr>
-                <w:noProof/>
-                <w:webHidden/>
-              </w:rPr>
-              <w:tab/>
-            </w:r>
-            <w:r>
-              <w:rPr>
-                <w:noProof/>
-                <w:webHidden/>
-              </w:rPr>
-              <w:fldChar w:fldCharType="begin"/>
-            </w:r>
-            <w:r>
-              <w:rPr>
-                <w:noProof/>
-                <w:webHidden/>
-              </w:rPr>
-              <w:instrText xml:space="preserve"> PAGEREF _Toc509384980 \h </w:instrText>
-            </w:r>
-            <w:r>
-              <w:rPr>
-                <w:noProof/>
-                <w:webHidden/>
-              </w:rPr>
-            </w:r>
-            <w:r>
-              <w:rPr>
-                <w:noProof/>
-                <w:webHidden/>
-              </w:rPr>
-              <w:fldChar w:fldCharType="separate"/>
-            </w:r>
-            <w:r>
-              <w:rPr>
-                <w:noProof/>
-                <w:webHidden/>
-              </w:rPr>
-              <w:t>16</w:t>
-            </w:r>
-            <w:r>
-              <w:rPr>
-                <w:noProof/>
-                <w:webHidden/>
-              </w:rPr>
-              <w:fldChar w:fldCharType="end"/>
-            </w:r>
-          </w:hyperlink>
-        </w:p>
-        <w:p>
-          <w:pPr>
-            <w:pStyle w:val="TM2"/>
-            <w:tabs>
-              <w:tab w:val="right" w:leader="dot" w:pos="10456"/>
-            </w:tabs>
-            <w:rPr>
-              <w:noProof/>
-              <w:sz w:val="22"/>
-              <w:szCs w:val="22"/>
-            </w:rPr>
-          </w:pPr>
-          <w:hyperlink w:anchor="_Toc509384981" w:history="1">
-            <w:r>
-              <w:rPr>
-                <w:rStyle w:val="Lienhypertexte"/>
-                <w:noProof/>
-              </w:rPr>
-              <w:t>Test du module « UART.c »</w:t>
-            </w:r>
-            <w:r>
-              <w:rPr>
-                <w:noProof/>
-                <w:webHidden/>
-              </w:rPr>
-              <w:tab/>
-            </w:r>
-            <w:r>
-              <w:rPr>
-                <w:noProof/>
-                <w:webHidden/>
-              </w:rPr>
-              <w:fldChar w:fldCharType="begin"/>
-            </w:r>
-            <w:r>
-              <w:rPr>
-                <w:noProof/>
-                <w:webHidden/>
-              </w:rPr>
-              <w:instrText xml:space="preserve"> PAGEREF _Toc509384981 \h </w:instrText>
-            </w:r>
-            <w:r>
-              <w:rPr>
-                <w:noProof/>
-                <w:webHidden/>
-              </w:rPr>
-            </w:r>
-            <w:r>
-              <w:rPr>
-                <w:noProof/>
-                <w:webHidden/>
-              </w:rPr>
-              <w:fldChar w:fldCharType="separate"/>
-            </w:r>
-            <w:r>
-              <w:rPr>
-                <w:noProof/>
-                <w:webHidden/>
-              </w:rPr>
-              <w:t>18</w:t>
-            </w:r>
-            <w:r>
-              <w:rPr>
-                <w:noProof/>
-                <w:webHidden/>
-              </w:rPr>
-              <w:fldChar w:fldCharType="end"/>
-            </w:r>
-          </w:hyperlink>
-        </w:p>
-        <w:p>
-          <w:pPr>
-            <w:pStyle w:val="TM2"/>
-            <w:tabs>
-              <w:tab w:val="right" w:leader="dot" w:pos="10456"/>
-            </w:tabs>
-            <w:rPr>
-              <w:noProof/>
-              <w:sz w:val="22"/>
-              <w:szCs w:val="22"/>
-            </w:rPr>
-          </w:pPr>
-          <w:hyperlink w:anchor="_Toc509384982" w:history="1">
-            <w:r>
-              <w:rPr>
-                <w:rStyle w:val="Lienhypertexte"/>
-                <w:noProof/>
-              </w:rPr>
-              <w:t>Test du module « SPIM.c »</w:t>
-            </w:r>
-            <w:r>
-              <w:rPr>
-                <w:noProof/>
-                <w:webHidden/>
-              </w:rPr>
-              <w:tab/>
-            </w:r>
-            <w:r>
-              <w:rPr>
-                <w:noProof/>
-                <w:webHidden/>
-              </w:rPr>
-              <w:fldChar w:fldCharType="begin"/>
-            </w:r>
-            <w:r>
-              <w:rPr>
-                <w:noProof/>
-                <w:webHidden/>
-              </w:rPr>
-              <w:instrText xml:space="preserve"> PAGEREF _Toc509384982 \h </w:instrText>
-            </w:r>
-            <w:r>
-              <w:rPr>
-                <w:noProof/>
-                <w:webHidden/>
-              </w:rPr>
-            </w:r>
-            <w:r>
-              <w:rPr>
-                <w:noProof/>
-                <w:webHidden/>
-              </w:rPr>
-              <w:fldChar w:fldCharType="separate"/>
-            </w:r>
-            <w:r>
-              <w:rPr>
-                <w:noProof/>
-                <w:webHidden/>
-              </w:rPr>
-              <w:t>20</w:t>
-            </w:r>
-            <w:r>
-              <w:rPr>
-                <w:noProof/>
-                <w:webHidden/>
-              </w:rPr>
-              <w:fldChar w:fldCharType="end"/>
-            </w:r>
-          </w:hyperlink>
-        </w:p>
-        <w:p>
-          <w:pPr>
-            <w:pStyle w:val="TM2"/>
-            <w:tabs>
-              <w:tab w:val="right" w:leader="dot" w:pos="10456"/>
-            </w:tabs>
-            <w:rPr>
-              <w:noProof/>
-              <w:sz w:val="22"/>
-              <w:szCs w:val="22"/>
-            </w:rPr>
-          </w:pPr>
-          <w:hyperlink w:anchor="_Toc509384983" w:history="1">
-            <w:r>
-              <w:rPr>
-                <w:rStyle w:val="Lienhypertexte"/>
-                <w:noProof/>
-              </w:rPr>
-              <w:t>Test du module « SPIS.c »</w:t>
-            </w:r>
-            <w:r>
-              <w:rPr>
-                <w:noProof/>
-                <w:webHidden/>
-              </w:rPr>
-              <w:tab/>
-            </w:r>
-            <w:r>
-              <w:rPr>
-                <w:noProof/>
-                <w:webHidden/>
-              </w:rPr>
-              <w:fldChar w:fldCharType="begin"/>
-            </w:r>
-            <w:r>
-              <w:rPr>
-                <w:noProof/>
-                <w:webHidden/>
-              </w:rPr>
-              <w:instrText xml:space="preserve"> PAGEREF _Toc509384983 \h </w:instrText>
-            </w:r>
-            <w:r>
-              <w:rPr>
-                <w:noProof/>
-                <w:webHidden/>
-              </w:rPr>
-            </w:r>
-            <w:r>
-              <w:rPr>
-                <w:noProof/>
-                <w:webHidden/>
-              </w:rPr>
-              <w:fldChar w:fldCharType="separate"/>
-            </w:r>
-            <w:r>
-              <w:rPr>
-                <w:noProof/>
-                <w:webHidden/>
-              </w:rPr>
-              <w:t>21</w:t>
-            </w:r>
-            <w:r>
-              <w:rPr>
-                <w:noProof/>
-                <w:webHidden/>
-              </w:rPr>
-              <w:fldChar w:fldCharType="end"/>
-            </w:r>
-          </w:hyperlink>
-        </w:p>
-        <w:p>
-          <w:pPr>
-            <w:pStyle w:val="TM1"/>
-            <w:tabs>
-              <w:tab w:val="right" w:leader="dot" w:pos="10456"/>
-            </w:tabs>
-            <w:rPr>
-              <w:noProof/>
-              <w:sz w:val="22"/>
-              <w:szCs w:val="22"/>
-            </w:rPr>
-          </w:pPr>
-          <w:hyperlink w:anchor="_Toc509384984" w:history="1">
-            <w:r>
-              <w:rPr>
-                <w:rStyle w:val="Lienhypertexte"/>
-                <w:noProof/>
-              </w:rPr>
-              <w:t>Algorithme de fonctionnement</w:t>
-            </w:r>
-            <w:r>
-              <w:rPr>
-                <w:noProof/>
-                <w:webHidden/>
-              </w:rPr>
-              <w:tab/>
-            </w:r>
-            <w:r>
-              <w:rPr>
-                <w:noProof/>
-                <w:webHidden/>
-              </w:rPr>
-              <w:fldChar w:fldCharType="begin"/>
-            </w:r>
-            <w:r>
-              <w:rPr>
-                <w:noProof/>
-                <w:webHidden/>
-              </w:rPr>
-              <w:instrText xml:space="preserve"> PAGEREF _Toc509384984 \h </w:instrText>
-            </w:r>
-            <w:r>
-              <w:rPr>
-                <w:noProof/>
-                <w:webHidden/>
-              </w:rPr>
-            </w:r>
-            <w:r>
-              <w:rPr>
-                <w:noProof/>
-                <w:webHidden/>
-              </w:rPr>
-              <w:fldChar w:fldCharType="separate"/>
-            </w:r>
-            <w:r>
-              <w:rPr>
-                <w:noProof/>
-                <w:webHidden/>
-              </w:rPr>
-              <w:t>22</w:t>
-            </w:r>
-            <w:r>
-              <w:rPr>
-                <w:noProof/>
-                <w:webHidden/>
-              </w:rPr>
-              <w:fldChar w:fldCharType="end"/>
-            </w:r>
-          </w:hyperlink>
-        </w:p>
-        <w:p>
           <w:r>
             <w:fldChar w:fldCharType="end"/>
           </w:r>
@@ -1520,21 +971,27 @@
       <w:r>
         <w:br w:type="page"/>
       </w:r>
+      <w:bookmarkStart w:id="3" w:name="_GoBack"/>
+      <w:bookmarkEnd w:id="3"/>
     </w:p>
     <w:p>
       <w:pPr>
         <w:pStyle w:val="Titre1"/>
       </w:pPr>
+      <w:bookmarkStart w:id="4" w:name="_Toc509419222"/>
       <w:r>
         <w:lastRenderedPageBreak/>
-        <w:t>INTRODUCTION</w:t>
-      </w:r>
+        <w:t>I</w:t>
+      </w:r>
+      <w:r>
+        <w:t>ntroduction</w:t>
+      </w:r>
+      <w:bookmarkEnd w:id="4"/>
     </w:p>
     <w:p>
       <w:pPr>
         <w:ind w:firstLine="0"/>
       </w:pPr>
-      <w:bookmarkStart w:id="2" w:name="_Toc509384966"/>
       <w:r>
         <w:tab/>
         <w:t>A l’issue de notre enseignement de deuxième année, nous avions pour but de concevoir un robot pilotable et autonome et ce en introduisant des</w:t>
@@ -1549,112 +1006,48 @@
         <w:t>comportera</w:t>
       </w:r>
       <w:r>
-        <w:t xml:space="preserve"> deux cartes </w:t>
-      </w:r>
-      <w:proofErr w:type="spellStart"/>
-      <w:r>
-        <w:t>launchpad</w:t>
-      </w:r>
-      <w:proofErr w:type="spellEnd"/>
-      <w:r>
-        <w:t xml:space="preserve"> établissant une communication </w:t>
+        <w:t xml:space="preserve"> deux cartes launchpad établissant une communication </w:t>
       </w:r>
       <w:r>
         <w:rPr>
           <w:i/>
         </w:rPr>
-        <w:t xml:space="preserve">Serial </w:t>
-      </w:r>
-      <w:proofErr w:type="spellStart"/>
+        <w:t>Serial Peripheral</w:t>
+      </w:r>
       <w:r>
         <w:rPr>
           <w:i/>
         </w:rPr>
-        <w:t>Peripheral</w:t>
-      </w:r>
-      <w:proofErr w:type="spellEnd"/>
+        <w:t xml:space="preserve"> Interface</w:t>
+      </w:r>
+      <w:r>
+        <w:t xml:space="preserve"> (SPI) ainsi qu’une carte Bluetooth permettant le pilotage du robot à distance communicant par bus </w:t>
+      </w:r>
       <w:r>
         <w:rPr>
           <w:i/>
         </w:rPr>
-        <w:t xml:space="preserve"> Interface</w:t>
-      </w:r>
-      <w:r>
-        <w:t xml:space="preserve"> (SPI) ainsi qu’une carte Bluetooth permettant le pilotage du robot à distance communicant par bus </w:t>
+        <w:t>Universal Asynchronous Rec</w:t>
       </w:r>
       <w:r>
         <w:rPr>
           <w:i/>
         </w:rPr>
-        <w:t xml:space="preserve">Universal </w:t>
-      </w:r>
-      <w:proofErr w:type="spellStart"/>
+        <w:t>e</w:t>
+      </w:r>
       <w:r>
         <w:rPr>
           <w:i/>
         </w:rPr>
-        <w:t>Asynchronous</w:t>
-      </w:r>
-      <w:proofErr w:type="spellEnd"/>
-      <w:r>
-        <w:rPr>
-          <w:i/>
-        </w:rPr>
-        <w:t xml:space="preserve"> </w:t>
-      </w:r>
-      <w:proofErr w:type="spellStart"/>
-      <w:r>
-        <w:rPr>
-          <w:i/>
-        </w:rPr>
-        <w:t>Rec</w:t>
-      </w:r>
-      <w:r>
-        <w:rPr>
-          <w:i/>
-        </w:rPr>
-        <w:t>e</w:t>
-      </w:r>
-      <w:r>
-        <w:rPr>
-          <w:i/>
-        </w:rPr>
-        <w:t>iver</w:t>
-      </w:r>
-      <w:proofErr w:type="spellEnd"/>
-      <w:r>
-        <w:rPr>
-          <w:i/>
-        </w:rPr>
-        <w:t xml:space="preserve"> </w:t>
-      </w:r>
-      <w:proofErr w:type="spellStart"/>
-      <w:r>
-        <w:rPr>
-          <w:i/>
-        </w:rPr>
-        <w:t>Transmitter</w:t>
-      </w:r>
-      <w:proofErr w:type="spellEnd"/>
+        <w:t>iver Transmitter</w:t>
+      </w:r>
       <w:r>
         <w:t xml:space="preserve"> (UART).</w:t>
       </w:r>
     </w:p>
     <w:p>
       <w:r>
-        <w:t xml:space="preserve">Ce projet à l’avantage de nous confronter à de nombreux obstacles pouvant survenir dans le domaine des systèmes embarqués et est donc un excellent moyen pédagogique pour nous préparer </w:t>
-      </w:r>
-      <w:r>
-        <w:t xml:space="preserve">à </w:t>
-      </w:r>
-      <w:r>
-        <w:t>répondre aux différentes problématiques mise</w:t>
-      </w:r>
-      <w:r>
-        <w:t>s</w:t>
-      </w:r>
-      <w:r>
-        <w:t xml:space="preserve"> en avant dans la suite de ce rapport.</w:t>
+        <w:t>Ce projet à l’avantage de nous confronter à de nombreux obstacles pouvant survenir dans le domaine des systèmes embarqués et est donc un excellent moyen pédagogique pour nous préparer à répondre aux différentes problématiques mises en avant dans la suite de ce rapport.</w:t>
       </w:r>
     </w:p>
     <w:p>
@@ -1677,21 +1070,22 @@
       <w:pPr>
         <w:pStyle w:val="Titre1"/>
       </w:pPr>
+      <w:bookmarkStart w:id="5" w:name="_Toc509419223"/>
       <w:r>
         <w:lastRenderedPageBreak/>
         <w:t>Spécifications générales</w:t>
       </w:r>
-      <w:bookmarkEnd w:id="2"/>
+      <w:bookmarkEnd w:id="5"/>
     </w:p>
     <w:p>
       <w:pPr>
         <w:pStyle w:val="Titre2"/>
       </w:pPr>
-      <w:bookmarkStart w:id="3" w:name="_Toc509384968"/>
+      <w:bookmarkStart w:id="6" w:name="_Toc509419224"/>
       <w:r>
         <w:t>Structure</w:t>
       </w:r>
-      <w:bookmarkEnd w:id="3"/>
+      <w:bookmarkEnd w:id="6"/>
     </w:p>
     <w:p>
       <w:r>
@@ -1719,7 +1113,7 @@
         <mc:AlternateContent>
           <mc:Choice Requires="wpg">
             <w:drawing>
-              <wp:anchor distT="0" distB="0" distL="114300" distR="114300" simplePos="0" relativeHeight="251707392" behindDoc="0" locked="0" layoutInCell="1" allowOverlap="1">
+              <wp:anchor distT="0" distB="0" distL="114300" distR="114300" simplePos="0" relativeHeight="251658240" behindDoc="0" locked="0" layoutInCell="1" allowOverlap="1">
                 <wp:simplePos x="0" y="0"/>
                 <wp:positionH relativeFrom="column">
                   <wp:posOffset>339977</wp:posOffset>
@@ -1786,11 +1180,9 @@
                           <wps:txbx>
                             <w:txbxContent>
                               <w:p>
-                                <w:proofErr w:type="spellStart"/>
                                 <w:r>
                                   <w:t>SaMBot</w:t>
                                 </w:r>
-                                <w:proofErr w:type="spellEnd"/>
                               </w:p>
                             </w:txbxContent>
                           </wps:txbx>
@@ -2676,7 +2068,7 @@
           </mc:Choice>
           <mc:Fallback>
             <w:pict>
-              <v:group id="Groupe 98" o:spid="_x0000_s1026" style="position:absolute;left:0;text-align:left;margin-left:26.75pt;margin-top:11.85pt;width:453.55pt;height:286.65pt;z-index:251707392" coordsize="57600,36405" o:gfxdata="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">
+              <v:group id="Groupe 98" o:spid="_x0000_s1026" style="position:absolute;left:0;text-align:left;margin-left:26.75pt;margin-top:11.85pt;width:453.55pt;height:286.65pt;z-index:251658240" coordsize="57600,36405" o:gfxdata="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">
                 <v:group id="Groupe 41" o:spid="_x0000_s1027" style="position:absolute;width:57600;height:36405" coordorigin="-6191" coordsize="57600,36405" o:gfxdata="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">
                   <v:roundrect id="Rectangle à coins arrondis 1" o:spid="_x0000_s1028" style="position:absolute;left:-6191;width:57599;height:36405;visibility:visible;mso-wrap-style:square;v-text-anchor:top" arcsize="10923f" o:gfxdata="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" fillcolor="gray [1616]" strokecolor="black [3040]">
                     <v:fill color2="#d9d9d9 [496]" rotate="t" angle="180" colors="0 #bcbcbc;22938f #d0d0d0;1 #ededed" focus="100%" type="gradient"/>
@@ -2685,11 +2077,9 @@
                     <v:textbox>
                       <w:txbxContent>
                         <w:p>
-                          <w:proofErr w:type="spellStart"/>
                           <w:r>
                             <w:t>SaMBot</w:t>
                           </w:r>
-                          <w:proofErr w:type="spellEnd"/>
                         </w:p>
                       </w:txbxContent>
                     </v:textbox>
@@ -2946,7 +2336,6 @@
           <w:szCs w:val="28"/>
         </w:rPr>
       </w:pPr>
-      <w:bookmarkStart w:id="4" w:name="_Toc509384972"/>
       <w:r>
         <w:br w:type="page"/>
       </w:r>
@@ -2955,18 +2344,19 @@
       <w:pPr>
         <w:pStyle w:val="Titre1"/>
       </w:pPr>
+      <w:bookmarkStart w:id="7" w:name="_Toc509419225"/>
       <w:r>
         <w:lastRenderedPageBreak/>
         <w:t>Spécifications détaillées</w:t>
       </w:r>
-      <w:bookmarkEnd w:id="4"/>
+      <w:bookmarkEnd w:id="7"/>
     </w:p>
     <w:p>
       <w:pPr>
         <w:pStyle w:val="Titre2"/>
         <w:ind w:firstLine="0"/>
       </w:pPr>
-      <w:bookmarkStart w:id="5" w:name="_Toc509384973"/>
+      <w:bookmarkStart w:id="8" w:name="_Toc509419226"/>
       <w:r>
         <w:t>Connectique</w:t>
       </w:r>
@@ -2989,7 +2379,7 @@
       <w:r>
         <w:t>s</w:t>
       </w:r>
-      <w:bookmarkEnd w:id="5"/>
+      <w:bookmarkEnd w:id="8"/>
     </w:p>
     <w:p>
       <w:r>
@@ -3005,11 +2395,11 @@
       <w:pPr>
         <w:pStyle w:val="Titre3"/>
       </w:pPr>
-      <w:bookmarkStart w:id="6" w:name="_Toc509384974"/>
+      <w:bookmarkStart w:id="9" w:name="_Toc509419227"/>
       <w:r>
         <w:t>MSP430G2553</w:t>
       </w:r>
-      <w:bookmarkEnd w:id="6"/>
+      <w:bookmarkEnd w:id="9"/>
     </w:p>
     <w:p>
       <w:r>
@@ -3020,7 +2410,7 @@
         <mc:AlternateContent>
           <mc:Choice Requires="wpg">
             <w:drawing>
-              <wp:anchor distT="0" distB="0" distL="114300" distR="114300" simplePos="0" relativeHeight="251698176" behindDoc="0" locked="0" layoutInCell="1" allowOverlap="1" wp14:anchorId="75BB6343" wp14:editId="30DBF2B5">
+              <wp:anchor distT="0" distB="0" distL="114300" distR="114300" simplePos="0" relativeHeight="251654144" behindDoc="0" locked="0" layoutInCell="1" allowOverlap="1" wp14:anchorId="75BB6343" wp14:editId="30DBF2B5">
                 <wp:simplePos x="0" y="0"/>
                 <wp:positionH relativeFrom="column">
                   <wp:posOffset>-640715</wp:posOffset>
@@ -4874,7 +4264,7 @@
           </mc:Choice>
           <mc:Fallback>
             <w:pict>
-              <v:group id="Groupe 63" o:spid="_x0000_s1053" style="position:absolute;left:0;text-align:left;margin-left:-50.45pt;margin-top:13.15pt;width:482.45pt;height:139.8pt;z-index:251698176" coordsize="61276,17757" o:gfxdata="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">
+              <v:group w14:anchorId="75BB6343" id="Groupe 63" o:spid="_x0000_s1053" style="position:absolute;left:0;text-align:left;margin-left:-50.45pt;margin-top:13.15pt;width:482.45pt;height:139.8pt;z-index:251654144" coordsize="61276,17757" o:gfxdata="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">
                 <v:shape id="Zone de texte 58" o:spid="_x0000_s1054" type="#_x0000_t202" style="position:absolute;top:831;width:26480;height:16702;visibility:visible;mso-wrap-style:square;v-text-anchor:top" o:gfxdata="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" filled="f" stroked="f" strokeweight=".5pt">
                   <v:textbox>
                     <w:txbxContent>
@@ -6023,11 +5413,11 @@
       <w:pPr>
         <w:pStyle w:val="Titre3"/>
       </w:pPr>
-      <w:bookmarkStart w:id="7" w:name="_Toc509384975"/>
+      <w:bookmarkStart w:id="10" w:name="_Toc509419228"/>
       <w:r>
         <w:t>MSP430G2231</w:t>
       </w:r>
-      <w:bookmarkEnd w:id="7"/>
+      <w:bookmarkEnd w:id="10"/>
     </w:p>
     <w:p>
       <w:r>
@@ -6038,7 +5428,7 @@
         <mc:AlternateContent>
           <mc:Choice Requires="wpg">
             <w:drawing>
-              <wp:anchor distT="0" distB="0" distL="114300" distR="114300" simplePos="0" relativeHeight="251700224" behindDoc="0" locked="0" layoutInCell="1" allowOverlap="1" wp14:anchorId="5ACD0909" wp14:editId="06E08899">
+              <wp:anchor distT="0" distB="0" distL="114300" distR="114300" simplePos="0" relativeHeight="251656192" behindDoc="0" locked="0" layoutInCell="1" allowOverlap="1" wp14:anchorId="5ACD0909" wp14:editId="06E08899">
                 <wp:simplePos x="0" y="0"/>
                 <wp:positionH relativeFrom="column">
                   <wp:posOffset>-94969</wp:posOffset>
@@ -6141,7 +5531,6 @@
                                   <w:lang w:val="en-US"/>
                                 </w:rPr>
                               </w:pPr>
-                              <w:proofErr w:type="spellStart"/>
                               <w:r>
                                 <w:rPr>
                                   <w:rFonts w:ascii="Courier New" w:hAnsi="Courier New" w:cs="Courier New"/>
@@ -6151,7 +5540,6 @@
                                 </w:rPr>
                                 <w:t>Stepmotor</w:t>
                               </w:r>
-                              <w:proofErr w:type="spellEnd"/>
                             </w:p>
                             <w:p>
                               <w:pPr>
@@ -7430,7 +6818,7 @@
           </mc:Choice>
           <mc:Fallback>
             <w:pict>
-              <v:group id="Groupe 64" o:spid="_x0000_s1082" style="position:absolute;left:0;text-align:left;margin-left:-7.5pt;margin-top:15.7pt;width:482.45pt;height:138pt;z-index:251700224;mso-height-relative:margin" coordsize="61276,17533" o:gfxdata="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">
+              <v:group w14:anchorId="5ACD0909" id="Groupe 64" o:spid="_x0000_s1082" style="position:absolute;left:0;text-align:left;margin-left:-7.5pt;margin-top:15.7pt;width:482.45pt;height:138pt;z-index:251656192;mso-height-relative:margin" coordsize="61276,17533" o:gfxdata="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">
                 <v:shape id="Zone de texte 65" o:spid="_x0000_s1083" type="#_x0000_t202" style="position:absolute;top:831;width:26480;height:16702;visibility:visible;mso-wrap-style:square;v-text-anchor:top" o:gfxdata="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" filled="f" stroked="f" strokeweight=".5pt">
                   <v:textbox>
                     <w:txbxContent>
@@ -7479,7 +6867,6 @@
                             <w:lang w:val="en-US"/>
                           </w:rPr>
                         </w:pPr>
-                        <w:proofErr w:type="spellStart"/>
                         <w:r>
                           <w:rPr>
                             <w:rFonts w:ascii="Courier New" w:hAnsi="Courier New" w:cs="Courier New"/>
@@ -7489,7 +6876,6 @@
                           </w:rPr>
                           <w:t>Stepmotor</w:t>
                         </w:r>
-                        <w:proofErr w:type="spellEnd"/>
                       </w:p>
                       <w:p>
                         <w:pPr>
@@ -7521,27 +6907,7 @@
                             <w:szCs w:val="21"/>
                             <w:lang w:val="en-US"/>
                           </w:rPr>
-                          <w:t xml:space="preserve">Serial Clock </w:t>
-                        </w:r>
-                        <w:proofErr w:type="gramStart"/>
-                        <w:r>
-                          <w:rPr>
-                            <w:rFonts w:ascii="Courier New" w:hAnsi="Courier New" w:cs="Courier New"/>
-                            <w:sz w:val="21"/>
-                            <w:szCs w:val="21"/>
-                            <w:lang w:val="en-US"/>
-                          </w:rPr>
-                          <w:t>Out</w:t>
-                        </w:r>
-                        <w:proofErr w:type="gramEnd"/>
-                        <w:r>
-                          <w:rPr>
-                            <w:rFonts w:ascii="Courier New" w:hAnsi="Courier New" w:cs="Courier New"/>
-                            <w:sz w:val="21"/>
-                            <w:szCs w:val="21"/>
-                            <w:lang w:val="en-US"/>
-                          </w:rPr>
-                          <w:t xml:space="preserve"> </w:t>
+                          <w:t xml:space="preserve">Serial Clock Out </w:t>
                         </w:r>
                         <w:r>
                           <w:rPr>
@@ -8253,12 +7619,12 @@
       <w:pPr>
         <w:pStyle w:val="Titre2"/>
       </w:pPr>
-      <w:bookmarkStart w:id="8" w:name="_Toc509384976"/>
+      <w:bookmarkStart w:id="11" w:name="_Toc509419229"/>
       <w:r>
         <w:lastRenderedPageBreak/>
         <w:t>Modules</w:t>
       </w:r>
-      <w:bookmarkEnd w:id="8"/>
+      <w:bookmarkEnd w:id="11"/>
     </w:p>
     <w:p>
       <w:r>
@@ -8277,31 +7643,21 @@
       <w:r>
         <w:t xml:space="preserve">Un module </w:t>
       </w:r>
-      <w:proofErr w:type="spellStart"/>
       <w:r>
         <w:rPr>
           <w:b/>
         </w:rPr>
-        <w:t>movement.c</w:t>
-      </w:r>
-      <w:proofErr w:type="spellEnd"/>
+        <w:t xml:space="preserve">movement.c </w:t>
+      </w:r>
+      <w:r>
+        <w:t xml:space="preserve">accompagné du header </w:t>
+      </w:r>
       <w:r>
         <w:rPr>
           <w:b/>
         </w:rPr>
-        <w:t xml:space="preserve"> </w:t>
-      </w:r>
-      <w:r>
-        <w:t xml:space="preserve">accompagné du header </w:t>
-      </w:r>
-      <w:proofErr w:type="spellStart"/>
-      <w:r>
-        <w:rPr>
-          <w:b/>
-        </w:rPr>
         <w:t>movement.h</w:t>
       </w:r>
-      <w:proofErr w:type="spellEnd"/>
       <w:r>
         <w:t xml:space="preserve"> comportant les fonctions :</w:t>
       </w:r>
@@ -8316,15 +7672,7 @@
         <w:spacing w:line="276" w:lineRule="auto"/>
       </w:pPr>
       <w:r>
-        <w:t xml:space="preserve">Initialisation du </w:t>
-      </w:r>
-      <w:proofErr w:type="spellStart"/>
-      <w:r>
-        <w:t>timer</w:t>
-      </w:r>
-      <w:proofErr w:type="spellEnd"/>
-      <w:r>
-        <w:t xml:space="preserve"> gérant la vitesse des roues </w:t>
+        <w:t xml:space="preserve">Initialisation du timer gérant la vitesse des roues </w:t>
       </w:r>
       <w:r>
         <w:rPr>
@@ -8345,19 +7693,11 @@
       <w:r>
         <w:t xml:space="preserve">Déplacement </w:t>
       </w:r>
-      <w:proofErr w:type="gramStart"/>
       <w:r>
         <w:rPr>
           <w:b/>
         </w:rPr>
-        <w:t>move(</w:t>
-      </w:r>
-      <w:proofErr w:type="gramEnd"/>
-      <w:r>
-        <w:rPr>
-          <w:b/>
-        </w:rPr>
-        <w:t>)</w:t>
+        <w:t>move()</w:t>
       </w:r>
     </w:p>
     <w:p>
@@ -8372,19 +7712,11 @@
       <w:r>
         <w:t xml:space="preserve">Arrêt </w:t>
       </w:r>
-      <w:proofErr w:type="gramStart"/>
       <w:r>
         <w:rPr>
           <w:b/>
         </w:rPr>
-        <w:t>stop(</w:t>
-      </w:r>
-      <w:proofErr w:type="gramEnd"/>
-      <w:r>
-        <w:rPr>
-          <w:b/>
-        </w:rPr>
-        <w:t>)</w:t>
+        <w:t>stop()</w:t>
       </w:r>
     </w:p>
     <w:p>
@@ -8399,27 +7731,11 @@
       <w:r>
         <w:t xml:space="preserve">Le mode de déplacement automatique du robot </w:t>
       </w:r>
-      <w:proofErr w:type="spellStart"/>
-      <w:proofErr w:type="gramStart"/>
       <w:r>
         <w:rPr>
           <w:b/>
         </w:rPr>
-        <w:t>automode</w:t>
-      </w:r>
-      <w:proofErr w:type="spellEnd"/>
-      <w:r>
-        <w:rPr>
-          <w:b/>
-        </w:rPr>
-        <w:t>(</w:t>
-      </w:r>
-      <w:proofErr w:type="gramEnd"/>
-      <w:r>
-        <w:rPr>
-          <w:b/>
-        </w:rPr>
-        <w:t>)</w:t>
+        <w:t>automode()</w:t>
       </w:r>
     </w:p>
     <w:p/>
@@ -8435,31 +7751,21 @@
       <w:r>
         <w:t xml:space="preserve">Un module </w:t>
       </w:r>
-      <w:proofErr w:type="spellStart"/>
       <w:r>
         <w:rPr>
           <w:b/>
         </w:rPr>
-        <w:t>UART.c</w:t>
-      </w:r>
-      <w:proofErr w:type="spellEnd"/>
+        <w:t xml:space="preserve">UART.c </w:t>
+      </w:r>
+      <w:r>
+        <w:t xml:space="preserve">accompagné du header </w:t>
+      </w:r>
       <w:r>
         <w:rPr>
           <w:b/>
         </w:rPr>
-        <w:t xml:space="preserve"> </w:t>
-      </w:r>
-      <w:r>
-        <w:t xml:space="preserve">accompagné du header </w:t>
-      </w:r>
-      <w:proofErr w:type="spellStart"/>
-      <w:r>
-        <w:rPr>
-          <w:b/>
-        </w:rPr>
         <w:t>UART.h</w:t>
       </w:r>
-      <w:proofErr w:type="spellEnd"/>
       <w:r>
         <w:t xml:space="preserve"> comportant les fonctions : </w:t>
       </w:r>
@@ -8476,7 +7782,6 @@
       <w:r>
         <w:t xml:space="preserve">Initialisation du dispositif </w:t>
       </w:r>
-      <w:proofErr w:type="spellStart"/>
       <w:r>
         <w:rPr>
           <w:b/>
@@ -8489,29 +7794,13 @@
           <w:b/>
           <w:bCs/>
         </w:rPr>
-        <w:t>_</w:t>
-      </w:r>
-      <w:proofErr w:type="gramStart"/>
+        <w:t>_init</w:t>
+      </w:r>
       <w:r>
         <w:rPr>
           <w:b/>
-          <w:bCs/>
-        </w:rPr>
-        <w:t>init</w:t>
-      </w:r>
-      <w:proofErr w:type="spellEnd"/>
-      <w:r>
-        <w:rPr>
-          <w:b/>
-        </w:rPr>
-        <w:t>(</w:t>
-      </w:r>
-      <w:proofErr w:type="gramEnd"/>
-      <w:r>
-        <w:rPr>
-          <w:b/>
-        </w:rPr>
-        <w:t>)</w:t>
+        </w:rPr>
+        <w:t>()</w:t>
       </w:r>
     </w:p>
     <w:p>
@@ -8526,33 +7815,11 @@
       <w:r>
         <w:t xml:space="preserve">Transmission de données </w:t>
       </w:r>
-      <w:proofErr w:type="spellStart"/>
       <w:r>
         <w:rPr>
           <w:b/>
         </w:rPr>
-        <w:t>UART_</w:t>
-      </w:r>
-      <w:proofErr w:type="gramStart"/>
-      <w:r>
-        <w:rPr>
-          <w:b/>
-        </w:rPr>
-        <w:t>Tx</w:t>
-      </w:r>
-      <w:proofErr w:type="spellEnd"/>
-      <w:r>
-        <w:rPr>
-          <w:b/>
-        </w:rPr>
-        <w:t>(</w:t>
-      </w:r>
-      <w:proofErr w:type="gramEnd"/>
-      <w:r>
-        <w:rPr>
-          <w:b/>
-        </w:rPr>
-        <w:t>)</w:t>
+        <w:t>UART_Tx()</w:t>
       </w:r>
     </w:p>
     <w:p>
@@ -8567,33 +7834,17 @@
       <w:r>
         <w:t xml:space="preserve">Réception de données </w:t>
       </w:r>
-      <w:proofErr w:type="spellStart"/>
       <w:r>
         <w:rPr>
           <w:b/>
         </w:rPr>
-        <w:t>UART_</w:t>
-      </w:r>
-      <w:proofErr w:type="gramStart"/>
+        <w:t>UART_Rx</w:t>
+      </w:r>
       <w:r>
         <w:rPr>
           <w:b/>
         </w:rPr>
-        <w:t>Rx</w:t>
-      </w:r>
-      <w:proofErr w:type="spellEnd"/>
-      <w:r>
-        <w:rPr>
-          <w:b/>
-        </w:rPr>
-        <w:t>(</w:t>
-      </w:r>
-      <w:proofErr w:type="gramEnd"/>
-      <w:r>
-        <w:rPr>
-          <w:b/>
-        </w:rPr>
-        <w:t>)</w:t>
+        <w:t>()</w:t>
       </w:r>
     </w:p>
     <w:p>
@@ -8608,33 +7859,11 @@
       <w:r>
         <w:t xml:space="preserve">L’affiche de texte sur la console </w:t>
       </w:r>
-      <w:proofErr w:type="spellStart"/>
       <w:r>
         <w:rPr>
           <w:b/>
         </w:rPr>
-        <w:t>envoi_msg_</w:t>
-      </w:r>
-      <w:proofErr w:type="gramStart"/>
-      <w:r>
-        <w:rPr>
-          <w:b/>
-        </w:rPr>
-        <w:t>UART</w:t>
-      </w:r>
-      <w:proofErr w:type="spellEnd"/>
-      <w:r>
-        <w:rPr>
-          <w:b/>
-        </w:rPr>
-        <w:t>(</w:t>
-      </w:r>
-      <w:proofErr w:type="gramEnd"/>
-      <w:r>
-        <w:rPr>
-          <w:b/>
-        </w:rPr>
-        <w:t>)</w:t>
+        <w:t>envoi_msg_UART()</w:t>
       </w:r>
     </w:p>
     <w:p/>
@@ -8650,25 +7879,21 @@
       <w:r>
         <w:t xml:space="preserve">Un module </w:t>
       </w:r>
-      <w:proofErr w:type="spellStart"/>
       <w:r>
         <w:rPr>
           <w:b/>
         </w:rPr>
         <w:t>SPIM.c</w:t>
       </w:r>
-      <w:proofErr w:type="spellEnd"/>
       <w:r>
         <w:t xml:space="preserve"> accompagné du header </w:t>
       </w:r>
-      <w:proofErr w:type="spellStart"/>
       <w:r>
         <w:rPr>
           <w:b/>
         </w:rPr>
         <w:t>SPIM.h</w:t>
       </w:r>
-      <w:proofErr w:type="spellEnd"/>
       <w:r>
         <w:t xml:space="preserve"> comportant les fonctions :</w:t>
       </w:r>
@@ -8685,33 +7910,11 @@
       <w:r>
         <w:t xml:space="preserve">Initialisation du dispositif </w:t>
       </w:r>
-      <w:proofErr w:type="spellStart"/>
       <w:r>
         <w:rPr>
           <w:b/>
         </w:rPr>
-        <w:t>SPIM_</w:t>
-      </w:r>
-      <w:proofErr w:type="gramStart"/>
-      <w:r>
-        <w:rPr>
-          <w:b/>
-        </w:rPr>
-        <w:t>init</w:t>
-      </w:r>
-      <w:proofErr w:type="spellEnd"/>
-      <w:r>
-        <w:rPr>
-          <w:b/>
-        </w:rPr>
-        <w:t>(</w:t>
-      </w:r>
-      <w:proofErr w:type="gramEnd"/>
-      <w:r>
-        <w:rPr>
-          <w:b/>
-        </w:rPr>
-        <w:t>)</w:t>
+        <w:t>SPIM_init()</w:t>
       </w:r>
     </w:p>
     <w:p>
@@ -8726,33 +7929,11 @@
       <w:r>
         <w:t xml:space="preserve">Transmission de données </w:t>
       </w:r>
-      <w:proofErr w:type="spellStart"/>
       <w:r>
         <w:rPr>
           <w:b/>
         </w:rPr>
-        <w:t>SPIM_</w:t>
-      </w:r>
-      <w:proofErr w:type="gramStart"/>
-      <w:r>
-        <w:rPr>
-          <w:b/>
-        </w:rPr>
-        <w:t>Tx</w:t>
-      </w:r>
-      <w:proofErr w:type="spellEnd"/>
-      <w:r>
-        <w:rPr>
-          <w:b/>
-        </w:rPr>
-        <w:t>(</w:t>
-      </w:r>
-      <w:proofErr w:type="gramEnd"/>
-      <w:r>
-        <w:rPr>
-          <w:b/>
-        </w:rPr>
-        <w:t>)</w:t>
+        <w:t>SPIM_Tx()</w:t>
       </w:r>
       <w:r>
         <w:t xml:space="preserve"> </w:t>
@@ -8775,7 +7956,6 @@
       <w:r>
         <w:t xml:space="preserve">Un module </w:t>
       </w:r>
-      <w:proofErr w:type="spellStart"/>
       <w:r>
         <w:rPr>
           <w:b/>
@@ -8786,37 +7966,22 @@
         <w:rPr>
           <w:b/>
         </w:rPr>
-        <w:t>.c</w:t>
-      </w:r>
-      <w:proofErr w:type="spellEnd"/>
+        <w:t xml:space="preserve">.c </w:t>
+      </w:r>
+      <w:r>
+        <w:t xml:space="preserve">accompagné du header </w:t>
+      </w:r>
       <w:r>
         <w:rPr>
           <w:b/>
         </w:rPr>
-        <w:t xml:space="preserve"> </w:t>
-      </w:r>
-      <w:r>
-        <w:t xml:space="preserve">accompagné du header </w:t>
-      </w:r>
-      <w:proofErr w:type="spellStart"/>
+        <w:t>measure</w:t>
+      </w:r>
       <w:r>
         <w:rPr>
           <w:b/>
         </w:rPr>
-        <w:t>measure</w:t>
-      </w:r>
-      <w:r>
-        <w:rPr>
-          <w:b/>
-        </w:rPr>
-        <w:t>.h</w:t>
-      </w:r>
-      <w:proofErr w:type="spellEnd"/>
-      <w:r>
-        <w:rPr>
-          <w:b/>
-        </w:rPr>
-        <w:t xml:space="preserve"> </w:t>
+        <w:t xml:space="preserve">.h </w:t>
       </w:r>
       <w:r>
         <w:t>comportant la fonction</w:t>
@@ -8837,33 +8002,11 @@
       <w:r>
         <w:t xml:space="preserve">Initialisation de l’outil mesure </w:t>
       </w:r>
-      <w:proofErr w:type="spellStart"/>
       <w:r>
         <w:rPr>
           <w:b/>
         </w:rPr>
-        <w:t>measure_</w:t>
-      </w:r>
-      <w:proofErr w:type="gramStart"/>
-      <w:r>
-        <w:rPr>
-          <w:b/>
-        </w:rPr>
-        <w:t>init</w:t>
-      </w:r>
-      <w:proofErr w:type="spellEnd"/>
-      <w:r>
-        <w:rPr>
-          <w:b/>
-        </w:rPr>
-        <w:t>(</w:t>
-      </w:r>
-      <w:proofErr w:type="gramEnd"/>
-      <w:r>
-        <w:rPr>
-          <w:b/>
-        </w:rPr>
-        <w:t>)</w:t>
+        <w:t>measure_init()</w:t>
       </w:r>
     </w:p>
     <w:p>
@@ -8878,27 +8021,17 @@
       <w:r>
         <w:t xml:space="preserve">Mesure de distance </w:t>
       </w:r>
-      <w:proofErr w:type="spellStart"/>
-      <w:proofErr w:type="gramStart"/>
       <w:r>
         <w:rPr>
           <w:b/>
         </w:rPr>
         <w:t>measure</w:t>
       </w:r>
-      <w:proofErr w:type="spellEnd"/>
       <w:r>
         <w:rPr>
           <w:b/>
         </w:rPr>
-        <w:t>(</w:t>
-      </w:r>
-      <w:proofErr w:type="gramEnd"/>
-      <w:r>
-        <w:rPr>
-          <w:b/>
-        </w:rPr>
-        <w:t>)</w:t>
+        <w:t>()</w:t>
       </w:r>
     </w:p>
     <w:p>
@@ -8911,43 +8044,13 @@
         <w:spacing w:line="276" w:lineRule="auto"/>
       </w:pPr>
       <w:r>
-        <w:t xml:space="preserve">Conversion de la mesure en </w:t>
-      </w:r>
-      <w:proofErr w:type="spellStart"/>
-      <w:r>
-        <w:t>centimetre</w:t>
-      </w:r>
-      <w:proofErr w:type="spellEnd"/>
-      <w:r>
-        <w:t xml:space="preserve"> </w:t>
-      </w:r>
-      <w:proofErr w:type="spellStart"/>
+        <w:t xml:space="preserve">Conversion de la mesure en centimetre </w:t>
+      </w:r>
       <w:r>
         <w:rPr>
           <w:b/>
         </w:rPr>
-        <w:t>convert_</w:t>
-      </w:r>
-      <w:proofErr w:type="gramStart"/>
-      <w:r>
-        <w:rPr>
-          <w:b/>
-        </w:rPr>
-        <w:t>measure</w:t>
-      </w:r>
-      <w:proofErr w:type="spellEnd"/>
-      <w:r>
-        <w:rPr>
-          <w:b/>
-        </w:rPr>
-        <w:t>(</w:t>
-      </w:r>
-      <w:proofErr w:type="gramEnd"/>
-      <w:r>
-        <w:rPr>
-          <w:b/>
-        </w:rPr>
-        <w:t>)</w:t>
+        <w:t>convert_measure()</w:t>
       </w:r>
     </w:p>
     <w:p/>
@@ -8968,36 +8071,20 @@
       <w:r>
         <w:t xml:space="preserve">Un module </w:t>
       </w:r>
-      <w:proofErr w:type="spellStart"/>
       <w:r>
         <w:rPr>
           <w:b/>
         </w:rPr>
-        <w:t>servomotor.c</w:t>
-      </w:r>
-      <w:proofErr w:type="spellEnd"/>
+        <w:t xml:space="preserve">servomotor.c </w:t>
+      </w:r>
+      <w:r>
+        <w:t xml:space="preserve">accompagné du header </w:t>
+      </w:r>
       <w:r>
         <w:rPr>
           <w:b/>
         </w:rPr>
-        <w:t xml:space="preserve"> </w:t>
-      </w:r>
-      <w:r>
-        <w:t xml:space="preserve">accompagné du header </w:t>
-      </w:r>
-      <w:proofErr w:type="spellStart"/>
-      <w:r>
-        <w:rPr>
-          <w:b/>
-        </w:rPr>
-        <w:t>servomotor.h</w:t>
-      </w:r>
-      <w:proofErr w:type="spellEnd"/>
-      <w:r>
-        <w:rPr>
-          <w:b/>
-        </w:rPr>
-        <w:t xml:space="preserve"> </w:t>
+        <w:t xml:space="preserve">servomotor.h </w:t>
       </w:r>
       <w:r>
         <w:t>comportant la fonction</w:t>
@@ -9018,41 +8105,21 @@
       <w:r>
         <w:t xml:space="preserve">Initialisation du servomoteur </w:t>
       </w:r>
-      <w:proofErr w:type="spellStart"/>
       <w:r>
         <w:rPr>
           <w:b/>
           <w:bCs/>
           <w:color w:val="000000"/>
         </w:rPr>
-        <w:t>servomotor_</w:t>
-      </w:r>
-      <w:proofErr w:type="gramStart"/>
+        <w:t>servomotor_init</w:t>
+      </w:r>
       <w:r>
         <w:rPr>
           <w:b/>
           <w:bCs/>
           <w:color w:val="000000"/>
         </w:rPr>
-        <w:t>init</w:t>
-      </w:r>
-      <w:proofErr w:type="spellEnd"/>
-      <w:r>
-        <w:rPr>
-          <w:b/>
-          <w:bCs/>
-          <w:color w:val="000000"/>
-        </w:rPr>
-        <w:t>(</w:t>
-      </w:r>
-      <w:proofErr w:type="gramEnd"/>
-      <w:r>
-        <w:rPr>
-          <w:b/>
-          <w:bCs/>
-          <w:color w:val="000000"/>
-        </w:rPr>
-        <w:t>)</w:t>
+        <w:t>()</w:t>
       </w:r>
     </w:p>
     <w:p>
@@ -9071,23 +8138,21 @@
         </w:rPr>
         <w:t xml:space="preserve">Initialisation de la PWM du moteur </w:t>
       </w:r>
-      <w:proofErr w:type="spellStart"/>
       <w:r>
         <w:rPr>
           <w:b/>
           <w:bCs/>
           <w:color w:val="000000"/>
         </w:rPr>
-        <w:t>servomotor_PWM_</w:t>
-      </w:r>
-      <w:proofErr w:type="gramStart"/>
+        <w:t>servomotor_PWM_i</w:t>
+      </w:r>
       <w:r>
         <w:rPr>
           <w:b/>
           <w:bCs/>
           <w:color w:val="000000"/>
         </w:rPr>
-        <w:t>i</w:t>
+        <w:t>nit</w:t>
       </w:r>
       <w:r>
         <w:rPr>
@@ -9095,25 +8160,7 @@
           <w:bCs/>
           <w:color w:val="000000"/>
         </w:rPr>
-        <w:t>nit</w:t>
-      </w:r>
-      <w:proofErr w:type="spellEnd"/>
-      <w:r>
-        <w:rPr>
-          <w:b/>
-          <w:bCs/>
-          <w:color w:val="000000"/>
-        </w:rPr>
-        <w:t>(</w:t>
-      </w:r>
-      <w:proofErr w:type="gramEnd"/>
-      <w:r>
-        <w:rPr>
-          <w:b/>
-          <w:bCs/>
-          <w:color w:val="000000"/>
-        </w:rPr>
-        <w:t>)</w:t>
+        <w:t>()</w:t>
       </w:r>
     </w:p>
     <w:p>
@@ -9135,39 +8182,23 @@
         </w:rPr>
         <w:t xml:space="preserve">Arrêt du servomoteur </w:t>
       </w:r>
-      <w:proofErr w:type="spellStart"/>
       <w:r>
         <w:rPr>
           <w:b/>
         </w:rPr>
-        <w:t>servomotor_</w:t>
-      </w:r>
-      <w:proofErr w:type="gramStart"/>
+        <w:t>servomotor_s</w:t>
+      </w:r>
       <w:r>
         <w:rPr>
           <w:b/>
         </w:rPr>
-        <w:t>s</w:t>
+        <w:t>top</w:t>
       </w:r>
       <w:r>
         <w:rPr>
           <w:b/>
         </w:rPr>
-        <w:t>top</w:t>
-      </w:r>
-      <w:proofErr w:type="spellEnd"/>
-      <w:r>
-        <w:rPr>
-          <w:b/>
-        </w:rPr>
-        <w:t>(</w:t>
-      </w:r>
-      <w:proofErr w:type="gramEnd"/>
-      <w:r>
-        <w:rPr>
-          <w:b/>
-        </w:rPr>
-        <w:t>)</w:t>
+        <w:t>()</w:t>
       </w:r>
     </w:p>
     <w:p>
@@ -9182,39 +8213,23 @@
       <w:r>
         <w:t xml:space="preserve">Rotation du servomoteur </w:t>
       </w:r>
-      <w:proofErr w:type="spellStart"/>
       <w:r>
         <w:rPr>
           <w:b/>
         </w:rPr>
-        <w:t>servomotor_set_</w:t>
-      </w:r>
-      <w:proofErr w:type="gramStart"/>
+        <w:t>servomotor_set_d</w:t>
+      </w:r>
       <w:r>
         <w:rPr>
           <w:b/>
         </w:rPr>
-        <w:t>d</w:t>
+        <w:t>eg</w:t>
       </w:r>
       <w:r>
         <w:rPr>
           <w:b/>
         </w:rPr>
-        <w:t>eg</w:t>
-      </w:r>
-      <w:proofErr w:type="spellEnd"/>
-      <w:r>
-        <w:rPr>
-          <w:b/>
-        </w:rPr>
-        <w:t>(</w:t>
-      </w:r>
-      <w:proofErr w:type="gramEnd"/>
-      <w:r>
-        <w:rPr>
-          <w:b/>
-        </w:rPr>
-        <w:t>)</w:t>
+        <w:t>()</w:t>
       </w:r>
     </w:p>
     <w:p/>
@@ -9230,25 +8245,21 @@
       <w:r>
         <w:t xml:space="preserve">Un module </w:t>
       </w:r>
-      <w:proofErr w:type="spellStart"/>
       <w:r>
         <w:rPr>
           <w:b/>
         </w:rPr>
         <w:t>SPIS.c</w:t>
       </w:r>
-      <w:proofErr w:type="spellEnd"/>
       <w:r>
         <w:t xml:space="preserve"> accompagné du header </w:t>
       </w:r>
-      <w:proofErr w:type="spellStart"/>
       <w:r>
         <w:rPr>
           <w:b/>
         </w:rPr>
         <w:t>SPIS.h</w:t>
       </w:r>
-      <w:proofErr w:type="spellEnd"/>
       <w:r>
         <w:t xml:space="preserve"> comportant les fonctions :</w:t>
       </w:r>
@@ -9265,33 +8276,11 @@
       <w:r>
         <w:t xml:space="preserve">Initialisation du dispositif </w:t>
       </w:r>
-      <w:proofErr w:type="spellStart"/>
       <w:r>
         <w:rPr>
           <w:b/>
         </w:rPr>
-        <w:t>SPIS_</w:t>
-      </w:r>
-      <w:proofErr w:type="gramStart"/>
-      <w:r>
-        <w:rPr>
-          <w:b/>
-        </w:rPr>
-        <w:t>init</w:t>
-      </w:r>
-      <w:proofErr w:type="spellEnd"/>
-      <w:r>
-        <w:rPr>
-          <w:b/>
-        </w:rPr>
-        <w:t>(</w:t>
-      </w:r>
-      <w:proofErr w:type="gramEnd"/>
-      <w:r>
-        <w:rPr>
-          <w:b/>
-        </w:rPr>
-        <w:t>)</w:t>
+        <w:t>SPIS_init()</w:t>
       </w:r>
     </w:p>
     <w:p>
@@ -9306,33 +8295,11 @@
       <w:r>
         <w:t xml:space="preserve">Réception de données </w:t>
       </w:r>
-      <w:proofErr w:type="spellStart"/>
       <w:r>
         <w:rPr>
           <w:b/>
         </w:rPr>
-        <w:t>SPIS_</w:t>
-      </w:r>
-      <w:proofErr w:type="gramStart"/>
-      <w:r>
-        <w:rPr>
-          <w:b/>
-        </w:rPr>
-        <w:t>Rx</w:t>
-      </w:r>
-      <w:proofErr w:type="spellEnd"/>
-      <w:r>
-        <w:rPr>
-          <w:b/>
-        </w:rPr>
-        <w:t>(</w:t>
-      </w:r>
-      <w:proofErr w:type="gramEnd"/>
-      <w:r>
-        <w:rPr>
-          <w:b/>
-        </w:rPr>
-        <w:t>)</w:t>
+        <w:t>SPIS_Rx()</w:t>
       </w:r>
       <w:r>
         <w:tab/>
@@ -9351,12 +8318,12 @@
       <w:pPr>
         <w:pStyle w:val="Titre2"/>
       </w:pPr>
-      <w:bookmarkStart w:id="9" w:name="_Toc509384977"/>
+      <w:bookmarkStart w:id="12" w:name="_Toc509419230"/>
       <w:r>
         <w:lastRenderedPageBreak/>
         <w:t>Fonctions</w:t>
       </w:r>
-      <w:bookmarkEnd w:id="9"/>
+      <w:bookmarkEnd w:id="12"/>
     </w:p>
     <w:p>
       <w:r>
@@ -9425,15 +8392,7 @@
         <w:t>) </w:t>
       </w:r>
       <w:r>
-        <w:t xml:space="preserve">: Cette fonction initialise le </w:t>
-      </w:r>
-      <w:proofErr w:type="spellStart"/>
-      <w:r>
-        <w:t>timer</w:t>
-      </w:r>
-      <w:proofErr w:type="spellEnd"/>
-      <w:r>
-        <w:t xml:space="preserve"> A1 du µC permettant de gérer la vitesse des roues gauches et d</w:t>
+        <w:t>: Cette fonction initialise le timer A1 du µC permettant de gérer la vitesse des roues gauches et d</w:t>
       </w:r>
       <w:r>
         <w:t>roites du robot. La période vaut</w:t>
@@ -9476,16 +8435,8 @@
         <w:rPr>
           <w:b/>
         </w:rPr>
-        <w:t xml:space="preserve"> </w:t>
-      </w:r>
-      <w:proofErr w:type="gramStart"/>
-      <w:r>
-        <w:rPr>
-          <w:b/>
-        </w:rPr>
-        <w:t>move(</w:t>
-      </w:r>
-      <w:proofErr w:type="gramEnd"/>
+        <w:t xml:space="preserve"> move(</w:t>
+      </w:r>
       <w:r>
         <w:rPr>
           <w:i/>
@@ -9822,22 +8773,12 @@
         </w:rPr>
         <w:t xml:space="preserve">VOID = </w:t>
       </w:r>
-      <w:proofErr w:type="spellStart"/>
-      <w:proofErr w:type="gramStart"/>
       <w:r>
         <w:rPr>
           <w:b/>
         </w:rPr>
-        <w:t>automode</w:t>
-      </w:r>
-      <w:proofErr w:type="spellEnd"/>
-      <w:r>
-        <w:rPr>
-          <w:b/>
-        </w:rPr>
-        <w:t>(</w:t>
-      </w:r>
-      <w:proofErr w:type="gramEnd"/>
+        <w:t>automode(</w:t>
+      </w:r>
       <w:r>
         <w:rPr>
           <w:i/>
@@ -9955,7 +8896,6 @@
       <w:r>
         <w:t xml:space="preserve"> = </w:t>
       </w:r>
-      <w:proofErr w:type="spellStart"/>
       <w:r>
         <w:rPr>
           <w:b/>
@@ -9972,7 +8912,6 @@
         </w:rPr>
         <w:t>_init</w:t>
       </w:r>
-      <w:proofErr w:type="spellEnd"/>
       <w:r>
         <w:rPr>
           <w:b/>
@@ -10025,7 +8964,6 @@
       <w:r>
         <w:t xml:space="preserve"> = </w:t>
       </w:r>
-      <w:proofErr w:type="spellStart"/>
       <w:r>
         <w:rPr>
           <w:b/>
@@ -10038,7 +8976,6 @@
         </w:rPr>
         <w:t>_Tx</w:t>
       </w:r>
-      <w:proofErr w:type="spellEnd"/>
       <w:r>
         <w:rPr>
           <w:b/>
@@ -10093,15 +9030,7 @@
         <w:t xml:space="preserve"> le dispositif Bluetooth</w:t>
       </w:r>
       <w:r>
-        <w:t xml:space="preserve"> (</w:t>
-      </w:r>
-      <w:proofErr w:type="spellStart"/>
-      <w:r>
-        <w:t>i.e</w:t>
-      </w:r>
-      <w:proofErr w:type="spellEnd"/>
-      <w:r>
-        <w:t xml:space="preserve"> à l’appareil connecté au robot).  </w:t>
+        <w:t xml:space="preserve"> (i.e à l’appareil connecté au robot).  </w:t>
       </w:r>
     </w:p>
     <w:p>
@@ -10125,7 +9054,6 @@
       <w:r>
         <w:t xml:space="preserve">= </w:t>
       </w:r>
-      <w:proofErr w:type="spellStart"/>
       <w:r>
         <w:rPr>
           <w:b/>
@@ -10138,7 +9066,6 @@
         </w:rPr>
         <w:t>_Rx</w:t>
       </w:r>
-      <w:proofErr w:type="spellEnd"/>
       <w:r>
         <w:rPr>
           <w:b/>
@@ -10194,15 +9121,7 @@
         <w:t>B</w:t>
       </w:r>
       <w:r>
-        <w:t>luetooth (</w:t>
-      </w:r>
-      <w:proofErr w:type="spellStart"/>
-      <w:r>
-        <w:t>i.e</w:t>
-      </w:r>
-      <w:proofErr w:type="spellEnd"/>
-      <w:r>
-        <w:t xml:space="preserve"> à l’appareil connecté au robot).  </w:t>
+        <w:t xml:space="preserve">luetooth (i.e à l’appareil connecté au robot).  </w:t>
       </w:r>
     </w:p>
     <w:p>
@@ -10223,34 +9142,18 @@
         </w:rPr>
         <w:t xml:space="preserve">VOID = </w:t>
       </w:r>
-      <w:proofErr w:type="spellStart"/>
       <w:r>
         <w:rPr>
           <w:b/>
         </w:rPr>
-        <w:t>envoi_msg_UART</w:t>
-      </w:r>
-      <w:proofErr w:type="spellEnd"/>
-      <w:r>
-        <w:rPr>
-          <w:b/>
-        </w:rPr>
-        <w:t>(</w:t>
+        <w:t>envoi_msg_UART(</w:t>
       </w:r>
       <w:r>
         <w:rPr>
           <w:i/>
         </w:rPr>
-        <w:t>*</w:t>
-      </w:r>
-      <w:proofErr w:type="spellStart"/>
-      <w:r>
-        <w:rPr>
-          <w:i/>
-        </w:rPr>
-        <w:t>msg</w:t>
-      </w:r>
-      <w:proofErr w:type="spellEnd"/>
+        <w:t>*msg</w:t>
+      </w:r>
       <w:r>
         <w:rPr>
           <w:b/>
@@ -10273,35 +9176,19 @@
         <w:rPr>
           <w:i/>
         </w:rPr>
-        <w:t>*</w:t>
-      </w:r>
-      <w:proofErr w:type="spellStart"/>
+        <w:t>*msg</w:t>
+      </w:r>
       <w:r>
         <w:rPr>
           <w:i/>
         </w:rPr>
-        <w:t>msg</w:t>
-      </w:r>
-      <w:proofErr w:type="spellEnd"/>
-      <w:r>
-        <w:rPr>
-          <w:i/>
-        </w:rPr>
         <w:t xml:space="preserve"> </w:t>
       </w:r>
       <w:r>
         <w:t>est un tableau de caractère non signé de taille non contraint qui est transmis via le dispositif Bluetooth</w:t>
       </w:r>
       <w:r>
-        <w:t xml:space="preserve"> (</w:t>
-      </w:r>
-      <w:proofErr w:type="spellStart"/>
-      <w:r>
-        <w:t>i.e</w:t>
-      </w:r>
-      <w:proofErr w:type="spellEnd"/>
-      <w:r>
-        <w:t xml:space="preserve"> à l’appareil connecté au robot).  </w:t>
+        <w:t xml:space="preserve"> (i.e à l’appareil connecté au robot).  </w:t>
       </w:r>
     </w:p>
     <w:p>
@@ -10367,14 +9254,12 @@
       <w:r>
         <w:t xml:space="preserve"> = </w:t>
       </w:r>
-      <w:proofErr w:type="spellStart"/>
       <w:r>
         <w:rPr>
           <w:b/>
         </w:rPr>
         <w:t>SPIM_init</w:t>
       </w:r>
-      <w:proofErr w:type="spellEnd"/>
       <w:r>
         <w:rPr>
           <w:b/>
@@ -10424,19 +9309,11 @@
       <w:r>
         <w:t xml:space="preserve"> = </w:t>
       </w:r>
-      <w:proofErr w:type="spellStart"/>
       <w:r>
         <w:rPr>
           <w:b/>
         </w:rPr>
-        <w:t>SPIM_Tx</w:t>
-      </w:r>
-      <w:proofErr w:type="spellEnd"/>
-      <w:r>
-        <w:rPr>
-          <w:b/>
-        </w:rPr>
-        <w:t>(</w:t>
+        <w:t>SPIM_Tx(</w:t>
       </w:r>
       <w:r>
         <w:rPr>
@@ -10535,14 +9412,12 @@
       <w:r>
         <w:t xml:space="preserve"> = </w:t>
       </w:r>
-      <w:proofErr w:type="spellStart"/>
       <w:r>
         <w:rPr>
           <w:b/>
         </w:rPr>
         <w:t>measure_init</w:t>
       </w:r>
-      <w:proofErr w:type="spellEnd"/>
       <w:r>
         <w:rPr>
           <w:b/>
@@ -10601,23 +9476,13 @@
       <w:r>
         <w:t xml:space="preserve"> = </w:t>
       </w:r>
-      <w:proofErr w:type="spellStart"/>
       <w:r>
         <w:rPr>
           <w:b/>
           <w:bCs/>
           <w:color w:val="000000"/>
         </w:rPr>
-        <w:t>measure</w:t>
-      </w:r>
-      <w:proofErr w:type="spellEnd"/>
-      <w:r>
-        <w:rPr>
-          <w:b/>
-          <w:bCs/>
-          <w:color w:val="000000"/>
-        </w:rPr>
-        <w:t>(</w:t>
+        <w:t>measure(</w:t>
       </w:r>
       <w:r>
         <w:rPr>
@@ -10725,36 +9590,28 @@
       <w:r>
         <w:t xml:space="preserve"> </w:t>
       </w:r>
-      <w:proofErr w:type="spellStart"/>
       <w:r>
         <w:rPr>
           <w:b/>
         </w:rPr>
-        <w:t>convert_measure</w:t>
-      </w:r>
-      <w:proofErr w:type="spellEnd"/>
+        <w:t>convert_measure(</w:t>
+      </w:r>
+      <w:r>
+        <w:rPr>
+          <w:i/>
+        </w:rPr>
+        <w:t>MES</w:t>
+      </w:r>
       <w:r>
         <w:rPr>
           <w:b/>
         </w:rPr>
-        <w:t>(</w:t>
-      </w:r>
-      <w:r>
-        <w:rPr>
-          <w:i/>
-        </w:rPr>
-        <w:t>MES</w:t>
+        <w:t>)</w:t>
       </w:r>
       <w:r>
         <w:rPr>
           <w:b/>
         </w:rPr>
-        <w:t>)</w:t>
-      </w:r>
-      <w:r>
-        <w:rPr>
-          <w:b/>
-        </w:rPr>
         <w:t> </w:t>
       </w:r>
       <w:r>
@@ -10772,8 +9629,6 @@
       <w:r>
         <w:t xml:space="preserve"> la fonction </w:t>
       </w:r>
-      <w:proofErr w:type="spellStart"/>
-      <w:proofErr w:type="gramStart"/>
       <w:r>
         <w:rPr>
           <w:b/>
@@ -10782,23 +9637,13 @@
         </w:rPr>
         <w:t>measure</w:t>
       </w:r>
-      <w:proofErr w:type="spellEnd"/>
       <w:r>
         <w:rPr>
           <w:b/>
           <w:bCs/>
           <w:color w:val="000000"/>
         </w:rPr>
-        <w:t>(</w:t>
-      </w:r>
-      <w:proofErr w:type="gramEnd"/>
-      <w:r>
-        <w:rPr>
-          <w:b/>
-          <w:bCs/>
-          <w:color w:val="000000"/>
-        </w:rPr>
-        <w:t xml:space="preserve">) </w:t>
+        <w:t xml:space="preserve">() </w:t>
       </w:r>
       <w:r>
         <w:rPr>
@@ -10948,7 +9793,6 @@
       <w:r>
         <w:t xml:space="preserve"> = </w:t>
       </w:r>
-      <w:proofErr w:type="spellStart"/>
       <w:r>
         <w:rPr>
           <w:b/>
@@ -10971,14 +9815,7 @@
         <w:rPr>
           <w:b/>
         </w:rPr>
-        <w:t>nit</w:t>
-      </w:r>
-      <w:proofErr w:type="spellEnd"/>
-      <w:r>
-        <w:rPr>
-          <w:b/>
-        </w:rPr>
-        <w:t>(</w:t>
+        <w:t>nit(</w:t>
       </w:r>
       <w:r>
         <w:rPr>
@@ -11026,7 +9863,6 @@
       <w:r>
         <w:t xml:space="preserve"> = </w:t>
       </w:r>
-      <w:proofErr w:type="spellStart"/>
       <w:r>
         <w:rPr>
           <w:b/>
@@ -11041,16 +9877,7 @@
           <w:bCs/>
           <w:color w:val="000000"/>
         </w:rPr>
-        <w:t>nit</w:t>
-      </w:r>
-      <w:proofErr w:type="spellEnd"/>
-      <w:r>
-        <w:rPr>
-          <w:b/>
-          <w:bCs/>
-          <w:color w:val="000000"/>
-        </w:rPr>
-        <w:t>(</w:t>
+        <w:t>nit(</w:t>
       </w:r>
       <w:r>
         <w:rPr>
@@ -11107,7 +9934,6 @@
       <w:r>
         <w:t xml:space="preserve"> = </w:t>
       </w:r>
-      <w:proofErr w:type="spellStart"/>
       <w:r>
         <w:rPr>
           <w:b/>
@@ -11118,14 +9944,7 @@
         <w:rPr>
           <w:b/>
         </w:rPr>
-        <w:t>top</w:t>
-      </w:r>
-      <w:proofErr w:type="spellEnd"/>
-      <w:r>
-        <w:rPr>
-          <w:b/>
-        </w:rPr>
-        <w:t>(</w:t>
+        <w:t>top(</w:t>
       </w:r>
       <w:r>
         <w:rPr>
@@ -11170,7 +9989,6 @@
       <w:r>
         <w:t xml:space="preserve">= </w:t>
       </w:r>
-      <w:proofErr w:type="spellStart"/>
       <w:r>
         <w:rPr>
           <w:b/>
@@ -11181,14 +9999,7 @@
         <w:rPr>
           <w:b/>
         </w:rPr>
-        <w:t>eg</w:t>
-      </w:r>
-      <w:proofErr w:type="spellEnd"/>
-      <w:r>
-        <w:rPr>
-          <w:b/>
-        </w:rPr>
-        <w:t>(</w:t>
+        <w:t>eg(</w:t>
       </w:r>
       <w:r>
         <w:rPr>
@@ -11336,7 +10147,6 @@
       <w:r>
         <w:t xml:space="preserve"> = </w:t>
       </w:r>
-      <w:proofErr w:type="spellStart"/>
       <w:r>
         <w:rPr>
           <w:b/>
@@ -11349,7 +10159,6 @@
         </w:rPr>
         <w:t>_init</w:t>
       </w:r>
-      <w:proofErr w:type="spellEnd"/>
       <w:r>
         <w:rPr>
           <w:b/>
@@ -11399,7 +10208,6 @@
       <w:r>
         <w:t xml:space="preserve">= </w:t>
       </w:r>
-      <w:proofErr w:type="spellStart"/>
       <w:r>
         <w:rPr>
           <w:b/>
@@ -11422,14 +10230,7 @@
         <w:rPr>
           <w:b/>
         </w:rPr>
-        <w:t>x</w:t>
-      </w:r>
-      <w:proofErr w:type="spellEnd"/>
-      <w:r>
-        <w:rPr>
-          <w:b/>
-        </w:rPr>
-        <w:t>(</w:t>
+        <w:t>x(</w:t>
       </w:r>
       <w:r>
         <w:rPr>
@@ -11501,20 +10302,22 @@
       <w:pPr>
         <w:pStyle w:val="Titre1"/>
       </w:pPr>
-      <w:bookmarkStart w:id="10" w:name="_Toc509384984"/>
+      <w:bookmarkStart w:id="13" w:name="_Toc509419231"/>
       <w:r>
         <w:lastRenderedPageBreak/>
         <w:t>Algorithme de fonctionnement</w:t>
       </w:r>
-      <w:bookmarkEnd w:id="10"/>
+      <w:bookmarkEnd w:id="13"/>
     </w:p>
     <w:p>
       <w:pPr>
         <w:pStyle w:val="Titre2"/>
       </w:pPr>
+      <w:bookmarkStart w:id="14" w:name="_Toc509419232"/>
       <w:r>
         <w:t>Description du fonctionnement du robot</w:t>
       </w:r>
+      <w:bookmarkEnd w:id="14"/>
     </w:p>
     <w:p>
       <w:pPr>
@@ -11540,21 +10343,10 @@
         <w:t>Tout d’abord toutes les fonctions utiles au robot sont initialisées (</w:t>
       </w:r>
       <w:r>
-        <w:t xml:space="preserve">le </w:t>
-      </w:r>
-      <w:proofErr w:type="spellStart"/>
-      <w:r>
-        <w:t>timer</w:t>
-      </w:r>
-      <w:proofErr w:type="spellEnd"/>
-      <w:r>
-        <w:t xml:space="preserve"> </w:t>
-      </w:r>
-      <w:r>
-        <w:t>A1</w:t>
-      </w:r>
-      <w:r>
-        <w:t>, les communications UART et SPI, les ports des moteurs, du capteur infrarouge, du servomoteur). Après initialisation, le robot est arrêté, en mode manuel et le servomoteur effectue un balayage devant lui pour détecter des objets grâce au capteur infrarouge.</w:t>
+        <w:t xml:space="preserve">le timer </w:t>
+      </w:r>
+      <w:r>
+        <w:t>A1, les communications UART et SPI, les ports des moteurs, du capteur infrarouge, du servomoteur). Après initialisation, le robot est arrêté, en mode manuel et le servomoteur effectue un balayage devant lui pour détecter des objets grâce au capteur infrarouge.</w:t>
       </w:r>
       <w:r>
         <w:t xml:space="preserve"> L’utilisateur décide alors ce que fera le robot. Plusieurs options s’offrent à lui :</w:t>
@@ -11565,13 +10357,8 @@
         <w:ind w:firstLine="0"/>
         <w:jc w:val="left"/>
       </w:pPr>
-      <w:proofErr w:type="gramStart"/>
-      <w:r>
-        <w:t>h</w:t>
-      </w:r>
-      <w:proofErr w:type="gramEnd"/>
-      <w:r>
-        <w:t> : Aide,</w:t>
+      <w:r>
+        <w:t>h : Aide,</w:t>
       </w:r>
       <w:r>
         <w:br/>
@@ -11583,62 +10370,23 @@
       </w:r>
       <w:r>
         <w:br/>
-        <w:t xml:space="preserve">4 </w:t>
-      </w:r>
-      <w:r>
-        <w:t xml:space="preserve">: </w:t>
-      </w:r>
-      <w:r>
-        <w:t>Faire tourner le robot à gauche</w:t>
+        <w:t>4 : Faire tourner le robot à gauche</w:t>
       </w:r>
       <w:r>
         <w:br/>
-        <w:t xml:space="preserve">6 </w:t>
-      </w:r>
-      <w:r>
-        <w:t xml:space="preserve">: Faire tourner le robot à </w:t>
-      </w:r>
-      <w:r>
-        <w:t>droite</w:t>
-      </w:r>
-      <w:r>
-        <w:t>,</w:t>
+        <w:t>6 : Faire tourner le robot à droite,</w:t>
       </w:r>
       <w:r>
         <w:br/>
-        <w:t>5</w:t>
-      </w:r>
-      <w:r>
-        <w:t xml:space="preserve"> : </w:t>
-      </w:r>
-      <w:r>
-        <w:t>Arrêter</w:t>
-      </w:r>
-      <w:r>
-        <w:t xml:space="preserve"> le robot,</w:t>
+        <w:t>5 : Arrêter le robot,</w:t>
       </w:r>
       <w:r>
         <w:br/>
-        <w:t>0</w:t>
-      </w:r>
-      <w:r>
-        <w:t xml:space="preserve"> : </w:t>
-      </w:r>
-      <w:r>
-        <w:t>Robot en mode manuel</w:t>
-      </w:r>
-      <w:r>
-        <w:t>,</w:t>
+        <w:t>0 : Robot en mode manuel,</w:t>
       </w:r>
       <w:r>
         <w:br/>
-        <w:t>1</w:t>
-      </w:r>
-      <w:r>
-        <w:t xml:space="preserve"> : Robot en mode </w:t>
-      </w:r>
-      <w:r>
-        <w:t>automatique.</w:t>
+        <w:t>1 : Robot en mode automatique.</w:t>
       </w:r>
     </w:p>
     <w:p>
@@ -11651,125 +10399,31 @@
       </w:r>
       <w:r>
         <w:br/>
-      </w:r>
-      <w:r>
-        <w:t xml:space="preserve">Si l’utilisateur choisit </w:t>
-      </w:r>
-      <w:r>
-        <w:t>8</w:t>
-      </w:r>
-      <w:r>
-        <w:t xml:space="preserve">, </w:t>
-      </w:r>
-      <w:r>
-        <w:t>le robot avance en ligne droite à vitesse maximale</w:t>
-      </w:r>
-      <w:r>
-        <w:t>.</w:t>
+        <w:t>Si l’utilisateur choisit 8, le robot avance en ligne droite à vitesse maximale.</w:t>
       </w:r>
       <w:r>
         <w:br/>
-      </w:r>
-      <w:r>
-        <w:t xml:space="preserve">Si l’utilisateur choisit </w:t>
-      </w:r>
-      <w:r>
-        <w:t>2</w:t>
-      </w:r>
-      <w:r>
-        <w:t xml:space="preserve">, </w:t>
-      </w:r>
-      <w:r>
-        <w:t>le robot recule en ligne à vitesse maximale.</w:t>
+        <w:t>Si l’utilisateur choisit 2, le robot recule en ligne à vitesse maximale.</w:t>
       </w:r>
       <w:r>
         <w:br/>
-        <w:t xml:space="preserve">Si l’utilisateur choisit </w:t>
-      </w:r>
-      <w:r>
-        <w:t>4</w:t>
-      </w:r>
-      <w:r>
-        <w:t xml:space="preserve">, le robot </w:t>
-      </w:r>
-      <w:r>
-        <w:t>tourne à gauche de 45°</w:t>
-      </w:r>
-      <w:r>
-        <w:t>.</w:t>
+        <w:t>Si l’utilisateur choisit 4, le robot tourne à gauche de 45°.</w:t>
       </w:r>
       <w:r>
         <w:br/>
-        <w:t>S</w:t>
-      </w:r>
-      <w:r>
-        <w:t xml:space="preserve">i l’utilisateur choisit </w:t>
-      </w:r>
-      <w:r>
-        <w:t>6</w:t>
-      </w:r>
-      <w:r>
-        <w:t xml:space="preserve">, le robot tourne à </w:t>
-      </w:r>
-      <w:r>
-        <w:t>droite</w:t>
-      </w:r>
-      <w:r>
-        <w:t xml:space="preserve"> de </w:t>
-      </w:r>
-      <w:r>
-        <w:t>45</w:t>
-      </w:r>
-      <w:r>
-        <w:t>°.</w:t>
+        <w:t>Si l’utilisateur choisit 6, le robot tourne à droite de 45°.</w:t>
       </w:r>
       <w:r>
         <w:br/>
-      </w:r>
-      <w:r>
-        <w:t xml:space="preserve">Si l’utilisateur choisit </w:t>
-      </w:r>
-      <w:r>
-        <w:t>5</w:t>
-      </w:r>
-      <w:r>
-        <w:t xml:space="preserve">, le robot </w:t>
-      </w:r>
-      <w:r>
-        <w:t>s’arrête.</w:t>
+        <w:t>Si l’utilisateur choisit 5, le robot s’arrête.</w:t>
       </w:r>
       <w:r>
         <w:br/>
-      </w:r>
-      <w:r>
-        <w:t xml:space="preserve">Si l’utilisateur choisit </w:t>
-      </w:r>
-      <w:r>
-        <w:t>0</w:t>
-      </w:r>
-      <w:r>
-        <w:t xml:space="preserve">, le robot </w:t>
-      </w:r>
-      <w:r>
-        <w:t>se met en mode manuel</w:t>
-      </w:r>
-      <w:r>
-        <w:t>.</w:t>
+        <w:t>Si l’utilisateur choisit 0, le robot se met en mode manuel.</w:t>
       </w:r>
       <w:r>
         <w:br/>
-      </w:r>
-      <w:r>
-        <w:t xml:space="preserve">Si l’utilisateur choisit </w:t>
-      </w:r>
-      <w:r>
-        <w:t>1</w:t>
-      </w:r>
-      <w:r>
-        <w:t xml:space="preserve">, le robot </w:t>
-      </w:r>
-      <w:r>
-        <w:t>se met en mode automatique.</w:t>
+        <w:t>Si l’utilisateur choisit 1, le robot se met en mode automatique.</w:t>
       </w:r>
     </w:p>
     <w:p>
@@ -11795,87 +10449,19 @@
       </w:r>
       <w:r>
         <w:br/>
-      </w:r>
-      <w:r>
-        <w:t>S</w:t>
-      </w:r>
-      <w:r>
-        <w:t>i le robot détecte un objet à 45</w:t>
-      </w:r>
-      <w:r>
-        <w:t>° degr</w:t>
-      </w:r>
-      <w:r>
-        <w:t>és sur sa gauche, il tourne de 90° sur s</w:t>
-      </w:r>
-      <w:r>
-        <w:t>a droite.</w:t>
+        <w:t>Si le robot détecte un objet à 45° degrés sur sa gauche, il tourne de 90° sur sa droite.</w:t>
       </w:r>
       <w:r>
         <w:br/>
-      </w:r>
-      <w:r>
-        <w:t xml:space="preserve">Si le robot détecte un objet </w:t>
-      </w:r>
-      <w:r>
-        <w:t>devant</w:t>
-      </w:r>
-      <w:r>
-        <w:t xml:space="preserve">, il </w:t>
-      </w:r>
-      <w:r>
-        <w:t>fait demi-tour</w:t>
-      </w:r>
-      <w:r>
-        <w:t>.</w:t>
+        <w:t>Si le robot détecte un objet devant, il fait demi-tour.</w:t>
       </w:r>
       <w:r>
         <w:br/>
-      </w:r>
-      <w:r>
-        <w:t xml:space="preserve">Si le robot détecte un objet à </w:t>
-      </w:r>
-      <w:r>
-        <w:t>45</w:t>
-      </w:r>
-      <w:r>
-        <w:t xml:space="preserve">° degrés sur sa </w:t>
-      </w:r>
-      <w:r>
-        <w:t>droite</w:t>
-      </w:r>
-      <w:r>
-        <w:t xml:space="preserve">, il tourne de </w:t>
-      </w:r>
-      <w:r>
-        <w:t>90° sur s</w:t>
-      </w:r>
-      <w:r>
-        <w:t xml:space="preserve">a </w:t>
-      </w:r>
-      <w:r>
-        <w:t>gauche</w:t>
-      </w:r>
-      <w:r>
-        <w:t>.</w:t>
+        <w:t>Si le robot détecte un objet à 45° degrés sur sa droite, il tourne de 90° sur sa gauche.</w:t>
       </w:r>
       <w:r>
         <w:br/>
-      </w:r>
-      <w:r>
-        <w:t xml:space="preserve">Si le robot détecte un objet à </w:t>
-      </w:r>
-      <w:r>
-        <w:t>90</w:t>
-      </w:r>
-      <w:r>
-        <w:t xml:space="preserve">° degrés sur sa droite, il tourne de </w:t>
-      </w:r>
-      <w:r>
-        <w:t>45° sur s</w:t>
-      </w:r>
-      <w:r>
-        <w:t>a gauche.</w:t>
+        <w:t>Si le robot détecte un objet à 90° degrés sur sa droite, il tourne de 45° sur sa gauche.</w:t>
       </w:r>
     </w:p>
     <w:p>
@@ -11889,8 +10475,6 @@
       <w:r>
         <w:t>appuyant sur une touche disponible autre que 1.</w:t>
       </w:r>
-      <w:bookmarkStart w:id="11" w:name="_GoBack"/>
-      <w:bookmarkEnd w:id="11"/>
     </w:p>
     <w:p>
       <w:pPr>
@@ -11918,7 +10502,7 @@
         </w:rPr>
         <w:lastRenderedPageBreak/>
         <w:drawing>
-          <wp:anchor distT="0" distB="0" distL="114300" distR="114300" simplePos="0" relativeHeight="251708416" behindDoc="1" locked="0" layoutInCell="1" allowOverlap="1" wp14:anchorId="1116EE45" wp14:editId="37BF99DE">
+          <wp:anchor distT="0" distB="0" distL="114300" distR="114300" simplePos="0" relativeHeight="251660288" behindDoc="1" locked="0" layoutInCell="1" allowOverlap="1" wp14:anchorId="1116EE45" wp14:editId="37BF99DE">
             <wp:simplePos x="0" y="0"/>
             <wp:positionH relativeFrom="margin">
               <wp:align>center</wp:align>
@@ -11999,7 +10583,7 @@
         </w:rPr>
         <w:lastRenderedPageBreak/>
         <w:drawing>
-          <wp:anchor distT="0" distB="0" distL="114300" distR="114300" simplePos="0" relativeHeight="251709440" behindDoc="1" locked="0" layoutInCell="1" allowOverlap="1" wp14:anchorId="6C9D5BFC" wp14:editId="6BDED4C5">
+          <wp:anchor distT="0" distB="0" distL="114300" distR="114300" simplePos="0" relativeHeight="251662336" behindDoc="1" locked="0" layoutInCell="1" allowOverlap="1" wp14:anchorId="6C9D5BFC" wp14:editId="6BDED4C5">
             <wp:simplePos x="0" y="0"/>
             <wp:positionH relativeFrom="column">
               <wp:posOffset>-15240</wp:posOffset>
@@ -12081,10 +10665,12 @@
       <w:pPr>
         <w:pStyle w:val="Titre1"/>
       </w:pPr>
+      <w:bookmarkStart w:id="15" w:name="_Toc509419233"/>
       <w:r>
         <w:lastRenderedPageBreak/>
         <w:t>Conclusion</w:t>
       </w:r>
+      <w:bookmarkEnd w:id="15"/>
     </w:p>
     <w:p>
       <w:r>
@@ -12095,79 +10681,35 @@
         <w:rPr>
           <w:i/>
         </w:rPr>
-        <w:t xml:space="preserve">Serial </w:t>
-      </w:r>
-      <w:proofErr w:type="spellStart"/>
+        <w:t>Serial Peripheral</w:t>
+      </w:r>
       <w:r>
         <w:rPr>
           <w:i/>
         </w:rPr>
-        <w:t>Peripheral</w:t>
-      </w:r>
-      <w:proofErr w:type="spellEnd"/>
+        <w:t xml:space="preserve"> Interface</w:t>
+      </w:r>
+      <w:r>
+        <w:t xml:space="preserve"> (SPI), la communication </w:t>
+      </w:r>
       <w:r>
         <w:rPr>
           <w:i/>
         </w:rPr>
-        <w:t xml:space="preserve"> Interface</w:t>
-      </w:r>
-      <w:r>
-        <w:t xml:space="preserve"> (SPI), la communication </w:t>
+        <w:t>Universal Asynchronous Rec</w:t>
       </w:r>
       <w:r>
         <w:rPr>
           <w:i/>
         </w:rPr>
-        <w:t xml:space="preserve">Universal </w:t>
-      </w:r>
-      <w:proofErr w:type="spellStart"/>
+        <w:t>e</w:t>
+      </w:r>
       <w:r>
         <w:rPr>
           <w:i/>
         </w:rPr>
-        <w:t>Asynchronous</w:t>
-      </w:r>
-      <w:proofErr w:type="spellEnd"/>
-      <w:r>
-        <w:rPr>
-          <w:i/>
-        </w:rPr>
-        <w:t xml:space="preserve"> </w:t>
-      </w:r>
-      <w:proofErr w:type="spellStart"/>
-      <w:r>
-        <w:rPr>
-          <w:i/>
-        </w:rPr>
-        <w:t>Rec</w:t>
-      </w:r>
-      <w:r>
-        <w:rPr>
-          <w:i/>
-        </w:rPr>
-        <w:t>e</w:t>
-      </w:r>
-      <w:r>
-        <w:rPr>
-          <w:i/>
-        </w:rPr>
-        <w:t>iver</w:t>
-      </w:r>
-      <w:proofErr w:type="spellEnd"/>
-      <w:r>
-        <w:rPr>
-          <w:i/>
-        </w:rPr>
-        <w:t xml:space="preserve"> </w:t>
-      </w:r>
-      <w:proofErr w:type="spellStart"/>
-      <w:r>
-        <w:rPr>
-          <w:i/>
-        </w:rPr>
-        <w:t>Transmitter</w:t>
-      </w:r>
-      <w:proofErr w:type="spellEnd"/>
+        <w:t>iver Transmitter</w:t>
+      </w:r>
       <w:r>
         <w:t xml:space="preserve"> (UART) et la communication Bluetooth.</w:t>
       </w:r>
@@ -12250,6 +10792,7 @@
     </w:p>
     <w:sectPr>
       <w:headerReference w:type="default" r:id="rId10"/>
+      <w:footerReference w:type="default" r:id="rId11"/>
       <w:pgSz w:w="11906" w:h="16838"/>
       <w:pgMar w:top="720" w:right="720" w:bottom="720" w:left="720" w:header="708" w:footer="708" w:gutter="0"/>
       <w:cols w:space="708"/>
@@ -12260,7 +10803,7 @@
 </file>
 
 <file path=word/endnotes.xml><?xml version="1.0" encoding="utf-8"?>
-<w:endnotes xmlns:wpc="http://schemas.microsoft.com/office/word/2010/wordprocessingCanvas" xmlns:cx="http://schemas.microsoft.com/office/drawing/2014/chartex" xmlns:cx1="http://schemas.microsoft.com/office/drawing/2015/9/8/chartex" xmlns:cx2="http://schemas.microsoft.com/office/drawing/2015/10/21/chartex" xmlns:cx3="http://schemas.microsoft.com/office/drawing/2016/5/9/chartex" xmlns:cx4="http://schemas.microsoft.com/office/drawing/2016/5/10/chartex" xmlns:cx5="http://schemas.microsoft.com/office/drawing/2016/5/11/chartex" xmlns:cx6="http://schemas.microsoft.com/office/drawing/2016/5/12/chartex" xmlns:cx7="http://schemas.microsoft.com/office/drawing/2016/5/13/chartex" xmlns:cx8="http://schemas.microsoft.com/office/drawing/2016/5/14/chartex" xmlns:mc="http://schemas.openxmlformats.org/markup-compatibility/2006" xmlns:aink="http://schemas.microsoft.com/office/drawing/2016/ink" xmlns:am3d="http://schemas.microsoft.com/office/drawing/2017/model3d" xmlns:o="urn:schemas-microsoft-com:office:office" xmlns:r="http://schemas.openxmlformats.org/officeDocument/2006/relationships" xmlns:m="http://schemas.openxmlformats.org/officeDocument/2006/math" xmlns:v="urn:schemas-microsoft-com:vml" xmlns:wp14="http://schemas.microsoft.com/office/word/2010/wordprocessingDrawing" xmlns:wp="http://schemas.openxmlformats.org/drawingml/2006/wordprocessingDrawing" xmlns:w10="urn:schemas-microsoft-com:office:word" xmlns:w="http://schemas.openxmlformats.org/wordprocessingml/2006/main" xmlns:w14="http://schemas.microsoft.com/office/word/2010/wordml" xmlns:w15="http://schemas.microsoft.com/office/word/2012/wordml" xmlns:w16cid="http://schemas.microsoft.com/office/word/2016/wordml/cid" xmlns:w16se="http://schemas.microsoft.com/office/word/2015/wordml/symex" xmlns:wpg="http://schemas.microsoft.com/office/word/2010/wordprocessingGroup" xmlns:wpi="http://schemas.microsoft.com/office/word/2010/wordprocessingInk" xmlns:wne="http://schemas.microsoft.com/office/word/2006/wordml" xmlns:wps="http://schemas.microsoft.com/office/word/2010/wordprocessingShape" mc:Ignorable="w14 w15 w16se w16cid wp14">
+<w:endnotes xmlns:wpc="http://schemas.microsoft.com/office/word/2010/wordprocessingCanvas" xmlns:mc="http://schemas.openxmlformats.org/markup-compatibility/2006" xmlns:o="urn:schemas-microsoft-com:office:office" xmlns:r="http://schemas.openxmlformats.org/officeDocument/2006/relationships" xmlns:m="http://schemas.openxmlformats.org/officeDocument/2006/math" xmlns:v="urn:schemas-microsoft-com:vml" xmlns:wp14="http://schemas.microsoft.com/office/word/2010/wordprocessingDrawing" xmlns:wp="http://schemas.openxmlformats.org/drawingml/2006/wordprocessingDrawing" xmlns:w10="urn:schemas-microsoft-com:office:word" xmlns:w="http://schemas.openxmlformats.org/wordprocessingml/2006/main" xmlns:w14="http://schemas.microsoft.com/office/word/2010/wordml" xmlns:w15="http://schemas.microsoft.com/office/word/2012/wordml" xmlns:wpg="http://schemas.microsoft.com/office/word/2010/wordprocessingGroup" xmlns:wpi="http://schemas.microsoft.com/office/word/2010/wordprocessingInk" xmlns:wne="http://schemas.microsoft.com/office/word/2006/wordml" xmlns:wps="http://schemas.microsoft.com/office/word/2010/wordprocessingShape" mc:Ignorable="w14 w15 wp14">
   <w:endnote w:type="separator" w:id="-1">
     <w:p>
       <w:r>
@@ -12278,8 +10821,53 @@
 </w:endnotes>
 </file>
 
+<file path=word/footer1.xml><?xml version="1.0" encoding="utf-8"?>
+<w:ftr xmlns:wpc="http://schemas.microsoft.com/office/word/2010/wordprocessingCanvas" xmlns:mc="http://schemas.openxmlformats.org/markup-compatibility/2006" xmlns:o="urn:schemas-microsoft-com:office:office" xmlns:r="http://schemas.openxmlformats.org/officeDocument/2006/relationships" xmlns:m="http://schemas.openxmlformats.org/officeDocument/2006/math" xmlns:v="urn:schemas-microsoft-com:vml" xmlns:wp14="http://schemas.microsoft.com/office/word/2010/wordprocessingDrawing" xmlns:wp="http://schemas.openxmlformats.org/drawingml/2006/wordprocessingDrawing" xmlns:w10="urn:schemas-microsoft-com:office:word" xmlns:w="http://schemas.openxmlformats.org/wordprocessingml/2006/main" xmlns:w14="http://schemas.microsoft.com/office/word/2010/wordml" xmlns:w15="http://schemas.microsoft.com/office/word/2012/wordml" xmlns:wpg="http://schemas.microsoft.com/office/word/2010/wordprocessingGroup" xmlns:wpi="http://schemas.microsoft.com/office/word/2010/wordprocessingInk" xmlns:wne="http://schemas.microsoft.com/office/word/2006/wordml" xmlns:wps="http://schemas.microsoft.com/office/word/2010/wordprocessingShape" mc:Ignorable="w14 w15 wp14">
+  <w:sdt>
+    <w:sdtPr>
+      <w:id w:val="-1176100272"/>
+      <w:docPartObj>
+        <w:docPartGallery w:val="Page Numbers (Bottom of Page)"/>
+        <w:docPartUnique/>
+      </w:docPartObj>
+    </w:sdtPr>
+    <w:sdtContent>
+      <w:p>
+        <w:pPr>
+          <w:pStyle w:val="Pieddepage"/>
+          <w:jc w:val="right"/>
+        </w:pPr>
+        <w:r>
+          <w:fldChar w:fldCharType="begin"/>
+        </w:r>
+        <w:r>
+          <w:instrText>PAGE   \* MERGEFORMAT</w:instrText>
+        </w:r>
+        <w:r>
+          <w:fldChar w:fldCharType="separate"/>
+        </w:r>
+        <w:r>
+          <w:rPr>
+            <w:noProof/>
+          </w:rPr>
+          <w:t>3</w:t>
+        </w:r>
+        <w:r>
+          <w:fldChar w:fldCharType="end"/>
+        </w:r>
+      </w:p>
+    </w:sdtContent>
+  </w:sdt>
+  <w:p>
+    <w:pPr>
+      <w:pStyle w:val="Pieddepage"/>
+    </w:pPr>
+  </w:p>
+</w:ftr>
+</file>
+
 <file path=word/footnotes.xml><?xml version="1.0" encoding="utf-8"?>
-<w:footnotes xmlns:wpc="http://schemas.microsoft.com/office/word/2010/wordprocessingCanvas" xmlns:cx="http://schemas.microsoft.com/office/drawing/2014/chartex" xmlns:cx1="http://schemas.microsoft.com/office/drawing/2015/9/8/chartex" xmlns:cx2="http://schemas.microsoft.com/office/drawing/2015/10/21/chartex" xmlns:cx3="http://schemas.microsoft.com/office/drawing/2016/5/9/chartex" xmlns:cx4="http://schemas.microsoft.com/office/drawing/2016/5/10/chartex" xmlns:cx5="http://schemas.microsoft.com/office/drawing/2016/5/11/chartex" xmlns:cx6="http://schemas.microsoft.com/office/drawing/2016/5/12/chartex" xmlns:cx7="http://schemas.microsoft.com/office/drawing/2016/5/13/chartex" xmlns:cx8="http://schemas.microsoft.com/office/drawing/2016/5/14/chartex" xmlns:mc="http://schemas.openxmlformats.org/markup-compatibility/2006" xmlns:aink="http://schemas.microsoft.com/office/drawing/2016/ink" xmlns:am3d="http://schemas.microsoft.com/office/drawing/2017/model3d" xmlns:o="urn:schemas-microsoft-com:office:office" xmlns:r="http://schemas.openxmlformats.org/officeDocument/2006/relationships" xmlns:m="http://schemas.openxmlformats.org/officeDocument/2006/math" xmlns:v="urn:schemas-microsoft-com:vml" xmlns:wp14="http://schemas.microsoft.com/office/word/2010/wordprocessingDrawing" xmlns:wp="http://schemas.openxmlformats.org/drawingml/2006/wordprocessingDrawing" xmlns:w10="urn:schemas-microsoft-com:office:word" xmlns:w="http://schemas.openxmlformats.org/wordprocessingml/2006/main" xmlns:w14="http://schemas.microsoft.com/office/word/2010/wordml" xmlns:w15="http://schemas.microsoft.com/office/word/2012/wordml" xmlns:w16cid="http://schemas.microsoft.com/office/word/2016/wordml/cid" xmlns:w16se="http://schemas.microsoft.com/office/word/2015/wordml/symex" xmlns:wpg="http://schemas.microsoft.com/office/word/2010/wordprocessingGroup" xmlns:wpi="http://schemas.microsoft.com/office/word/2010/wordprocessingInk" xmlns:wne="http://schemas.microsoft.com/office/word/2006/wordml" xmlns:wps="http://schemas.microsoft.com/office/word/2010/wordprocessingShape" mc:Ignorable="w14 w15 w16se w16cid wp14">
+<w:footnotes xmlns:wpc="http://schemas.microsoft.com/office/word/2010/wordprocessingCanvas" xmlns:mc="http://schemas.openxmlformats.org/markup-compatibility/2006" xmlns:o="urn:schemas-microsoft-com:office:office" xmlns:r="http://schemas.openxmlformats.org/officeDocument/2006/relationships" xmlns:m="http://schemas.openxmlformats.org/officeDocument/2006/math" xmlns:v="urn:schemas-microsoft-com:vml" xmlns:wp14="http://schemas.microsoft.com/office/word/2010/wordprocessingDrawing" xmlns:wp="http://schemas.openxmlformats.org/drawingml/2006/wordprocessingDrawing" xmlns:w10="urn:schemas-microsoft-com:office:word" xmlns:w="http://schemas.openxmlformats.org/wordprocessingml/2006/main" xmlns:w14="http://schemas.microsoft.com/office/word/2010/wordml" xmlns:w15="http://schemas.microsoft.com/office/word/2012/wordml" xmlns:wpg="http://schemas.microsoft.com/office/word/2010/wordprocessingGroup" xmlns:wpi="http://schemas.microsoft.com/office/word/2010/wordprocessingInk" xmlns:wne="http://schemas.microsoft.com/office/word/2006/wordml" xmlns:wps="http://schemas.microsoft.com/office/word/2010/wordprocessingShape" mc:Ignorable="w14 w15 wp14">
   <w:footnote w:type="separator" w:id="-1">
     <w:p>
       <w:r>
@@ -12298,7 +10886,7 @@
 </file>
 
 <file path=word/header1.xml><?xml version="1.0" encoding="utf-8"?>
-<w:hdr xmlns:wpc="http://schemas.microsoft.com/office/word/2010/wordprocessingCanvas" xmlns:cx="http://schemas.microsoft.com/office/drawing/2014/chartex" xmlns:cx1="http://schemas.microsoft.com/office/drawing/2015/9/8/chartex" xmlns:cx2="http://schemas.microsoft.com/office/drawing/2015/10/21/chartex" xmlns:cx3="http://schemas.microsoft.com/office/drawing/2016/5/9/chartex" xmlns:cx4="http://schemas.microsoft.com/office/drawing/2016/5/10/chartex" xmlns:cx5="http://schemas.microsoft.com/office/drawing/2016/5/11/chartex" xmlns:cx6="http://schemas.microsoft.com/office/drawing/2016/5/12/chartex" xmlns:cx7="http://schemas.microsoft.com/office/drawing/2016/5/13/chartex" xmlns:cx8="http://schemas.microsoft.com/office/drawing/2016/5/14/chartex" xmlns:mc="http://schemas.openxmlformats.org/markup-compatibility/2006" xmlns:aink="http://schemas.microsoft.com/office/drawing/2016/ink" xmlns:am3d="http://schemas.microsoft.com/office/drawing/2017/model3d" xmlns:o="urn:schemas-microsoft-com:office:office" xmlns:r="http://schemas.openxmlformats.org/officeDocument/2006/relationships" xmlns:m="http://schemas.openxmlformats.org/officeDocument/2006/math" xmlns:v="urn:schemas-microsoft-com:vml" xmlns:wp14="http://schemas.microsoft.com/office/word/2010/wordprocessingDrawing" xmlns:wp="http://schemas.openxmlformats.org/drawingml/2006/wordprocessingDrawing" xmlns:w10="urn:schemas-microsoft-com:office:word" xmlns:w="http://schemas.openxmlformats.org/wordprocessingml/2006/main" xmlns:w14="http://schemas.microsoft.com/office/word/2010/wordml" xmlns:w15="http://schemas.microsoft.com/office/word/2012/wordml" xmlns:w16cid="http://schemas.microsoft.com/office/word/2016/wordml/cid" xmlns:w16se="http://schemas.microsoft.com/office/word/2015/wordml/symex" xmlns:wpg="http://schemas.microsoft.com/office/word/2010/wordprocessingGroup" xmlns:wpi="http://schemas.microsoft.com/office/word/2010/wordprocessingInk" xmlns:wne="http://schemas.microsoft.com/office/word/2006/wordml" xmlns:wps="http://schemas.microsoft.com/office/word/2010/wordprocessingShape" mc:Ignorable="w14 w15 w16se w16cid wp14">
+<w:hdr xmlns:wpc="http://schemas.microsoft.com/office/word/2010/wordprocessingCanvas" xmlns:mc="http://schemas.openxmlformats.org/markup-compatibility/2006" xmlns:o="urn:schemas-microsoft-com:office:office" xmlns:r="http://schemas.openxmlformats.org/officeDocument/2006/relationships" xmlns:m="http://schemas.openxmlformats.org/officeDocument/2006/math" xmlns:v="urn:schemas-microsoft-com:vml" xmlns:wp14="http://schemas.microsoft.com/office/word/2010/wordprocessingDrawing" xmlns:wp="http://schemas.openxmlformats.org/drawingml/2006/wordprocessingDrawing" xmlns:w10="urn:schemas-microsoft-com:office:word" xmlns:w="http://schemas.openxmlformats.org/wordprocessingml/2006/main" xmlns:w14="http://schemas.microsoft.com/office/word/2010/wordml" xmlns:w15="http://schemas.microsoft.com/office/word/2012/wordml" xmlns:wpg="http://schemas.microsoft.com/office/word/2010/wordprocessingGroup" xmlns:wpi="http://schemas.microsoft.com/office/word/2010/wordprocessingInk" xmlns:wne="http://schemas.microsoft.com/office/word/2006/wordml" xmlns:wps="http://schemas.microsoft.com/office/word/2010/wordprocessingShape" mc:Ignorable="w14 w15 wp14">
   <w:tbl>
     <w:tblPr>
       <w:tblStyle w:val="Grilledutableau"/>
@@ -12435,8 +11023,8 @@
 </file>
 
 <file path=word/numbering.xml><?xml version="1.0" encoding="utf-8"?>
-<w:numbering xmlns:wpc="http://schemas.microsoft.com/office/word/2010/wordprocessingCanvas" xmlns:cx="http://schemas.microsoft.com/office/drawing/2014/chartex" xmlns:cx1="http://schemas.microsoft.com/office/drawing/2015/9/8/chartex" xmlns:cx2="http://schemas.microsoft.com/office/drawing/2015/10/21/chartex" xmlns:cx3="http://schemas.microsoft.com/office/drawing/2016/5/9/chartex" xmlns:cx4="http://schemas.microsoft.com/office/drawing/2016/5/10/chartex" xmlns:cx5="http://schemas.microsoft.com/office/drawing/2016/5/11/chartex" xmlns:cx6="http://schemas.microsoft.com/office/drawing/2016/5/12/chartex" xmlns:cx7="http://schemas.microsoft.com/office/drawing/2016/5/13/chartex" xmlns:cx8="http://schemas.microsoft.com/office/drawing/2016/5/14/chartex" xmlns:mc="http://schemas.openxmlformats.org/markup-compatibility/2006" xmlns:aink="http://schemas.microsoft.com/office/drawing/2016/ink" xmlns:am3d="http://schemas.microsoft.com/office/drawing/2017/model3d" xmlns:o="urn:schemas-microsoft-com:office:office" xmlns:r="http://schemas.openxmlformats.org/officeDocument/2006/relationships" xmlns:m="http://schemas.openxmlformats.org/officeDocument/2006/math" xmlns:v="urn:schemas-microsoft-com:vml" xmlns:wp14="http://schemas.microsoft.com/office/word/2010/wordprocessingDrawing" xmlns:wp="http://schemas.openxmlformats.org/drawingml/2006/wordprocessingDrawing" xmlns:w10="urn:schemas-microsoft-com:office:word" xmlns:w="http://schemas.openxmlformats.org/wordprocessingml/2006/main" xmlns:w14="http://schemas.microsoft.com/office/word/2010/wordml" xmlns:w15="http://schemas.microsoft.com/office/word/2012/wordml" xmlns:w16cid="http://schemas.microsoft.com/office/word/2016/wordml/cid" xmlns:w16se="http://schemas.microsoft.com/office/word/2015/wordml/symex" xmlns:wpg="http://schemas.microsoft.com/office/word/2010/wordprocessingGroup" xmlns:wpi="http://schemas.microsoft.com/office/word/2010/wordprocessingInk" xmlns:wne="http://schemas.microsoft.com/office/word/2006/wordml" xmlns:wps="http://schemas.microsoft.com/office/word/2010/wordprocessingShape" mc:Ignorable="w14 w15 w16se w16cid wp14">
-  <w:abstractNum w:abstractNumId="0" w15:restartNumberingAfterBreak="0">
+<w:numbering xmlns:wpc="http://schemas.microsoft.com/office/word/2010/wordprocessingCanvas" xmlns:mc="http://schemas.openxmlformats.org/markup-compatibility/2006" xmlns:o="urn:schemas-microsoft-com:office:office" xmlns:r="http://schemas.openxmlformats.org/officeDocument/2006/relationships" xmlns:m="http://schemas.openxmlformats.org/officeDocument/2006/math" xmlns:v="urn:schemas-microsoft-com:vml" xmlns:wp14="http://schemas.microsoft.com/office/word/2010/wordprocessingDrawing" xmlns:wp="http://schemas.openxmlformats.org/drawingml/2006/wordprocessingDrawing" xmlns:w10="urn:schemas-microsoft-com:office:word" xmlns:w="http://schemas.openxmlformats.org/wordprocessingml/2006/main" xmlns:w14="http://schemas.microsoft.com/office/word/2010/wordml" xmlns:w15="http://schemas.microsoft.com/office/word/2012/wordml" xmlns:wpg="http://schemas.microsoft.com/office/word/2010/wordprocessingGroup" xmlns:wpi="http://schemas.microsoft.com/office/word/2010/wordprocessingInk" xmlns:wne="http://schemas.microsoft.com/office/word/2006/wordml" xmlns:wps="http://schemas.microsoft.com/office/word/2010/wordprocessingShape" mc:Ignorable="w14 w15 wp14">
+  <w:abstractNum w:abstractNumId="0">
     <w:nsid w:val="01653EAD"/>
     <w:multiLevelType w:val="hybridMultilevel"/>
     <w:tmpl w:val="6826D386"/>
@@ -12522,7 +11110,7 @@
       </w:pPr>
     </w:lvl>
   </w:abstractNum>
-  <w:abstractNum w:abstractNumId="1" w15:restartNumberingAfterBreak="0">
+  <w:abstractNum w:abstractNumId="1">
     <w:nsid w:val="09A66155"/>
     <w:multiLevelType w:val="hybridMultilevel"/>
     <w:tmpl w:val="4DAC37D4"/>
@@ -12635,7 +11223,7 @@
       </w:rPr>
     </w:lvl>
   </w:abstractNum>
-  <w:abstractNum w:abstractNumId="2" w15:restartNumberingAfterBreak="0">
+  <w:abstractNum w:abstractNumId="2">
     <w:nsid w:val="0CB53EAB"/>
     <w:multiLevelType w:val="hybridMultilevel"/>
     <w:tmpl w:val="A31626A4"/>
@@ -12748,7 +11336,7 @@
       </w:rPr>
     </w:lvl>
   </w:abstractNum>
-  <w:abstractNum w:abstractNumId="3" w15:restartNumberingAfterBreak="0">
+  <w:abstractNum w:abstractNumId="3">
     <w:nsid w:val="10C226BF"/>
     <w:multiLevelType w:val="hybridMultilevel"/>
     <w:tmpl w:val="6826D386"/>
@@ -12834,7 +11422,7 @@
       </w:pPr>
     </w:lvl>
   </w:abstractNum>
-  <w:abstractNum w:abstractNumId="4" w15:restartNumberingAfterBreak="0">
+  <w:abstractNum w:abstractNumId="4">
     <w:nsid w:val="1B665BDC"/>
     <w:multiLevelType w:val="hybridMultilevel"/>
     <w:tmpl w:val="E53E0BC8"/>
@@ -12923,7 +11511,7 @@
       </w:pPr>
     </w:lvl>
   </w:abstractNum>
-  <w:abstractNum w:abstractNumId="5" w15:restartNumberingAfterBreak="0">
+  <w:abstractNum w:abstractNumId="5">
     <w:nsid w:val="24AB5EAE"/>
     <w:multiLevelType w:val="hybridMultilevel"/>
     <w:tmpl w:val="6DA6F2EA"/>
@@ -13012,7 +11600,7 @@
       </w:pPr>
     </w:lvl>
   </w:abstractNum>
-  <w:abstractNum w:abstractNumId="6" w15:restartNumberingAfterBreak="0">
+  <w:abstractNum w:abstractNumId="6">
     <w:nsid w:val="28A2072F"/>
     <w:multiLevelType w:val="hybridMultilevel"/>
     <w:tmpl w:val="6826D386"/>
@@ -13098,7 +11686,7 @@
       </w:pPr>
     </w:lvl>
   </w:abstractNum>
-  <w:abstractNum w:abstractNumId="7" w15:restartNumberingAfterBreak="0">
+  <w:abstractNum w:abstractNumId="7">
     <w:nsid w:val="2EEB35C6"/>
     <w:multiLevelType w:val="hybridMultilevel"/>
     <w:tmpl w:val="A31626A4"/>
@@ -13211,7 +11799,7 @@
       </w:rPr>
     </w:lvl>
   </w:abstractNum>
-  <w:abstractNum w:abstractNumId="8" w15:restartNumberingAfterBreak="0">
+  <w:abstractNum w:abstractNumId="8">
     <w:nsid w:val="37963002"/>
     <w:multiLevelType w:val="hybridMultilevel"/>
     <w:tmpl w:val="9C0024CC"/>
@@ -13300,7 +11888,7 @@
       </w:pPr>
     </w:lvl>
   </w:abstractNum>
-  <w:abstractNum w:abstractNumId="9" w15:restartNumberingAfterBreak="0">
+  <w:abstractNum w:abstractNumId="9">
     <w:nsid w:val="39681313"/>
     <w:multiLevelType w:val="hybridMultilevel"/>
     <w:tmpl w:val="FF90E864"/>
@@ -13413,7 +12001,7 @@
       </w:rPr>
     </w:lvl>
   </w:abstractNum>
-  <w:abstractNum w:abstractNumId="10" w15:restartNumberingAfterBreak="0">
+  <w:abstractNum w:abstractNumId="10">
     <w:nsid w:val="3BA85244"/>
     <w:multiLevelType w:val="hybridMultilevel"/>
     <w:tmpl w:val="6DA6F2EA"/>
@@ -13502,7 +12090,7 @@
       </w:pPr>
     </w:lvl>
   </w:abstractNum>
-  <w:abstractNum w:abstractNumId="11" w15:restartNumberingAfterBreak="0">
+  <w:abstractNum w:abstractNumId="11">
     <w:nsid w:val="3D646F54"/>
     <w:multiLevelType w:val="hybridMultilevel"/>
     <w:tmpl w:val="6DA6F2EA"/>
@@ -13591,7 +12179,7 @@
       </w:pPr>
     </w:lvl>
   </w:abstractNum>
-  <w:abstractNum w:abstractNumId="12" w15:restartNumberingAfterBreak="0">
+  <w:abstractNum w:abstractNumId="12">
     <w:nsid w:val="40914CA8"/>
     <w:multiLevelType w:val="hybridMultilevel"/>
     <w:tmpl w:val="3070B75C"/>
@@ -13704,7 +12292,7 @@
       </w:rPr>
     </w:lvl>
   </w:abstractNum>
-  <w:abstractNum w:abstractNumId="13" w15:restartNumberingAfterBreak="0">
+  <w:abstractNum w:abstractNumId="13">
     <w:nsid w:val="41FE690E"/>
     <w:multiLevelType w:val="hybridMultilevel"/>
     <w:tmpl w:val="28D026BA"/>
@@ -13793,7 +12381,7 @@
       </w:pPr>
     </w:lvl>
   </w:abstractNum>
-  <w:abstractNum w:abstractNumId="14" w15:restartNumberingAfterBreak="0">
+  <w:abstractNum w:abstractNumId="14">
     <w:nsid w:val="52D33C26"/>
     <w:multiLevelType w:val="hybridMultilevel"/>
     <w:tmpl w:val="6DA6F2EA"/>
@@ -13882,7 +12470,7 @@
       </w:pPr>
     </w:lvl>
   </w:abstractNum>
-  <w:abstractNum w:abstractNumId="15" w15:restartNumberingAfterBreak="0">
+  <w:abstractNum w:abstractNumId="15">
     <w:nsid w:val="556D7615"/>
     <w:multiLevelType w:val="hybridMultilevel"/>
     <w:tmpl w:val="599C0FA4"/>
@@ -13995,7 +12583,7 @@
       </w:rPr>
     </w:lvl>
   </w:abstractNum>
-  <w:abstractNum w:abstractNumId="16" w15:restartNumberingAfterBreak="0">
+  <w:abstractNum w:abstractNumId="16">
     <w:nsid w:val="57E539C5"/>
     <w:multiLevelType w:val="hybridMultilevel"/>
     <w:tmpl w:val="6826D386"/>
@@ -14081,7 +12669,7 @@
       </w:pPr>
     </w:lvl>
   </w:abstractNum>
-  <w:abstractNum w:abstractNumId="17" w15:restartNumberingAfterBreak="0">
+  <w:abstractNum w:abstractNumId="17">
     <w:nsid w:val="594571E6"/>
     <w:multiLevelType w:val="hybridMultilevel"/>
     <w:tmpl w:val="9C0024CC"/>
@@ -14170,7 +12758,7 @@
       </w:pPr>
     </w:lvl>
   </w:abstractNum>
-  <w:abstractNum w:abstractNumId="18" w15:restartNumberingAfterBreak="0">
+  <w:abstractNum w:abstractNumId="18">
     <w:nsid w:val="5AD44EAC"/>
     <w:multiLevelType w:val="hybridMultilevel"/>
     <w:tmpl w:val="6826D386"/>
@@ -14256,7 +12844,7 @@
       </w:pPr>
     </w:lvl>
   </w:abstractNum>
-  <w:abstractNum w:abstractNumId="19" w15:restartNumberingAfterBreak="0">
+  <w:abstractNum w:abstractNumId="19">
     <w:nsid w:val="5AF70412"/>
     <w:multiLevelType w:val="hybridMultilevel"/>
     <w:tmpl w:val="6DA6F2EA"/>
@@ -14345,7 +12933,7 @@
       </w:pPr>
     </w:lvl>
   </w:abstractNum>
-  <w:abstractNum w:abstractNumId="20" w15:restartNumberingAfterBreak="0">
+  <w:abstractNum w:abstractNumId="20">
     <w:nsid w:val="5CC65205"/>
     <w:multiLevelType w:val="hybridMultilevel"/>
     <w:tmpl w:val="26B42E1C"/>
@@ -14458,7 +13046,7 @@
       </w:rPr>
     </w:lvl>
   </w:abstractNum>
-  <w:abstractNum w:abstractNumId="21" w15:restartNumberingAfterBreak="0">
+  <w:abstractNum w:abstractNumId="21">
     <w:nsid w:val="5FBE52FF"/>
     <w:multiLevelType w:val="hybridMultilevel"/>
     <w:tmpl w:val="6826D386"/>
@@ -14544,7 +13132,7 @@
       </w:pPr>
     </w:lvl>
   </w:abstractNum>
-  <w:abstractNum w:abstractNumId="22" w15:restartNumberingAfterBreak="0">
+  <w:abstractNum w:abstractNumId="22">
     <w:nsid w:val="69F35F7E"/>
     <w:multiLevelType w:val="hybridMultilevel"/>
     <w:tmpl w:val="A31626A4"/>
@@ -14657,7 +13245,7 @@
       </w:rPr>
     </w:lvl>
   </w:abstractNum>
-  <w:abstractNum w:abstractNumId="23" w15:restartNumberingAfterBreak="0">
+  <w:abstractNum w:abstractNumId="23">
     <w:nsid w:val="6B92059C"/>
     <w:multiLevelType w:val="hybridMultilevel"/>
     <w:tmpl w:val="6BD2B176"/>
@@ -14746,7 +13334,7 @@
       </w:pPr>
     </w:lvl>
   </w:abstractNum>
-  <w:abstractNum w:abstractNumId="24" w15:restartNumberingAfterBreak="0">
+  <w:abstractNum w:abstractNumId="24">
     <w:nsid w:val="6DEE1D12"/>
     <w:multiLevelType w:val="hybridMultilevel"/>
     <w:tmpl w:val="6DA6F2EA"/>
@@ -14835,7 +13423,7 @@
       </w:pPr>
     </w:lvl>
   </w:abstractNum>
-  <w:abstractNum w:abstractNumId="25" w15:restartNumberingAfterBreak="0">
+  <w:abstractNum w:abstractNumId="25">
     <w:nsid w:val="70DE3932"/>
     <w:multiLevelType w:val="hybridMultilevel"/>
     <w:tmpl w:val="C7B867F2"/>
@@ -14924,7 +13512,7 @@
       </w:pPr>
     </w:lvl>
   </w:abstractNum>
-  <w:abstractNum w:abstractNumId="26" w15:restartNumberingAfterBreak="0">
+  <w:abstractNum w:abstractNumId="26">
     <w:nsid w:val="71132CF6"/>
     <w:multiLevelType w:val="hybridMultilevel"/>
     <w:tmpl w:val="B32E8F20"/>
@@ -15037,7 +13625,7 @@
       </w:rPr>
     </w:lvl>
   </w:abstractNum>
-  <w:abstractNum w:abstractNumId="27" w15:restartNumberingAfterBreak="0">
+  <w:abstractNum w:abstractNumId="27">
     <w:nsid w:val="7A02799B"/>
     <w:multiLevelType w:val="hybridMultilevel"/>
     <w:tmpl w:val="7DB28E22"/>
@@ -15238,7 +13826,7 @@
 </file>
 
 <file path=word/styles.xml><?xml version="1.0" encoding="utf-8"?>
-<w:styles xmlns:mc="http://schemas.openxmlformats.org/markup-compatibility/2006" xmlns:r="http://schemas.openxmlformats.org/officeDocument/2006/relationships" xmlns:w="http://schemas.openxmlformats.org/wordprocessingml/2006/main" xmlns:w14="http://schemas.microsoft.com/office/word/2010/wordml" xmlns:w15="http://schemas.microsoft.com/office/word/2012/wordml" xmlns:w16cid="http://schemas.microsoft.com/office/word/2016/wordml/cid" xmlns:w16se="http://schemas.microsoft.com/office/word/2015/wordml/symex" mc:Ignorable="w14 w15 w16se w16cid">
+<w:styles xmlns:mc="http://schemas.openxmlformats.org/markup-compatibility/2006" xmlns:r="http://schemas.openxmlformats.org/officeDocument/2006/relationships" xmlns:w="http://schemas.openxmlformats.org/wordprocessingml/2006/main" xmlns:w14="http://schemas.microsoft.com/office/word/2010/wordml" xmlns:w15="http://schemas.microsoft.com/office/word/2012/wordml" mc:Ignorable="w14 w15">
   <w:docDefaults>
     <w:rPrDefault>
       <w:rPr>
@@ -15254,7 +13842,7 @@
       </w:pPr>
     </w:pPrDefault>
   </w:docDefaults>
-  <w:latentStyles w:defLockedState="0" w:defUIPriority="99" w:defSemiHidden="0" w:defUnhideWhenUsed="0" w:defQFormat="0" w:count="375">
+  <w:latentStyles w:defLockedState="0" w:defUIPriority="99" w:defSemiHidden="0" w:defUnhideWhenUsed="0" w:defQFormat="0" w:count="371">
     <w:lsdException w:name="Normal" w:uiPriority="0" w:qFormat="1"/>
     <w:lsdException w:name="heading 1" w:uiPriority="9" w:qFormat="1"/>
     <w:lsdException w:name="heading 2" w:semiHidden="1" w:uiPriority="9" w:unhideWhenUsed="1" w:qFormat="1"/>
@@ -15409,7 +13997,7 @@
     <w:lsdException w:name="Table Web 2" w:semiHidden="1" w:unhideWhenUsed="1"/>
     <w:lsdException w:name="Table Web 3" w:semiHidden="1" w:unhideWhenUsed="1"/>
     <w:lsdException w:name="Balloon Text" w:semiHidden="1" w:unhideWhenUsed="1"/>
-    <w:lsdException w:name="Table Grid" w:semiHidden="1" w:uiPriority="59" w:unhideWhenUsed="1"/>
+    <w:lsdException w:name="Table Grid" w:uiPriority="59"/>
     <w:lsdException w:name="Table Theme" w:semiHidden="1" w:unhideWhenUsed="1"/>
     <w:lsdException w:name="Placeholder Text" w:semiHidden="1"/>
     <w:lsdException w:name="No Spacing" w:uiPriority="1" w:qFormat="1"/>
@@ -15626,10 +14214,6 @@
     <w:lsdException w:name="List Table 5 Dark Accent 6" w:uiPriority="50"/>
     <w:lsdException w:name="List Table 6 Colorful Accent 6" w:uiPriority="51"/>
     <w:lsdException w:name="List Table 7 Colorful Accent 6" w:uiPriority="52"/>
-    <w:lsdException w:name="Mention" w:semiHidden="1" w:unhideWhenUsed="1"/>
-    <w:lsdException w:name="Smart Hyperlink" w:semiHidden="1" w:unhideWhenUsed="1"/>
-    <w:lsdException w:name="Hashtag" w:semiHidden="1" w:unhideWhenUsed="1"/>
-    <w:lsdException w:name="Unresolved Mention" w:semiHidden="1" w:unhideWhenUsed="1"/>
   </w:latentStyles>
   <w:style w:type="paragraph" w:default="1" w:styleId="Normal">
     <w:name w:val="Normal"/>
@@ -16368,6 +14952,7 @@
       <w:spacing w:after="0" w:line="240" w:lineRule="auto"/>
     </w:pPr>
     <w:tblPr>
+      <w:tblInd w:w="0" w:type="dxa"/>
       <w:tblBorders>
         <w:top w:val="single" w:sz="4" w:space="0" w:color="auto"/>
         <w:left w:val="single" w:sz="4" w:space="0" w:color="auto"/>
@@ -16376,6 +14961,12 @@
         <w:insideH w:val="single" w:sz="4" w:space="0" w:color="auto"/>
         <w:insideV w:val="single" w:sz="4" w:space="0" w:color="auto"/>
       </w:tblBorders>
+      <w:tblCellMar>
+        <w:top w:w="0" w:type="dxa"/>
+        <w:left w:w="108" w:type="dxa"/>
+        <w:bottom w:w="0" w:type="dxa"/>
+        <w:right w:w="108" w:type="dxa"/>
+      </w:tblCellMar>
     </w:tblPr>
   </w:style>
   <w:style w:type="paragraph" w:styleId="TM2">
@@ -16779,7 +15370,7 @@
 </file>
 
 <file path=customXml/itemProps1.xml><?xml version="1.0" encoding="utf-8"?>
-<ds:datastoreItem xmlns:ds="http://schemas.openxmlformats.org/officeDocument/2006/customXml" ds:itemID="{A0A533DF-E1B8-9443-9B2B-E24FE0B6F4FC}">
+<ds:datastoreItem xmlns:ds="http://schemas.openxmlformats.org/officeDocument/2006/customXml" ds:itemID="{FD186816-D003-4FB8-BC19-302B0BBF333E}">
   <ds:schemaRefs>
     <ds:schemaRef ds:uri="http://schemas.openxmlformats.org/officeDocument/2006/bibliography"/>
   </ds:schemaRefs>

</xml_diff>

<commit_message>
Maj CR Bus de com + CR qlt logiciel
CR Bus de com : Changement dans les pages concernant la transformation des mesures du capteur IR.

CR qualité logiciel : Ajout du test de la fonction servomoteur et d'une conclusion + mise en page légère et changement de la phrase d'intro dans la page matériel...

IL MANQUE LES CAPTEURS D'ECRAN POUR LES TESTS........ :anguished:
</commit_message>
<xml_diff>
--- a/Documents/Compte-rendu.docx
+++ b/Documents/Compte-rendu.docx
@@ -1,6 +1,6 @@
 
 <file path=word/document.xml><?xml version="1.0" encoding="utf-8"?>
-<w:document xmlns:wpc="http://schemas.microsoft.com/office/word/2010/wordprocessingCanvas" xmlns:cx="http://schemas.microsoft.com/office/drawing/2014/chartex" xmlns:cx1="http://schemas.microsoft.com/office/drawing/2015/9/8/chartex" xmlns:cx2="http://schemas.microsoft.com/office/drawing/2015/10/21/chartex" xmlns:cx3="http://schemas.microsoft.com/office/drawing/2016/5/9/chartex" xmlns:cx4="http://schemas.microsoft.com/office/drawing/2016/5/10/chartex" xmlns:cx5="http://schemas.microsoft.com/office/drawing/2016/5/11/chartex" xmlns:cx6="http://schemas.microsoft.com/office/drawing/2016/5/12/chartex" xmlns:cx7="http://schemas.microsoft.com/office/drawing/2016/5/13/chartex" xmlns:cx8="http://schemas.microsoft.com/office/drawing/2016/5/14/chartex" xmlns:mc="http://schemas.openxmlformats.org/markup-compatibility/2006" xmlns:aink="http://schemas.microsoft.com/office/drawing/2016/ink" xmlns:am3d="http://schemas.microsoft.com/office/drawing/2017/model3d" xmlns:o="urn:schemas-microsoft-com:office:office" xmlns:r="http://schemas.openxmlformats.org/officeDocument/2006/relationships" xmlns:m="http://schemas.openxmlformats.org/officeDocument/2006/math" xmlns:v="urn:schemas-microsoft-com:vml" xmlns:wp14="http://schemas.microsoft.com/office/word/2010/wordprocessingDrawing" xmlns:wp="http://schemas.openxmlformats.org/drawingml/2006/wordprocessingDrawing" xmlns:w10="urn:schemas-microsoft-com:office:word" xmlns:w="http://schemas.openxmlformats.org/wordprocessingml/2006/main" xmlns:w14="http://schemas.microsoft.com/office/word/2010/wordml" xmlns:w15="http://schemas.microsoft.com/office/word/2012/wordml" xmlns:w16cid="http://schemas.microsoft.com/office/word/2016/wordml/cid" xmlns:w16se="http://schemas.microsoft.com/office/word/2015/wordml/symex" xmlns:wpg="http://schemas.microsoft.com/office/word/2010/wordprocessingGroup" xmlns:wpi="http://schemas.microsoft.com/office/word/2010/wordprocessingInk" xmlns:wne="http://schemas.microsoft.com/office/word/2006/wordml" xmlns:wps="http://schemas.microsoft.com/office/word/2010/wordprocessingShape" mc:Ignorable="w14 w15 w16se w16cid wp14">
+<w:document xmlns:wpc="http://schemas.microsoft.com/office/word/2010/wordprocessingCanvas" xmlns:mc="http://schemas.openxmlformats.org/markup-compatibility/2006" xmlns:o="urn:schemas-microsoft-com:office:office" xmlns:r="http://schemas.openxmlformats.org/officeDocument/2006/relationships" xmlns:m="http://schemas.openxmlformats.org/officeDocument/2006/math" xmlns:v="urn:schemas-microsoft-com:vml" xmlns:wp14="http://schemas.microsoft.com/office/word/2010/wordprocessingDrawing" xmlns:wp="http://schemas.openxmlformats.org/drawingml/2006/wordprocessingDrawing" xmlns:w10="urn:schemas-microsoft-com:office:word" xmlns:w="http://schemas.openxmlformats.org/wordprocessingml/2006/main" xmlns:w14="http://schemas.microsoft.com/office/word/2010/wordml" xmlns:w15="http://schemas.microsoft.com/office/word/2012/wordml" xmlns:wpg="http://schemas.microsoft.com/office/word/2010/wordprocessingGroup" xmlns:wpi="http://schemas.microsoft.com/office/word/2010/wordprocessingInk" xmlns:wne="http://schemas.microsoft.com/office/word/2006/wordml" xmlns:wps="http://schemas.microsoft.com/office/word/2010/wordprocessingShape" mc:Ignorable="w14 w15 wp14">
   <w:body>
     <w:p>
       <w:pPr>
@@ -1072,93 +1072,41 @@
         <w:t>comportera</w:t>
       </w:r>
       <w:r>
-        <w:t xml:space="preserve"> deux cartes </w:t>
-      </w:r>
-      <w:proofErr w:type="spellStart"/>
-      <w:r>
-        <w:t>launchpad</w:t>
-      </w:r>
-      <w:proofErr w:type="spellEnd"/>
-      <w:r>
-        <w:t xml:space="preserve"> établissant une communication </w:t>
+        <w:t xml:space="preserve"> deux cartes launchpad établissant une communication </w:t>
       </w:r>
       <w:r>
         <w:rPr>
           <w:i/>
         </w:rPr>
-        <w:t xml:space="preserve">Serial </w:t>
-      </w:r>
-      <w:proofErr w:type="spellStart"/>
+        <w:t>Serial Peripheral</w:t>
+      </w:r>
       <w:r>
         <w:rPr>
           <w:i/>
         </w:rPr>
-        <w:t>Peripheral</w:t>
-      </w:r>
-      <w:proofErr w:type="spellEnd"/>
+        <w:t xml:space="preserve"> Interface</w:t>
+      </w:r>
+      <w:r>
+        <w:t xml:space="preserve"> (SPI) ainsi qu’une carte Bluetooth permettant le pilotage du robot à distance communicant par bus </w:t>
+      </w:r>
       <w:r>
         <w:rPr>
           <w:i/>
         </w:rPr>
-        <w:t xml:space="preserve"> Interface</w:t>
-      </w:r>
-      <w:r>
-        <w:t xml:space="preserve"> (SPI) ainsi qu’une carte Bluetooth permettant le pilotage du robot à distance communicant par bus </w:t>
+        <w:t>Universal Asynchronous Rec</w:t>
       </w:r>
       <w:r>
         <w:rPr>
           <w:i/>
         </w:rPr>
-        <w:t xml:space="preserve">Universal </w:t>
-      </w:r>
-      <w:proofErr w:type="spellStart"/>
+        <w:t>e</w:t>
+      </w:r>
       <w:r>
         <w:rPr>
           <w:i/>
         </w:rPr>
-        <w:t>Asynchronous</w:t>
-      </w:r>
-      <w:proofErr w:type="spellEnd"/>
-      <w:r>
-        <w:rPr>
-          <w:i/>
-        </w:rPr>
-        <w:t xml:space="preserve"> </w:t>
-      </w:r>
-      <w:proofErr w:type="spellStart"/>
-      <w:r>
-        <w:rPr>
-          <w:i/>
-        </w:rPr>
-        <w:t>Rec</w:t>
-      </w:r>
-      <w:r>
-        <w:rPr>
-          <w:i/>
-        </w:rPr>
-        <w:t>e</w:t>
-      </w:r>
-      <w:r>
-        <w:rPr>
-          <w:i/>
-        </w:rPr>
-        <w:t>iver</w:t>
-      </w:r>
-      <w:proofErr w:type="spellEnd"/>
-      <w:r>
-        <w:rPr>
-          <w:i/>
-        </w:rPr>
-        <w:t xml:space="preserve"> </w:t>
-      </w:r>
-      <w:proofErr w:type="spellStart"/>
-      <w:r>
-        <w:rPr>
-          <w:i/>
-        </w:rPr>
-        <w:t>Transmitter</w:t>
-      </w:r>
-      <w:proofErr w:type="spellEnd"/>
+        <w:t>iver Transmitter</w:t>
+      </w:r>
       <w:r>
         <w:t xml:space="preserve"> (UART).</w:t>
       </w:r>
@@ -1301,11 +1249,9 @@
                           <wps:txbx>
                             <w:txbxContent>
                               <w:p>
-                                <w:proofErr w:type="spellStart"/>
                                 <w:r>
                                   <w:t>SaMBot</w:t>
                                 </w:r>
-                                <w:proofErr w:type="spellEnd"/>
                               </w:p>
                             </w:txbxContent>
                           </wps:txbx>
@@ -2191,9 +2137,9 @@
           </mc:Choice>
           <mc:Fallback>
             <w:pict>
-              <v:group id="Groupe 98" o:spid="_x0000_s1026" style="position:absolute;left:0;text-align:left;margin-left:26.75pt;margin-top:11.85pt;width:453.55pt;height:286.65pt;z-index:251656192" coordsize="57600,36405" o:gfxdata="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">
-                <v:group id="Groupe 41" o:spid="_x0000_s1027" style="position:absolute;width:57600;height:36405" coordorigin="-6191" coordsize="57600,36405" o:gfxdata="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">
-                  <v:roundrect id="Rectangle à coins arrondis 1" o:spid="_x0000_s1028" style="position:absolute;left:-6191;width:57599;height:36405;visibility:visible;mso-wrap-style:square;v-text-anchor:top" arcsize="10923f" o:gfxdata="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" fillcolor="gray [1616]" strokecolor="black [3040]">
+              <v:group id="Groupe 98" o:spid="_x0000_s1026" style="position:absolute;left:0;text-align:left;margin-left:26.75pt;margin-top:11.85pt;width:453.55pt;height:286.65pt;z-index:251656192" coordsize="57600,36405" o:gfxdata="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">
+                <v:group id="Groupe 41" o:spid="_x0000_s1027" style="position:absolute;width:57600;height:36405" coordorigin="-6191" coordsize="57600,36405" o:gfxdata="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">
+                  <v:roundrect id="Rectangle à coins arrondis 1" o:spid="_x0000_s1028" style="position:absolute;left:-6191;width:57599;height:36405;visibility:visible;mso-wrap-style:square;v-text-anchor:top" arcsize="10923f" o:gfxdata="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" fillcolor="gray [1616]" strokecolor="black [3040]">
                     <v:fill color2="#d9d9d9 [496]" rotate="t" angle="180" colors="0 #bcbcbc;22938f #d0d0d0;1 #ededed" focus="100%" type="gradient"/>
                     <v:shadow on="t" color="black" opacity="24903f" origin=",.5" offset="0,.55556mm"/>
                     <v:path arrowok="t"/>
@@ -2207,7 +2153,7 @@
                       </w:txbxContent>
                     </v:textbox>
                   </v:roundrect>
-                  <v:rect id="Rectangle 13" o:spid="_x0000_s1029" style="position:absolute;left:8973;top:20253;width:16230;height:10681;visibility:visible;mso-wrap-style:square;v-text-anchor:middle" o:gfxdata="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" fillcolor="#c0504d [3205]" strokecolor="#622423 [1605]" strokeweight="2pt">
+                  <v:rect id="Rectangle 13" o:spid="_x0000_s1029" style="position:absolute;left:8973;top:20253;width:16230;height:10681;visibility:visible;mso-wrap-style:square;v-text-anchor:middle" o:gfxdata="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" fillcolor="#c0504d [3205]" strokecolor="#622423 [1605]" strokeweight="2pt">
                     <v:textbox>
                       <w:txbxContent>
                         <w:p>
@@ -2218,7 +2164,7 @@
                       </w:txbxContent>
                     </v:textbox>
                   </v:rect>
-                  <v:rect id="Rectangle 18" o:spid="_x0000_s1030" style="position:absolute;left:8973;top:4871;width:16230;height:10680;visibility:visible;mso-wrap-style:square;v-text-anchor:middle" o:gfxdata="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" fillcolor="#c0504d [3205]" strokecolor="#622423 [1605]" strokeweight="2pt">
+                  <v:rect id="Rectangle 18" o:spid="_x0000_s1030" style="position:absolute;left:8973;top:4871;width:16230;height:10680;visibility:visible;mso-wrap-style:square;v-text-anchor:middle" o:gfxdata="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" fillcolor="#c0504d [3205]" strokecolor="#622423 [1605]" strokeweight="2pt">
                     <v:textbox>
                       <w:txbxContent>
                         <w:p>
@@ -2229,7 +2175,7 @@
                       </w:txbxContent>
                     </v:textbox>
                   </v:rect>
-                  <v:rect id="Rectangle 19" o:spid="_x0000_s1031" style="position:absolute;left:34097;top:26321;width:12876;height:4614;visibility:visible;mso-wrap-style:square;v-text-anchor:middle" o:gfxdata="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" fillcolor="#4f81bd [3204]" strokecolor="#243f60 [1604]" strokeweight="2pt">
+                  <v:rect id="Rectangle 19" o:spid="_x0000_s1031" style="position:absolute;left:34097;top:26321;width:12876;height:4614;visibility:visible;mso-wrap-style:square;v-text-anchor:middle" o:gfxdata="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" fillcolor="#4f81bd [3204]" strokecolor="#243f60 [1604]" strokeweight="2pt">
                     <v:textbox>
                       <w:txbxContent>
                         <w:p>
@@ -2240,7 +2186,7 @@
                       </w:txbxContent>
                     </v:textbox>
                   </v:rect>
-                  <v:rect id="Rectangle 20" o:spid="_x0000_s1032" style="position:absolute;left:33998;top:19492;width:12877;height:4615;visibility:visible;mso-wrap-style:square;v-text-anchor:middle" o:gfxdata="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" fillcolor="#f79646 [3209]" strokecolor="#974706 [1609]" strokeweight="2pt">
+                  <v:rect id="Rectangle 20" o:spid="_x0000_s1032" style="position:absolute;left:33998;top:19492;width:12877;height:4615;visibility:visible;mso-wrap-style:square;v-text-anchor:middle" o:gfxdata="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" fillcolor="#f79646 [3209]" strokecolor="#974706 [1609]" strokeweight="2pt">
                     <v:textbox>
                       <w:txbxContent>
                         <w:p>
@@ -2259,11 +2205,11 @@
                     <v:path arrowok="t" fillok="f" o:connecttype="none"/>
                     <o:lock v:ext="edit" shapetype="t"/>
                   </v:shapetype>
-                  <v:shape id="Connecteur droit avec flèche 29" o:spid="_x0000_s1033" type="#_x0000_t32" style="position:absolute;left:25295;top:21877;width:8717;height:0;visibility:visible;mso-wrap-style:square" o:connectortype="straight" o:gfxdata="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" strokecolor="black [3040]">
+                  <v:shape id="Connecteur droit avec flèche 29" o:spid="_x0000_s1033" type="#_x0000_t32" style="position:absolute;left:25295;top:21877;width:8717;height:0;visibility:visible;mso-wrap-style:square" o:connectortype="straight" o:gfxdata="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" strokecolor="black [3040]">
                     <v:stroke endarrow="block"/>
                   </v:shape>
-                  <v:group id="Groupe 39" o:spid="_x0000_s1034" style="position:absolute;left:32644;top:2734;width:15634;height:12304" coordsize="15633,12303" o:gfxdata="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">
-                    <v:rect id="Rectangle 23" o:spid="_x0000_s1035" style="position:absolute;width:15633;height:12303;visibility:visible;mso-wrap-style:square;v-text-anchor:middle" o:gfxdata="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" fillcolor="gray [1616]" strokecolor="black [3040]">
+                  <v:group id="Groupe 39" o:spid="_x0000_s1034" style="position:absolute;left:32644;top:2734;width:15634;height:12304" coordsize="15633,12303" o:gfxdata="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">
+                    <v:rect id="Rectangle 23" o:spid="_x0000_s1035" style="position:absolute;width:15633;height:12303;visibility:visible;mso-wrap-style:square;v-text-anchor:middle" o:gfxdata="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" fillcolor="gray [1616]" strokecolor="black [3040]">
                       <v:fill color2="#d9d9d9 [496]" rotate="t" angle="180" colors="0 #bcbcbc;22938f #d0d0d0;1 #ededed" focus="100%" type="gradient"/>
                       <v:shadow on="t" color="black" opacity="24903f" origin=",.5" offset="0,.55556mm"/>
                       <v:textbox>
@@ -2273,7 +2219,7 @@
                         </w:txbxContent>
                       </v:textbox>
                     </v:rect>
-                    <v:rect id="Rectangle 21" o:spid="_x0000_s1036" style="position:absolute;left:1452;top:6836;width:12872;height:4610;visibility:visible;mso-wrap-style:square;v-text-anchor:middle" o:gfxdata="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" fillcolor="#f79646 [3209]" strokecolor="#974706 [1609]" strokeweight="2pt">
+                    <v:rect id="Rectangle 21" o:spid="_x0000_s1036" style="position:absolute;left:1452;top:6836;width:12872;height:4610;visibility:visible;mso-wrap-style:square;v-text-anchor:middle" o:gfxdata="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" fillcolor="#f79646 [3209]" strokecolor="#974706 [1609]" strokeweight="2pt">
                       <v:textbox>
                         <w:txbxContent>
                           <w:p>
@@ -2288,7 +2234,7 @@
                         </w:txbxContent>
                       </v:textbox>
                     </v:rect>
-                    <v:rect id="Rectangle 22" o:spid="_x0000_s1037" style="position:absolute;left:1367;top:683;width:12871;height:4610;visibility:visible;mso-wrap-style:square;v-text-anchor:middle" o:gfxdata="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" fillcolor="#f79646 [3209]" strokecolor="#974706 [1609]" strokeweight="2pt">
+                    <v:rect id="Rectangle 22" o:spid="_x0000_s1037" style="position:absolute;left:1367;top:683;width:12871;height:4610;visibility:visible;mso-wrap-style:square;v-text-anchor:middle" o:gfxdata="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" fillcolor="#f79646 [3209]" strokecolor="#974706 [1609]" strokeweight="2pt">
                       <v:textbox>
                         <w:txbxContent>
                           <w:p>
@@ -2303,19 +2249,19 @@
                         </w:txbxContent>
                       </v:textbox>
                     </v:rect>
-                    <v:shape id="Connecteur droit avec flèche 32" o:spid="_x0000_s1038" type="#_x0000_t32" style="position:absolute;left:11194;top:5298;width:0;height:1543;visibility:visible;mso-wrap-style:square" o:connectortype="straight" o:gfxdata="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" strokecolor="black [3040]">
+                    <v:shape id="Connecteur droit avec flèche 32" o:spid="_x0000_s1038" type="#_x0000_t32" style="position:absolute;left:11194;top:5298;width:0;height:1543;visibility:visible;mso-wrap-style:square" o:connectortype="straight" o:gfxdata="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" strokecolor="black [3040]">
                       <v:stroke endarrow="block"/>
                     </v:shape>
                   </v:group>
-                  <v:group id="Groupe 34" o:spid="_x0000_s1039" style="position:absolute;left:14330;top:15638;width:7484;height:4702" coordorigin="572" coordsize="7483,4701" o:gfxdata="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">
-                    <v:shape id="Connecteur droit avec flèche 24" o:spid="_x0000_s1040" type="#_x0000_t32" style="position:absolute;left:3247;width:0;height:4701;visibility:visible;mso-wrap-style:square" o:connectortype="straight" o:gfxdata="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" strokecolor="black [3040]">
+                  <v:group id="Groupe 34" o:spid="_x0000_s1039" style="position:absolute;left:14330;top:15638;width:7484;height:4702" coordorigin="572" coordsize="7483,4701" o:gfxdata="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">
+                    <v:shape id="Connecteur droit avec flèche 24" o:spid="_x0000_s1040" type="#_x0000_t32" style="position:absolute;left:3247;width:0;height:4701;visibility:visible;mso-wrap-style:square" o:connectortype="straight" o:gfxdata="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" strokecolor="black [3040]">
                       <v:stroke startarrow="block" endarrow="block"/>
                     </v:shape>
                     <v:shapetype id="_x0000_t202" coordsize="21600,21600" o:spt="202" path="m,l,21600r21600,l21600,xe">
                       <v:stroke joinstyle="miter"/>
                       <v:path gradientshapeok="t" o:connecttype="rect"/>
                     </v:shapetype>
-                    <v:shape id="Zone de texte 33" o:spid="_x0000_s1041" type="#_x0000_t202" style="position:absolute;left:572;top:939;width:7483;height:2820;visibility:visible;mso-wrap-style:square;v-text-anchor:top" o:gfxdata="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" filled="f" stroked="f" strokeweight=".5pt">
+                    <v:shape id="Zone de texte 33" o:spid="_x0000_s1041" type="#_x0000_t202" style="position:absolute;left:572;top:939;width:7483;height:2820;visibility:visible;mso-wrap-style:square;v-text-anchor:top" o:gfxdata="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" filled="f" stroked="f" strokeweight=".5pt">
                       <v:textbox>
                         <w:txbxContent>
                           <w:p>
@@ -2327,11 +2273,11 @@
                       </v:textbox>
                     </v:shape>
                   </v:group>
-                  <v:group id="Groupe 36" o:spid="_x0000_s1042" style="position:absolute;left:24697;top:28457;width:9301;height:2817" coordorigin="-683" coordsize="9301,2817" o:gfxdata="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">
-                    <v:shape id="Connecteur droit avec flèche 26" o:spid="_x0000_s1043" type="#_x0000_t32" style="position:absolute;top:341;width:8617;height:0;flip:x;visibility:visible;mso-wrap-style:square" o:connectortype="straight" o:gfxdata="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" strokecolor="black [3040]">
+                  <v:group id="Groupe 36" o:spid="_x0000_s1042" style="position:absolute;left:24697;top:28457;width:9301;height:2817" coordorigin="-683" coordsize="9301,2817" o:gfxdata="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">
+                    <v:shape id="Connecteur droit avec flèche 26" o:spid="_x0000_s1043" type="#_x0000_t32" style="position:absolute;top:341;width:8617;height:0;flip:x;visibility:visible;mso-wrap-style:square" o:connectortype="straight" o:gfxdata="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" strokecolor="black [3040]">
                       <v:stroke startarrow="block" endarrow="block"/>
                     </v:shape>
-                    <v:shape id="Zone de texte 35" o:spid="_x0000_s1044" type="#_x0000_t202" style="position:absolute;left:-683;width:9231;height:2817;visibility:visible;mso-wrap-style:square;v-text-anchor:top" o:gfxdata="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" filled="f" stroked="f" strokeweight=".5pt">
+                    <v:shape id="Zone de texte 35" o:spid="_x0000_s1044" type="#_x0000_t202" style="position:absolute;left:-683;width:9231;height:2817;visibility:visible;mso-wrap-style:square;v-text-anchor:top" o:gfxdata="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" filled="f" stroked="f" strokeweight=".5pt">
                       <v:textbox>
                         <w:txbxContent>
                           <w:p>
@@ -2343,11 +2289,11 @@
                       </v:textbox>
                     </v:shape>
                   </v:group>
-                  <v:group id="Groupe 38" o:spid="_x0000_s1045" style="position:absolute;left:22861;top:13416;width:11339;height:6837" coordorigin="-1835" coordsize="11338,6836" o:gfxdata="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">
-                    <v:line id="Connecteur droit 30" o:spid="_x0000_s1046" style="position:absolute;flip:x;visibility:visible;mso-wrap-style:square" from="0,0" to="9400,6836" o:connectortype="straight" o:gfxdata="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" strokecolor="black [3200]">
+                  <v:group id="Groupe 38" o:spid="_x0000_s1045" style="position:absolute;left:22861;top:13416;width:11339;height:6837" coordorigin="-1835" coordsize="11338,6836" o:gfxdata="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">
+                    <v:line id="Connecteur droit 30" o:spid="_x0000_s1046" style="position:absolute;flip:x;visibility:visible;mso-wrap-style:square" from="0,0" to="9400,6836" o:connectortype="straight" o:gfxdata="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" strokecolor="black [3200]">
                       <v:stroke dashstyle="dash"/>
                     </v:line>
-                    <v:shape id="Zone de texte 37" o:spid="_x0000_s1047" type="#_x0000_t202" style="position:absolute;left:-1835;top:1621;width:11337;height:4871;rotation:-2514093fd;visibility:visible;mso-wrap-style:square;v-text-anchor:top" o:gfxdata="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" filled="f" stroked="f" strokeweight=".5pt">
+                    <v:shape id="Zone de texte 37" o:spid="_x0000_s1047" type="#_x0000_t202" style="position:absolute;left:-1835;top:1621;width:11337;height:4871;rotation:-2514093fd;visibility:visible;mso-wrap-style:square;v-text-anchor:top" o:gfxdata="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" filled="f" stroked="f" strokeweight=".5pt">
                       <v:textbox>
                         <w:txbxContent>
                           <w:p>
@@ -2364,11 +2310,11 @@
                       </v:textbox>
                     </v:shape>
                   </v:group>
-                  <v:shape id="Connecteur droit avec flèche 28" o:spid="_x0000_s1048" type="#_x0000_t32" style="position:absolute;left:25295;top:6238;width:8717;height:0;visibility:visible;mso-wrap-style:square" o:connectortype="straight" o:gfxdata="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" strokecolor="black [3040]">
+                  <v:shape id="Connecteur droit avec flèche 28" o:spid="_x0000_s1048" type="#_x0000_t32" style="position:absolute;left:25295;top:6238;width:8717;height:0;visibility:visible;mso-wrap-style:square" o:connectortype="straight" o:gfxdata="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" strokecolor="black [3040]">
                     <v:stroke endarrow="block"/>
                   </v:shape>
                 </v:group>
-                <v:rect id="Rectangle 93" o:spid="_x0000_s1049" style="position:absolute;left:1488;top:17224;width:10668;height:6820;visibility:visible;mso-wrap-style:square;v-text-anchor:middle" o:gfxdata="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" fillcolor="#8064a2 [3207]" strokecolor="#3f3151 [1607]" strokeweight="2pt">
+                <v:rect id="Rectangle 93" o:spid="_x0000_s1049" style="position:absolute;left:1488;top:17224;width:10668;height:6820;visibility:visible;mso-wrap-style:square;v-text-anchor:middle" o:gfxdata="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" fillcolor="#8064a2 [3207]" strokecolor="#3f3151 [1607]" strokeweight="2pt">
                   <v:textbox>
                     <w:txbxContent>
                       <w:p>
@@ -2392,7 +2338,7 @@
                     </w:txbxContent>
                   </v:textbox>
                 </v:rect>
-                <v:rect id="Rectangle 95" o:spid="_x0000_s1050" style="position:absolute;left:1488;top:26262;width:10668;height:6820;visibility:visible;mso-wrap-style:square;v-text-anchor:middle" o:gfxdata="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" fillcolor="#8064a2 [3207]" strokecolor="#3f3151 [1607]" strokeweight="2pt">
+                <v:rect id="Rectangle 95" o:spid="_x0000_s1050" style="position:absolute;left:1488;top:26262;width:10668;height:6820;visibility:visible;mso-wrap-style:square;v-text-anchor:middle" o:gfxdata="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" fillcolor="#8064a2 [3207]" strokecolor="#3f3151 [1607]" strokeweight="2pt">
                   <v:textbox>
                     <w:txbxContent>
                       <w:p>
@@ -2416,10 +2362,10 @@
                     </w:txbxContent>
                   </v:textbox>
                 </v:rect>
-                <v:shape id="Connecteur droit avec flèche 96" o:spid="_x0000_s1051" type="#_x0000_t32" style="position:absolute;left:12227;top:21796;width:2971;height:0;flip:x;visibility:visible;mso-wrap-style:square" o:connectortype="straight" o:gfxdata="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" strokecolor="#3f3151 [1607]">
+                <v:shape id="Connecteur droit avec flèche 96" o:spid="_x0000_s1051" type="#_x0000_t32" style="position:absolute;left:12227;top:21796;width:2971;height:0;flip:x;visibility:visible;mso-wrap-style:square" o:connectortype="straight" o:gfxdata="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" strokecolor="#3f3151 [1607]">
                   <v:stroke endarrow="block"/>
                 </v:shape>
-                <v:shape id="Connecteur droit avec flèche 97" o:spid="_x0000_s1052" type="#_x0000_t32" style="position:absolute;left:12227;top:29133;width:2965;height:0;flip:x;visibility:visible;mso-wrap-style:square" o:connectortype="straight" o:gfxdata="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" strokecolor="#3f3151 [1607]">
+                <v:shape id="Connecteur droit avec flèche 97" o:spid="_x0000_s1052" type="#_x0000_t32" style="position:absolute;left:12227;top:29133;width:2965;height:0;flip:x;visibility:visible;mso-wrap-style:square" o:connectortype="straight" o:gfxdata="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" strokecolor="#3f3151 [1607]">
                   <v:stroke endarrow="block"/>
                 </v:shape>
               </v:group>
@@ -4446,8 +4392,8 @@
           </mc:Choice>
           <mc:Fallback>
             <w:pict>
-              <v:group w14:anchorId="75BB6343" id="Groupe 63" o:spid="_x0000_s1053" style="position:absolute;left:0;text-align:left;margin-left:-50.45pt;margin-top:13.15pt;width:482.45pt;height:139.8pt;z-index:251652096" coordsize="61276,17757" o:gfxdata="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">
-                <v:shape id="Zone de texte 58" o:spid="_x0000_s1054" type="#_x0000_t202" style="position:absolute;top:831;width:26480;height:16702;visibility:visible;mso-wrap-style:square;v-text-anchor:top" o:gfxdata="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" filled="f" stroked="f" strokeweight=".5pt">
+              <v:group w14:anchorId="75BB6343" id="Groupe 63" o:spid="_x0000_s1053" style="position:absolute;left:0;text-align:left;margin-left:-50.45pt;margin-top:13.15pt;width:482.45pt;height:139.8pt;z-index:251652096" coordsize="61276,17757" o:gfxdata="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">
+                <v:shape id="Zone de texte 58" o:spid="_x0000_s1054" type="#_x0000_t202" style="position:absolute;top:831;width:26480;height:16702;visibility:visible;mso-wrap-style:square;v-text-anchor:top" o:gfxdata="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" filled="f" stroked="f" strokeweight=".5pt">
                   <v:textbox>
                     <w:txbxContent>
                       <w:p>
@@ -4646,8 +4592,8 @@
                     </w:txbxContent>
                   </v:textbox>
                 </v:shape>
-                <v:group id="Groupe 62" o:spid="_x0000_s1055" style="position:absolute;left:25650;width:35626;height:17757" coordsize="35625,17757" o:gfxdata="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">
-                  <v:rect id="Rectangle 2" o:spid="_x0000_s1056" style="position:absolute;left:2671;width:12104;height:17757;visibility:visible;mso-wrap-style:square;v-text-anchor:middle" o:gfxdata="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" fillcolor="#c0504d [3205]" strokecolor="#943634 [2405]" strokeweight="2pt">
+                <v:group id="Groupe 62" o:spid="_x0000_s1055" style="position:absolute;left:25650;width:35626;height:17757" coordsize="35625,17757" o:gfxdata="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">
+                  <v:rect id="Rectangle 2" o:spid="_x0000_s1056" style="position:absolute;left:2671;width:12104;height:17757;visibility:visible;mso-wrap-style:square;v-text-anchor:middle" o:gfxdata="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" fillcolor="#c0504d [3205]" strokecolor="#943634 [2405]" strokeweight="2pt">
                     <v:textbox>
                       <w:txbxContent>
                         <w:p>
@@ -4663,57 +4609,57 @@
                       </w:txbxContent>
                     </v:textbox>
                   </v:rect>
-                  <v:group id="Groupe 56" o:spid="_x0000_s1057" style="position:absolute;top:1840;width:2700;height:13795" coordsize="2700,13795" o:gfxdata="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">
-                    <v:line id="Connecteur droit 4" o:spid="_x0000_s1058" style="position:absolute;flip:x;visibility:visible;mso-wrap-style:square" from="0,0" to="2700,0" o:connectortype="straight" o:gfxdata="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" strokecolor="#943634 [2405]" strokeweight="2.25pt"/>
-                    <v:line id="Connecteur droit 5" o:spid="_x0000_s1059" style="position:absolute;flip:x;visibility:visible;mso-wrap-style:square" from="0,1532" to="2700,1532" o:connectortype="straight" o:gfxdata="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" strokecolor="#943634 [2405]" strokeweight="2.25pt">
+                  <v:group id="Groupe 56" o:spid="_x0000_s1057" style="position:absolute;top:1840;width:2700;height:13795" coordsize="2700,13795" o:gfxdata="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">
+                    <v:line id="Connecteur droit 4" o:spid="_x0000_s1058" style="position:absolute;flip:x;visibility:visible;mso-wrap-style:square" from="0,0" to="2700,0" o:connectortype="straight" o:gfxdata="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" strokecolor="#943634 [2405]" strokeweight="2.25pt"/>
+                    <v:line id="Connecteur droit 5" o:spid="_x0000_s1059" style="position:absolute;flip:x;visibility:visible;mso-wrap-style:square" from="0,1532" to="2700,1532" o:connectortype="straight" o:gfxdata="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" strokecolor="#943634 [2405]" strokeweight="2.25pt">
                       <v:stroke startarrow="block"/>
                     </v:line>
-                    <v:line id="Connecteur droit 6" o:spid="_x0000_s1060" style="position:absolute;flip:x;visibility:visible;mso-wrap-style:square" from="0,3118" to="2700,3118" o:connectortype="straight" o:gfxdata="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" strokecolor="#943634 [2405]" strokeweight="2.25pt">
+                    <v:line id="Connecteur droit 6" o:spid="_x0000_s1060" style="position:absolute;flip:x;visibility:visible;mso-wrap-style:square" from="0,3118" to="2700,3118" o:connectortype="straight" o:gfxdata="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" strokecolor="#943634 [2405]" strokeweight="2.25pt">
                       <v:stroke startarrow="block"/>
                     </v:line>
-                    <v:line id="Connecteur droit 7" o:spid="_x0000_s1061" style="position:absolute;flip:x;visibility:visible;mso-wrap-style:square" from="0,4598" to="2700,4598" o:connectortype="straight" o:gfxdata="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" strokecolor="#943634 [2405]" strokeweight="2.25pt">
+                    <v:line id="Connecteur droit 7" o:spid="_x0000_s1061" style="position:absolute;flip:x;visibility:visible;mso-wrap-style:square" from="0,4598" to="2700,4598" o:connectortype="straight" o:gfxdata="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" strokecolor="#943634 [2405]" strokeweight="2.25pt">
                       <v:stroke endarrow="block"/>
                     </v:line>
-                    <v:line id="Connecteur droit 8" o:spid="_x0000_s1062" style="position:absolute;flip:x;visibility:visible;mso-wrap-style:square" from="0,6236" to="2700,6236" o:connectortype="straight" o:gfxdata="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" strokecolor="#943634 [2405]" strokeweight="2.25pt"/>
-                    <v:line id="Connecteur droit 9" o:spid="_x0000_s1063" style="position:absolute;flip:x;visibility:visible;mso-wrap-style:square" from="0,7716" to="2700,7716" o:connectortype="straight" o:gfxdata="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" strokecolor="#943634 [2405]" strokeweight="2.25pt">
+                    <v:line id="Connecteur droit 8" o:spid="_x0000_s1062" style="position:absolute;flip:x;visibility:visible;mso-wrap-style:square" from="0,6236" to="2700,6236" o:connectortype="straight" o:gfxdata="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" strokecolor="#943634 [2405]" strokeweight="2.25pt"/>
+                    <v:line id="Connecteur droit 9" o:spid="_x0000_s1063" style="position:absolute;flip:x;visibility:visible;mso-wrap-style:square" from="0,7716" to="2700,7716" o:connectortype="straight" o:gfxdata="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" strokecolor="#943634 [2405]" strokeweight="2.25pt">
                       <v:stroke startarrow="block" endarrow="block"/>
                     </v:line>
-                    <v:line id="Connecteur droit 10" o:spid="_x0000_s1064" style="position:absolute;flip:x;visibility:visible;mso-wrap-style:square" from="0,9302" to="2700,9302" o:connectortype="straight" o:gfxdata="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" strokecolor="#943634 [2405]" strokeweight="2.25pt">
+                    <v:line id="Connecteur droit 10" o:spid="_x0000_s1064" style="position:absolute;flip:x;visibility:visible;mso-wrap-style:square" from="0,9302" to="2700,9302" o:connectortype="straight" o:gfxdata="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" strokecolor="#943634 [2405]" strokeweight="2.25pt">
                       <v:stroke endarrow="block"/>
                     </v:line>
-                    <v:line id="Connecteur droit 11" o:spid="_x0000_s1065" style="position:absolute;flip:x;visibility:visible;mso-wrap-style:square" from="0,10835" to="2700,10835" o:connectortype="straight" o:gfxdata="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" strokecolor="#943634 [2405]" strokeweight="2.25pt">
+                    <v:line id="Connecteur droit 11" o:spid="_x0000_s1065" style="position:absolute;flip:x;visibility:visible;mso-wrap-style:square" from="0,10835" to="2700,10835" o:connectortype="straight" o:gfxdata="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" strokecolor="#943634 [2405]" strokeweight="2.25pt">
                       <v:stroke startarrow="block"/>
                     </v:line>
-                    <v:line id="Connecteur droit 12" o:spid="_x0000_s1066" style="position:absolute;flip:x;visibility:visible;mso-wrap-style:square" from="0,12262" to="2700,12262" o:connectortype="straight" o:gfxdata="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" strokecolor="#943634 [2405]" strokeweight="2.25pt">
+                    <v:line id="Connecteur droit 12" o:spid="_x0000_s1066" style="position:absolute;flip:x;visibility:visible;mso-wrap-style:square" from="0,12262" to="2700,12262" o:connectortype="straight" o:gfxdata="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" strokecolor="#943634 [2405]" strokeweight="2.25pt">
                       <v:stroke endarrow="block"/>
                     </v:line>
-                    <v:line id="Connecteur droit 14" o:spid="_x0000_s1067" style="position:absolute;flip:x;visibility:visible;mso-wrap-style:square" from="0,13795" to="2700,13795" o:connectortype="straight" o:gfxdata="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" strokecolor="#943634 [2405]" strokeweight="2.25pt">
+                    <v:line id="Connecteur droit 14" o:spid="_x0000_s1067" style="position:absolute;flip:x;visibility:visible;mso-wrap-style:square" from="0,13795" to="2700,13795" o:connectortype="straight" o:gfxdata="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" strokecolor="#943634 [2405]" strokeweight="2.25pt">
                       <v:stroke endarrow="block"/>
                     </v:line>
                   </v:group>
-                  <v:group id="Groupe 57" o:spid="_x0000_s1068" style="position:absolute;left:14784;top:1781;width:2667;height:13795" coordsize="2667,13795" o:gfxdata="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">
-                    <v:line id="Connecteur droit 17" o:spid="_x0000_s1069" style="position:absolute;flip:x;visibility:visible;mso-wrap-style:square" from="0,0" to="2667,0" o:connectortype="straight" o:gfxdata="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" strokecolor="#943634 [2405]" strokeweight="2.25pt"/>
-                    <v:line id="Connecteur droit 25" o:spid="_x0000_s1070" style="position:absolute;flip:x;visibility:visible;mso-wrap-style:square" from="0,1532" to="2667,1532" o:connectortype="straight" o:gfxdata="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" strokecolor="#943634 [2405]" strokeweight="2.25pt"/>
-                    <v:line id="Connecteur droit 27" o:spid="_x0000_s1071" style="position:absolute;flip:x;visibility:visible;mso-wrap-style:square" from="0,3065" to="2667,3065" o:connectortype="straight" o:gfxdata="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" strokecolor="#943634 [2405]" strokeweight="2.25pt"/>
-                    <v:line id="Connecteur droit 31" o:spid="_x0000_s1072" style="position:absolute;flip:x;visibility:visible;mso-wrap-style:square" from="0,4598" to="2667,4598" o:connectortype="straight" o:gfxdata="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" strokecolor="#943634 [2405]" strokeweight="2.25pt"/>
-                    <v:line id="Connecteur droit 45" o:spid="_x0000_s1073" style="position:absolute;flip:x;visibility:visible;mso-wrap-style:square" from="0,6184" to="2667,6184" o:connectortype="straight" o:gfxdata="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" strokecolor="#943634 [2405]" strokeweight="2.25pt"/>
-                    <v:line id="Connecteur droit 51" o:spid="_x0000_s1074" style="position:absolute;flip:x;visibility:visible;mso-wrap-style:square" from="0,7716" to="2667,7716" o:connectortype="straight" o:gfxdata="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" strokecolor="#943634 [2405]" strokeweight="2.25pt">
+                  <v:group id="Groupe 57" o:spid="_x0000_s1068" style="position:absolute;left:14784;top:1781;width:2667;height:13795" coordsize="2667,13795" o:gfxdata="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">
+                    <v:line id="Connecteur droit 17" o:spid="_x0000_s1069" style="position:absolute;flip:x;visibility:visible;mso-wrap-style:square" from="0,0" to="2667,0" o:connectortype="straight" o:gfxdata="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" strokecolor="#943634 [2405]" strokeweight="2.25pt"/>
+                    <v:line id="Connecteur droit 25" o:spid="_x0000_s1070" style="position:absolute;flip:x;visibility:visible;mso-wrap-style:square" from="0,1532" to="2667,1532" o:connectortype="straight" o:gfxdata="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" strokecolor="#943634 [2405]" strokeweight="2.25pt"/>
+                    <v:line id="Connecteur droit 27" o:spid="_x0000_s1071" style="position:absolute;flip:x;visibility:visible;mso-wrap-style:square" from="0,3065" to="2667,3065" o:connectortype="straight" o:gfxdata="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" strokecolor="#943634 [2405]" strokeweight="2.25pt"/>
+                    <v:line id="Connecteur droit 31" o:spid="_x0000_s1072" style="position:absolute;flip:x;visibility:visible;mso-wrap-style:square" from="0,4598" to="2667,4598" o:connectortype="straight" o:gfxdata="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" strokecolor="#943634 [2405]" strokeweight="2.25pt"/>
+                    <v:line id="Connecteur droit 45" o:spid="_x0000_s1073" style="position:absolute;flip:x;visibility:visible;mso-wrap-style:square" from="0,6184" to="2667,6184" o:connectortype="straight" o:gfxdata="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" strokecolor="#943634 [2405]" strokeweight="2.25pt"/>
+                    <v:line id="Connecteur droit 51" o:spid="_x0000_s1074" style="position:absolute;flip:x;visibility:visible;mso-wrap-style:square" from="0,7716" to="2667,7716" o:connectortype="straight" o:gfxdata="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" strokecolor="#943634 [2405]" strokeweight="2.25pt">
                       <v:stroke endarrow="block"/>
                     </v:line>
-                    <v:line id="Connecteur droit 52" o:spid="_x0000_s1075" style="position:absolute;flip:x;visibility:visible;mso-wrap-style:square" from="0,9302" to="2667,9302" o:connectortype="straight" o:gfxdata="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" strokecolor="#943634 [2405]" strokeweight="2.25pt">
+                    <v:line id="Connecteur droit 52" o:spid="_x0000_s1075" style="position:absolute;flip:x;visibility:visible;mso-wrap-style:square" from="0,9302" to="2667,9302" o:connectortype="straight" o:gfxdata="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" strokecolor="#943634 [2405]" strokeweight="2.25pt">
                       <v:stroke startarrow="block"/>
                     </v:line>
-                    <v:line id="Connecteur droit 53" o:spid="_x0000_s1076" style="position:absolute;flip:x;visibility:visible;mso-wrap-style:square" from="0,10835" to="2667,10835" o:connectortype="straight" o:gfxdata="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" strokecolor="#943634 [2405]" strokeweight="2.25pt">
+                    <v:line id="Connecteur droit 53" o:spid="_x0000_s1076" style="position:absolute;flip:x;visibility:visible;mso-wrap-style:square" from="0,10835" to="2667,10835" o:connectortype="straight" o:gfxdata="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" strokecolor="#943634 [2405]" strokeweight="2.25pt">
                       <v:stroke startarrow="block"/>
                     </v:line>
-                    <v:line id="Connecteur droit 54" o:spid="_x0000_s1077" style="position:absolute;flip:x;visibility:visible;mso-wrap-style:square" from="0,12262" to="2667,12262" o:connectortype="straight" o:gfxdata="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" strokecolor="#943634 [2405]" strokeweight="2.25pt">
+                    <v:line id="Connecteur droit 54" o:spid="_x0000_s1077" style="position:absolute;flip:x;visibility:visible;mso-wrap-style:square" from="0,12262" to="2667,12262" o:connectortype="straight" o:gfxdata="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" strokecolor="#943634 [2405]" strokeweight="2.25pt">
                       <v:stroke startarrow="block"/>
                     </v:line>
-                    <v:line id="Connecteur droit 55" o:spid="_x0000_s1078" style="position:absolute;flip:x;visibility:visible;mso-wrap-style:square" from="0,13795" to="2667,13795" o:connectortype="straight" o:gfxdata="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" strokecolor="#943634 [2405]" strokeweight="2.25pt">
+                    <v:line id="Connecteur droit 55" o:spid="_x0000_s1078" style="position:absolute;flip:x;visibility:visible;mso-wrap-style:square" from="0,13795" to="2667,13795" o:connectortype="straight" o:gfxdata="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" strokecolor="#943634 [2405]" strokeweight="2.25pt">
                       <v:stroke endarrow="block"/>
                     </v:line>
                   </v:group>
-                  <v:shape id="Zone de texte 59" o:spid="_x0000_s1079" type="#_x0000_t202" style="position:absolute;left:16625;top:712;width:19000;height:16701;visibility:visible;mso-wrap-style:square;v-text-anchor:top" o:gfxdata="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" filled="f" stroked="f" strokeweight=".5pt">
+                  <v:shape id="Zone de texte 59" o:spid="_x0000_s1079" type="#_x0000_t202" style="position:absolute;left:16625;top:712;width:19000;height:16701;visibility:visible;mso-wrap-style:square;v-text-anchor:top" o:gfxdata="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" filled="f" stroked="f" strokeweight=".5pt">
                     <v:textbox>
                       <w:txbxContent>
                         <w:p>
@@ -4935,7 +4881,7 @@
                       </w:txbxContent>
                     </v:textbox>
                   </v:shape>
-                  <v:shape id="Zone de texte 60" o:spid="_x0000_s1080" type="#_x0000_t202" style="position:absolute;left:2375;top:712;width:5867;height:16694;visibility:visible;mso-wrap-style:square;v-text-anchor:top" o:gfxdata="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" filled="f" stroked="f" strokeweight=".5pt">
+                  <v:shape id="Zone de texte 60" o:spid="_x0000_s1080" type="#_x0000_t202" style="position:absolute;left:2375;top:712;width:5867;height:16694;visibility:visible;mso-wrap-style:square;v-text-anchor:top" o:gfxdata="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" filled="f" stroked="f" strokeweight=".5pt">
                     <v:textbox>
                       <w:txbxContent>
                         <w:p>
@@ -5141,7 +5087,7 @@
                       </w:txbxContent>
                     </v:textbox>
                   </v:shape>
-                  <v:shape id="Zone de texte 61" o:spid="_x0000_s1081" type="#_x0000_t202" style="position:absolute;left:9203;top:831;width:5861;height:16694;visibility:visible;mso-wrap-style:square;v-text-anchor:top" o:gfxdata="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" filled="f" stroked="f" strokeweight=".5pt">
+                  <v:shape id="Zone de texte 61" o:spid="_x0000_s1081" type="#_x0000_t202" style="position:absolute;left:9203;top:831;width:5861;height:16694;visibility:visible;mso-wrap-style:square;v-text-anchor:top" o:gfxdata="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" filled="f" stroked="f" strokeweight=".5pt">
                     <v:textbox>
                       <w:txbxContent>
                         <w:p>
@@ -5448,13 +5394,8 @@
           <w:numId w:val="9"/>
         </w:numPr>
       </w:pPr>
-      <w:proofErr w:type="gramStart"/>
-      <w:r>
-        <w:t>émission</w:t>
-      </w:r>
-      <w:proofErr w:type="gramEnd"/>
-      <w:r>
-        <w:t xml:space="preserve"> au port 1.7</w:t>
+      <w:r>
+        <w:t>émission au port 1.7</w:t>
       </w:r>
     </w:p>
     <w:p>
@@ -5741,7 +5682,6 @@
                                   <w:lang w:val="en-US"/>
                                 </w:rPr>
                               </w:pPr>
-                              <w:proofErr w:type="spellStart"/>
                               <w:r>
                                 <w:rPr>
                                   <w:rFonts w:ascii="Courier New" w:hAnsi="Courier New" w:cs="Courier New"/>
@@ -5751,7 +5691,6 @@
                                 </w:rPr>
                                 <w:t>Stepmotor</w:t>
                               </w:r>
-                              <w:proofErr w:type="spellEnd"/>
                             </w:p>
                             <w:p>
                               <w:pPr>
@@ -7030,8 +6969,8 @@
           </mc:Choice>
           <mc:Fallback>
             <w:pict>
-              <v:group w14:anchorId="5ACD0909" id="Groupe 64" o:spid="_x0000_s1082" style="position:absolute;left:0;text-align:left;margin-left:-7.5pt;margin-top:15.7pt;width:482.45pt;height:138pt;z-index:251654144;mso-height-relative:margin" coordsize="61276,17533" o:gfxdata="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">
-                <v:shape id="Zone de texte 65" o:spid="_x0000_s1083" type="#_x0000_t202" style="position:absolute;top:831;width:26480;height:16702;visibility:visible;mso-wrap-style:square;v-text-anchor:top" o:gfxdata="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" filled="f" stroked="f" strokeweight=".5pt">
+              <v:group w14:anchorId="5ACD0909" id="Groupe 64" o:spid="_x0000_s1082" style="position:absolute;left:0;text-align:left;margin-left:-7.5pt;margin-top:15.7pt;width:482.45pt;height:138pt;z-index:251654144;mso-height-relative:margin" coordsize="61276,17533" o:gfxdata="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">
+                <v:shape id="Zone de texte 65" o:spid="_x0000_s1083" type="#_x0000_t202" style="position:absolute;top:831;width:26480;height:16702;visibility:visible;mso-wrap-style:square;v-text-anchor:top" o:gfxdata="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" filled="f" stroked="f" strokeweight=".5pt">
                   <v:textbox>
                     <w:txbxContent>
                       <w:p>
@@ -7169,8 +7108,8 @@
                     </w:txbxContent>
                   </v:textbox>
                 </v:shape>
-                <v:group id="Groupe 66" o:spid="_x0000_s1084" style="position:absolute;left:25650;width:35626;height:12676" coordsize="35625,12676" o:gfxdata="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">
-                  <v:rect id="Rectangle 67" o:spid="_x0000_s1085" style="position:absolute;left:2671;width:12104;height:12676;visibility:visible;mso-wrap-style:square;v-text-anchor:middle" o:gfxdata="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" fillcolor="#c0504d [3205]" strokecolor="#943634 [2405]" strokeweight="2pt">
+                <v:group id="Groupe 66" o:spid="_x0000_s1084" style="position:absolute;left:25650;width:35626;height:12676" coordsize="35625,12676" o:gfxdata="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">
+                  <v:rect id="Rectangle 67" o:spid="_x0000_s1085" style="position:absolute;left:2671;width:12104;height:12676;visibility:visible;mso-wrap-style:square;v-text-anchor:middle" o:gfxdata="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" fillcolor="#c0504d [3205]" strokecolor="#943634 [2405]" strokeweight="2pt">
                     <v:textbox>
                       <w:txbxContent>
                         <w:p>
@@ -7186,37 +7125,37 @@
                       </w:txbxContent>
                     </v:textbox>
                   </v:rect>
-                  <v:group id="Groupe 68" o:spid="_x0000_s1086" style="position:absolute;top:1840;width:2700;height:9303" coordsize="2700,9302" o:gfxdata="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">
-                    <v:line id="Connecteur droit 69" o:spid="_x0000_s1087" style="position:absolute;flip:x;visibility:visible;mso-wrap-style:square" from="0,0" to="2700,0" o:connectortype="straight" o:gfxdata="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" strokecolor="#943634 [2405]" strokeweight="2.25pt"/>
-                    <v:line id="Connecteur droit 70" o:spid="_x0000_s1088" style="position:absolute;flip:x;visibility:visible;mso-wrap-style:square" from="0,1532" to="2700,1532" o:connectortype="straight" o:gfxdata="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" strokecolor="#943634 [2405]" strokeweight="2.25pt"/>
-                    <v:line id="Connecteur droit 71" o:spid="_x0000_s1089" style="position:absolute;flip:x;visibility:visible;mso-wrap-style:square" from="0,3118" to="2700,3118" o:connectortype="straight" o:gfxdata="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" strokecolor="#943634 [2405]" strokeweight="2.25pt"/>
-                    <v:line id="Connecteur droit 72" o:spid="_x0000_s1090" style="position:absolute;flip:x;visibility:visible;mso-wrap-style:square" from="0,4598" to="2700,4598" o:connectortype="straight" o:gfxdata="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" strokecolor="#943634 [2405]" strokeweight="2.25pt">
+                  <v:group id="Groupe 68" o:spid="_x0000_s1086" style="position:absolute;top:1840;width:2700;height:9303" coordsize="2700,9302" o:gfxdata="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">
+                    <v:line id="Connecteur droit 69" o:spid="_x0000_s1087" style="position:absolute;flip:x;visibility:visible;mso-wrap-style:square" from="0,0" to="2700,0" o:connectortype="straight" o:gfxdata="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" strokecolor="#943634 [2405]" strokeweight="2.25pt"/>
+                    <v:line id="Connecteur droit 70" o:spid="_x0000_s1088" style="position:absolute;flip:x;visibility:visible;mso-wrap-style:square" from="0,1532" to="2700,1532" o:connectortype="straight" o:gfxdata="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" strokecolor="#943634 [2405]" strokeweight="2.25pt"/>
+                    <v:line id="Connecteur droit 71" o:spid="_x0000_s1089" style="position:absolute;flip:x;visibility:visible;mso-wrap-style:square" from="0,3118" to="2700,3118" o:connectortype="straight" o:gfxdata="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" strokecolor="#943634 [2405]" strokeweight="2.25pt"/>
+                    <v:line id="Connecteur droit 72" o:spid="_x0000_s1090" style="position:absolute;flip:x;visibility:visible;mso-wrap-style:square" from="0,4598" to="2700,4598" o:connectortype="straight" o:gfxdata="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" strokecolor="#943634 [2405]" strokeweight="2.25pt">
                       <v:stroke endarrow="block"/>
                     </v:line>
-                    <v:line id="Connecteur droit 73" o:spid="_x0000_s1091" style="position:absolute;flip:x;visibility:visible;mso-wrap-style:square" from="0,6236" to="2700,6236" o:connectortype="straight" o:gfxdata="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" strokecolor="#943634 [2405]" strokeweight="2.25pt"/>
-                    <v:line id="Connecteur droit 74" o:spid="_x0000_s1092" style="position:absolute;flip:x;visibility:visible;mso-wrap-style:square" from="0,7716" to="2700,7716" o:connectortype="straight" o:gfxdata="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" strokecolor="#943634 [2405]" strokeweight="2.25pt">
+                    <v:line id="Connecteur droit 73" o:spid="_x0000_s1091" style="position:absolute;flip:x;visibility:visible;mso-wrap-style:square" from="0,6236" to="2700,6236" o:connectortype="straight" o:gfxdata="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" strokecolor="#943634 [2405]" strokeweight="2.25pt"/>
+                    <v:line id="Connecteur droit 74" o:spid="_x0000_s1092" style="position:absolute;flip:x;visibility:visible;mso-wrap-style:square" from="0,7716" to="2700,7716" o:connectortype="straight" o:gfxdata="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" strokecolor="#943634 [2405]" strokeweight="2.25pt">
                       <v:stroke startarrow="block" endarrow="block"/>
                     </v:line>
-                    <v:line id="Connecteur droit 75" o:spid="_x0000_s1093" style="position:absolute;flip:x;visibility:visible;mso-wrap-style:square" from="0,9302" to="2700,9302" o:connectortype="straight" o:gfxdata="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" strokecolor="#943634 [2405]" strokeweight="2.25pt">
+                    <v:line id="Connecteur droit 75" o:spid="_x0000_s1093" style="position:absolute;flip:x;visibility:visible;mso-wrap-style:square" from="0,9302" to="2700,9302" o:connectortype="straight" o:gfxdata="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" strokecolor="#943634 [2405]" strokeweight="2.25pt">
                       <v:stroke startarrow="block"/>
                     </v:line>
                   </v:group>
-                  <v:group id="Groupe 79" o:spid="_x0000_s1094" style="position:absolute;left:14784;top:1781;width:2667;height:9302" coordsize="2667,9302" o:gfxdata="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">
-                    <v:line id="Connecteur droit 80" o:spid="_x0000_s1095" style="position:absolute;flip:x;visibility:visible;mso-wrap-style:square" from="0,0" to="2667,0" o:connectortype="straight" o:gfxdata="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" strokecolor="#943634 [2405]" strokeweight="2.25pt"/>
-                    <v:line id="Connecteur droit 81" o:spid="_x0000_s1096" style="position:absolute;flip:x;visibility:visible;mso-wrap-style:square" from="0,1532" to="2667,1532" o:connectortype="straight" o:gfxdata="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" strokecolor="#943634 [2405]" strokeweight="2.25pt"/>
-                    <v:line id="Connecteur droit 82" o:spid="_x0000_s1097" style="position:absolute;flip:x;visibility:visible;mso-wrap-style:square" from="0,3065" to="2667,3065" o:connectortype="straight" o:gfxdata="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" strokecolor="#943634 [2405]" strokeweight="2.25pt"/>
-                    <v:line id="Connecteur droit 83" o:spid="_x0000_s1098" style="position:absolute;flip:x;visibility:visible;mso-wrap-style:square" from="0,4598" to="2667,4598" o:connectortype="straight" o:gfxdata="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" strokecolor="#943634 [2405]" strokeweight="2.25pt"/>
-                    <v:line id="Connecteur droit 84" o:spid="_x0000_s1099" style="position:absolute;flip:x;visibility:visible;mso-wrap-style:square" from="0,6184" to="2667,6184" o:connectortype="straight" o:gfxdata="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" strokecolor="#943634 [2405]" strokeweight="2.25pt">
+                  <v:group id="Groupe 79" o:spid="_x0000_s1094" style="position:absolute;left:14784;top:1781;width:2667;height:9302" coordsize="2667,9302" o:gfxdata="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">
+                    <v:line id="Connecteur droit 80" o:spid="_x0000_s1095" style="position:absolute;flip:x;visibility:visible;mso-wrap-style:square" from="0,0" to="2667,0" o:connectortype="straight" o:gfxdata="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" strokecolor="#943634 [2405]" strokeweight="2.25pt"/>
+                    <v:line id="Connecteur droit 81" o:spid="_x0000_s1096" style="position:absolute;flip:x;visibility:visible;mso-wrap-style:square" from="0,1532" to="2667,1532" o:connectortype="straight" o:gfxdata="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" strokecolor="#943634 [2405]" strokeweight="2.25pt"/>
+                    <v:line id="Connecteur droit 82" o:spid="_x0000_s1097" style="position:absolute;flip:x;visibility:visible;mso-wrap-style:square" from="0,3065" to="2667,3065" o:connectortype="straight" o:gfxdata="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" strokecolor="#943634 [2405]" strokeweight="2.25pt"/>
+                    <v:line id="Connecteur droit 83" o:spid="_x0000_s1098" style="position:absolute;flip:x;visibility:visible;mso-wrap-style:square" from="0,4598" to="2667,4598" o:connectortype="straight" o:gfxdata="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" strokecolor="#943634 [2405]" strokeweight="2.25pt"/>
+                    <v:line id="Connecteur droit 84" o:spid="_x0000_s1099" style="position:absolute;flip:x;visibility:visible;mso-wrap-style:square" from="0,6184" to="2667,6184" o:connectortype="straight" o:gfxdata="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" strokecolor="#943634 [2405]" strokeweight="2.25pt">
                       <v:stroke startarrow="block"/>
                     </v:line>
-                    <v:line id="Connecteur droit 85" o:spid="_x0000_s1100" style="position:absolute;flip:x;visibility:visible;mso-wrap-style:square" from="0,7716" to="2667,7716" o:connectortype="straight" o:gfxdata="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" strokecolor="#943634 [2405]" strokeweight="2.25pt">
+                    <v:line id="Connecteur droit 85" o:spid="_x0000_s1100" style="position:absolute;flip:x;visibility:visible;mso-wrap-style:square" from="0,7716" to="2667,7716" o:connectortype="straight" o:gfxdata="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" strokecolor="#943634 [2405]" strokeweight="2.25pt">
                       <v:stroke endarrow="block"/>
                     </v:line>
-                    <v:line id="Connecteur droit 86" o:spid="_x0000_s1101" style="position:absolute;flip:x;visibility:visible;mso-wrap-style:square" from="0,9302" to="2667,9302" o:connectortype="straight" o:gfxdata="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" strokecolor="#943634 [2405]" strokeweight="2.25pt">
+                    <v:line id="Connecteur droit 86" o:spid="_x0000_s1101" style="position:absolute;flip:x;visibility:visible;mso-wrap-style:square" from="0,9302" to="2667,9302" o:connectortype="straight" o:gfxdata="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" strokecolor="#943634 [2405]" strokeweight="2.25pt">
                       <v:stroke startarrow="block"/>
                     </v:line>
                   </v:group>
-                  <v:shape id="Zone de texte 90" o:spid="_x0000_s1102" type="#_x0000_t202" style="position:absolute;left:16625;top:712;width:19000;height:11964;visibility:visible;mso-wrap-style:square;v-text-anchor:top" o:gfxdata="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" filled="f" stroked="f" strokeweight=".5pt">
+                  <v:shape id="Zone de texte 90" o:spid="_x0000_s1102" type="#_x0000_t202" style="position:absolute;left:16625;top:712;width:19000;height:11964;visibility:visible;mso-wrap-style:square;v-text-anchor:top" o:gfxdata="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" filled="f" stroked="f" strokeweight=".5pt">
                     <v:textbox>
                       <w:txbxContent>
                         <w:p>
@@ -7372,7 +7311,7 @@
                       </w:txbxContent>
                     </v:textbox>
                   </v:shape>
-                  <v:shape id="Zone de texte 91" o:spid="_x0000_s1103" type="#_x0000_t202" style="position:absolute;left:2375;top:712;width:5867;height:11964;visibility:visible;mso-wrap-style:square;v-text-anchor:top" o:gfxdata="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" filled="f" stroked="f" strokeweight=".5pt">
+                  <v:shape id="Zone de texte 91" o:spid="_x0000_s1103" type="#_x0000_t202" style="position:absolute;left:2375;top:712;width:5867;height:11964;visibility:visible;mso-wrap-style:square;v-text-anchor:top" o:gfxdata="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" filled="f" stroked="f" strokeweight=".5pt">
                     <v:textbox>
                       <w:txbxContent>
                         <w:p>
@@ -7522,7 +7461,7 @@
                       </w:txbxContent>
                     </v:textbox>
                   </v:shape>
-                  <v:shape id="Zone de texte 92" o:spid="_x0000_s1104" type="#_x0000_t202" style="position:absolute;left:9203;top:831;width:5861;height:11845;visibility:visible;mso-wrap-style:square;v-text-anchor:top" o:gfxdata="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" filled="f" stroked="f" strokeweight=".5pt">
+                  <v:shape id="Zone de texte 92" o:spid="_x0000_s1104" type="#_x0000_t202" style="position:absolute;left:9203;top:831;width:5861;height:11845;visibility:visible;mso-wrap-style:square;v-text-anchor:top" o:gfxdata="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" filled="f" stroked="f" strokeweight=".5pt">
                     <v:textbox>
                       <w:txbxContent>
                         <w:p>
@@ -7763,13 +7702,8 @@
           <w:numId w:val="9"/>
         </w:numPr>
       </w:pPr>
-      <w:proofErr w:type="gramStart"/>
-      <w:r>
-        <w:t>émission</w:t>
-      </w:r>
-      <w:proofErr w:type="gramEnd"/>
-      <w:r>
-        <w:t xml:space="preserve"> au port 1.6</w:t>
+      <w:r>
+        <w:t>émission au port 1.6</w:t>
       </w:r>
     </w:p>
     <w:p>
@@ -7886,15 +7820,7 @@
         <w:ind w:firstLine="708"/>
       </w:pPr>
       <w:r>
-        <w:t xml:space="preserve">Tout d’abord toutes les fonctions utiles au robot sont initialisées (le </w:t>
-      </w:r>
-      <w:proofErr w:type="spellStart"/>
-      <w:r>
-        <w:t>timer</w:t>
-      </w:r>
-      <w:proofErr w:type="spellEnd"/>
-      <w:r>
-        <w:t xml:space="preserve"> A1, les communications UART et SPI, les ports des moteurs, du capteur infrarouge, du servomoteur). Après initialisation, le robot est arrêté, en mode manuel et le servomoteur effectue un balayage devant lui pour détecter des objets grâce au capteur infrarouge. Le balayage s’effectue de la manière suivante : le MSP 2553 envoie une consigne angulaire au MSP 2231 qui effectue la rotation du servomoteur pour le placer au bon angle. Ce procédé se répète infiniment en envoyant les consignes angulaires suivantes : 0°, 45°, 90°, 135°, 180°, 135°, 90°, 45°. Cela permet au servomoteur d’effectuer un balayage du capteur infrarouge.</w:t>
+        <w:t>Tout d’abord toutes les fonctions utiles au robot sont initialisées (le timer A1, les communications UART et SPI, les ports des moteurs, du capteur infrarouge, du servomoteur). Après initialisation, le robot est arrêté, en mode manuel et le servomoteur effectue un balayage devant lui pour détecter des objets grâce au capteur infrarouge. Le balayage s’effectue de la manière suivante : le MSP 2553 envoie une consigne angulaire au MSP 2231 qui effectue la rotation du servomoteur pour le placer au bon angle. Ce procédé se répète infiniment en envoyant les consignes angulaires suivantes : 0°, 45°, 90°, 135°, 180°, 135°, 90°, 45°. Cela permet au servomoteur d’effectuer un balayage du capteur infrarouge.</w:t>
       </w:r>
     </w:p>
     <w:p>
@@ -8048,6 +7974,7 @@
       <w:r>
         <w:rPr>
           <w:noProof/>
+          <w:lang w:eastAsia="fr-FR"/>
         </w:rPr>
         <mc:AlternateContent>
           <mc:Choice Requires="wpg">
@@ -8176,7 +8103,7 @@
           </mc:Choice>
           <mc:Fallback>
             <w:pict>
-              <v:group w14:anchorId="337CA9DD" id="Groupe 47" o:spid="_x0000_s1026" style="position:absolute;margin-left:-24.65pt;margin-top:38.8pt;width:571.75pt;height:479.85pt;z-index:251659264" coordsize="72612,60943" o:gfxdata="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">
+              <v:group w14:anchorId="16DA9E58" id="Groupe 47" o:spid="_x0000_s1026" style="position:absolute;margin-left:-24.65pt;margin-top:38.8pt;width:571.75pt;height:479.85pt;z-index:251659264" coordsize="72612,60943" o:gfxdata="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">
                 <v:shapetype id="_x0000_t75" coordsize="21600,21600" o:spt="75" o:preferrelative="t" path="m@4@5l@4@11@9@11@9@5xe" filled="f" stroked="f">
                   <v:stroke joinstyle="miter"/>
                   <v:formulas>
@@ -8196,13 +8123,14 @@
                   <v:path o:extrusionok="f" gradientshapeok="t" o:connecttype="rect"/>
                   <o:lock v:ext="edit" aspectratio="t"/>
                 </v:shapetype>
-                <v:shape id="Image 15" o:spid="_x0000_s1027" type="#_x0000_t75" style="position:absolute;width:72612;height:56692;visibility:visible;mso-wrap-style:square" o:gfxdata="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">
+                <v:shape id="Image 15" o:spid="_x0000_s1027" type="#_x0000_t75" style="position:absolute;width:72612;height:56692;visibility:visible;mso-wrap-style:square" o:gfxdata="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">
                   <v:imagedata r:id="rId9" o:title=""/>
+                  <v:path arrowok="t"/>
                 </v:shape>
-                <v:line id="Connecteur droit 40" o:spid="_x0000_s1028" style="position:absolute;visibility:visible;mso-wrap-style:square" from="20084,56021" to="20084,60943" o:connectortype="straight" o:gfxdata="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" strokecolor="black [3040]">
+                <v:line id="Connecteur droit 40" o:spid="_x0000_s1028" style="position:absolute;visibility:visible;mso-wrap-style:square" from="20084,56021" to="20084,60943" o:connectortype="straight" o:gfxdata="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" strokecolor="black [3040]">
                   <v:stroke dashstyle="dash"/>
                 </v:line>
-                <v:line id="Connecteur droit 42" o:spid="_x0000_s1029" style="position:absolute;visibility:visible;mso-wrap-style:square" from="54025,56021" to="54025,60943" o:connectortype="straight" o:gfxdata="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" strokecolor="black [3040]">
+                <v:line id="Connecteur droit 42" o:spid="_x0000_s1029" style="position:absolute;visibility:visible;mso-wrap-style:square" from="54025,56021" to="54025,60943" o:connectortype="straight" o:gfxdata="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" strokecolor="black [3040]">
                   <v:stroke dashstyle="dash"/>
                 </v:line>
                 <w10:wrap type="topAndBottom"/>
@@ -8228,6 +8156,7 @@
       <w:r>
         <w:rPr>
           <w:noProof/>
+          <w:lang w:eastAsia="fr-FR"/>
         </w:rPr>
         <w:lastRenderedPageBreak/>
         <mc:AlternateContent>
@@ -8357,14 +8286,15 @@
           </mc:Choice>
           <mc:Fallback>
             <w:pict>
-              <v:group w14:anchorId="5F3E262A" id="Groupe 46" o:spid="_x0000_s1026" style="position:absolute;margin-left:-36pt;margin-top:29.15pt;width:596.85pt;height:626.15pt;z-index:251660288" coordsize="75799,79520" o:gfxdata="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">
-                <v:shape id="Image 16" o:spid="_x0000_s1027" type="#_x0000_t75" style="position:absolute;top:4552;width:75799;height:74968;visibility:visible;mso-wrap-style:square" o:gfxdata="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">
+              <v:group w14:anchorId="5247C1F5" id="Groupe 46" o:spid="_x0000_s1026" style="position:absolute;margin-left:-36pt;margin-top:29.15pt;width:596.85pt;height:626.15pt;z-index:251660288" coordsize="75799,79520" o:gfxdata="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">
+                <v:shape id="Image 16" o:spid="_x0000_s1027" type="#_x0000_t75" style="position:absolute;top:4552;width:75799;height:74968;visibility:visible;mso-wrap-style:square" o:gfxdata="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">
                   <v:imagedata r:id="rId11" o:title=""/>
+                  <v:path arrowok="t"/>
                 </v:shape>
-                <v:line id="Connecteur droit 43" o:spid="_x0000_s1028" style="position:absolute;visibility:visible;mso-wrap-style:square" from="20564,0" to="20564,4921" o:connectortype="straight" o:gfxdata="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" strokecolor="black [3040]">
+                <v:line id="Connecteur droit 43" o:spid="_x0000_s1028" style="position:absolute;visibility:visible;mso-wrap-style:square" from="20564,0" to="20564,4921" o:connectortype="straight" o:gfxdata="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" strokecolor="black [3040]">
                   <v:stroke dashstyle="dash"/>
                 </v:line>
-                <v:line id="Connecteur droit 44" o:spid="_x0000_s1029" style="position:absolute;visibility:visible;mso-wrap-style:square" from="54864,0" to="54864,4921" o:connectortype="straight" o:gfxdata="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" strokecolor="black [3040]">
+                <v:line id="Connecteur droit 44" o:spid="_x0000_s1029" style="position:absolute;visibility:visible;mso-wrap-style:square" from="54864,0" to="54864,4921" o:connectortype="straight" o:gfxdata="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" strokecolor="black [3040]">
                   <v:stroke dashstyle="dash"/>
                 </v:line>
                 <w10:wrap type="topAndBottom"/>
@@ -8931,15 +8861,15 @@
           </mc:Choice>
           <mc:Fallback>
             <w:pict>
-              <v:group w14:anchorId="71CE1654" id="Groupe 120" o:spid="_x0000_s1105" style="position:absolute;left:0;text-align:left;margin-left:168.05pt;margin-top:56.2pt;width:159.15pt;height:169.7pt;z-index:251662336" coordsize="20213,21554" o:gfxdata="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">
-                <v:group id="Groupe 113" o:spid="_x0000_s1106" style="position:absolute;left:481;top:1155;width:16743;height:7803" coordsize="16743,7803" o:gfxdata="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">
-                  <v:line id="Connecteur droit 109" o:spid="_x0000_s1107" style="position:absolute;flip:x;visibility:visible;mso-wrap-style:square" from="8277,0" to="8277,7692" o:connectortype="straight" o:gfxdata="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" strokecolor="black [3040]"/>
-                  <v:line id="Connecteur droit 108" o:spid="_x0000_s1108" style="position:absolute;flip:x y;visibility:visible;mso-wrap-style:square" from="0,7700" to="16743,7803" o:connectortype="straight" o:gfxdata="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" strokecolor="black [3040]"/>
-                  <v:line id="Connecteur droit 110" o:spid="_x0000_s1109" style="position:absolute;flip:x;visibility:visible;mso-wrap-style:square" from="8277,0" to="15785,7785" o:connectortype="straight" o:gfxdata="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" strokecolor="black [3040]"/>
-                  <v:line id="Connecteur droit 111" o:spid="_x0000_s1110" style="position:absolute;visibility:visible;mso-wrap-style:square" from="770,673" to="8275,7791" o:connectortype="straight" o:gfxdata="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" strokecolor="black [3040]"/>
+              <v:group w14:anchorId="71CE1654" id="Groupe 120" o:spid="_x0000_s1105" style="position:absolute;left:0;text-align:left;margin-left:168.05pt;margin-top:56.2pt;width:159.15pt;height:169.7pt;z-index:251662336" coordsize="20213,21554" o:gfxdata="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">
+                <v:group id="Groupe 113" o:spid="_x0000_s1106" style="position:absolute;left:481;top:1155;width:16743;height:7803" coordsize="16743,7803" o:gfxdata="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">
+                  <v:line id="Connecteur droit 109" o:spid="_x0000_s1107" style="position:absolute;flip:x;visibility:visible;mso-wrap-style:square" from="8277,0" to="8277,7692" o:connectortype="straight" o:gfxdata="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" strokecolor="black [3040]"/>
+                  <v:line id="Connecteur droit 108" o:spid="_x0000_s1108" style="position:absolute;flip:x y;visibility:visible;mso-wrap-style:square" from="0,7700" to="16743,7803" o:connectortype="straight" o:gfxdata="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" strokecolor="black [3040]"/>
+                  <v:line id="Connecteur droit 110" o:spid="_x0000_s1109" style="position:absolute;flip:x;visibility:visible;mso-wrap-style:square" from="8277,0" to="15785,7785" o:connectortype="straight" o:gfxdata="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" strokecolor="black [3040]"/>
+                  <v:line id="Connecteur droit 111" o:spid="_x0000_s1110" style="position:absolute;visibility:visible;mso-wrap-style:square" from="770,673" to="8275,7791" o:connectortype="straight" o:gfxdata="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" strokecolor="black [3040]"/>
                 </v:group>
-                <v:group id="Groupe 119" o:spid="_x0000_s1111" style="position:absolute;width:20213;height:21554" coordsize="20213,21554" o:gfxdata="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">
-                  <v:group id="Groupe 107" o:spid="_x0000_s1112" style="position:absolute;left:4235;top:1443;width:15976;height:20111" coordorigin="192,-385" coordsize="15983,20115" o:gfxdata="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">
+                <v:group id="Groupe 119" o:spid="_x0000_s1111" style="position:absolute;width:20213;height:21554" coordsize="20213,21554" o:gfxdata="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">
+                  <v:group id="Groupe 107" o:spid="_x0000_s1112" style="position:absolute;left:4235;top:1443;width:15976;height:20111" coordorigin="192,-385" coordsize="15983,20115" o:gfxdata="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">
                     <v:shapetype id="_x0000_t5" coordsize="21600,21600" o:spt="5" adj="10800" path="m@0,l,21600r21600,xe">
                       <v:stroke joinstyle="miter"/>
                       <v:formulas>
@@ -8952,13 +8882,9 @@
                         <v:h position="#0,topLeft" xrange="0,21600"/>
                       </v:handles>
                     </v:shapetype>
-                    <v:shape id="Triangle 106" o:spid="_x0000_s1113" type="#_x0000_t5" style="position:absolute;left:192;top:-385;width:4043;height:6256;rotation:9722102fd;visibility:visible;mso-wrap-style:square;v-text-anchor:middle" o:gfxdata="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" fillcolor="#d6e3bc [1302]" stroked="f" strokeweight="2pt"/>
-                    <v:group id="Groupe 104" o:spid="_x0000_s1114" style="position:absolute;left:1058;top:5101;width:7508;height:14629" coordorigin=",-385" coordsize="7507,14628" o:gfxdata="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">
-                      <v:shapetype id="_x0000_t202" coordsize="21600,21600" o:spt="202" path="m,l,21600r21600,l21600,xe">
-                        <v:stroke joinstyle="miter"/>
-                        <v:path gradientshapeok="t" o:connecttype="rect"/>
-                      </v:shapetype>
-                      <v:shape id="Zone de texte 102" o:spid="_x0000_s1115" type="#_x0000_t202" style="position:absolute;top:1636;width:7507;height:12607;visibility:visible;mso-wrap-style:square;v-text-anchor:middle" o:gfxdata="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" fillcolor="white [3201]" strokeweight="2.25pt">
+                    <v:shape id="Triangle 106" o:spid="_x0000_s1113" type="#_x0000_t5" style="position:absolute;left:192;top:-385;width:4043;height:6256;rotation:9722102fd;visibility:visible;mso-wrap-style:square;v-text-anchor:middle" o:gfxdata="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" fillcolor="#d6e3bc [1302]" stroked="f" strokeweight="2pt"/>
+                    <v:group id="Groupe 104" o:spid="_x0000_s1114" style="position:absolute;left:1058;top:5101;width:7508;height:14629" coordorigin=",-385" coordsize="7507,14628" o:gfxdata="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">
+                      <v:shape id="Zone de texte 102" o:spid="_x0000_s1115" type="#_x0000_t202" style="position:absolute;top:1636;width:7507;height:12607;visibility:visible;mso-wrap-style:square;v-text-anchor:middle" o:gfxdata="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" fillcolor="white [3201]" strokeweight="2.25pt">
                         <v:textbox style="layout-flow:vertical-ideographic">
                           <w:txbxContent>
                             <w:p>
@@ -8973,9 +8899,9 @@
                           </w:txbxContent>
                         </v:textbox>
                       </v:shape>
-                      <v:roundrect id="Rectangle à coins arrondis 103" o:spid="_x0000_s1116" style="position:absolute;left:1540;top:-385;width:4427;height:4523;rotation:-1997573fd;visibility:visible;mso-wrap-style:square;v-text-anchor:middle" arcsize="10923f" o:gfxdata="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" fillcolor="white [3212]" strokecolor="black [3213]" strokeweight="2pt"/>
+                      <v:roundrect id="Rectangle à coins arrondis 103" o:spid="_x0000_s1116" style="position:absolute;left:1540;top:-385;width:4427;height:4523;rotation:-1997573fd;visibility:visible;mso-wrap-style:square;v-text-anchor:middle" arcsize="10923f" o:gfxdata="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" fillcolor="white [3212]" strokecolor="black [3213]" strokeweight="2pt"/>
                     </v:group>
-                    <v:shape id="Zone de texte 105" o:spid="_x0000_s1117" type="#_x0000_t202" style="position:absolute;left:6166;top:4291;width:10010;height:3176;visibility:visible;mso-wrap-style:square;v-text-anchor:top" o:gfxdata="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" filled="f" stroked="f" strokeweight=".5pt">
+                    <v:shape id="Zone de texte 105" o:spid="_x0000_s1117" type="#_x0000_t202" style="position:absolute;left:6166;top:4291;width:10010;height:3176;visibility:visible;mso-wrap-style:square;v-text-anchor:top" o:gfxdata="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" filled="f" stroked="f" strokeweight=".5pt">
                       <v:textbox>
                         <w:txbxContent>
                           <w:p>
@@ -8991,7 +8917,7 @@
                       </v:textbox>
                     </v:shape>
                   </v:group>
-                  <v:shape id="Zone de texte 114" o:spid="_x0000_s1118" type="#_x0000_t202" style="position:absolute;top:8470;width:4620;height:3984;visibility:visible;mso-wrap-style:square;v-text-anchor:top" o:gfxdata="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" filled="f" stroked="f" strokeweight=".5pt">
+                  <v:shape id="Zone de texte 114" o:spid="_x0000_s1118" type="#_x0000_t202" style="position:absolute;top:8470;width:4620;height:3984;visibility:visible;mso-wrap-style:square;v-text-anchor:top" o:gfxdata="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" filled="f" stroked="f" strokeweight=".5pt">
                     <v:textbox>
                       <w:txbxContent>
                         <w:p>
@@ -9002,7 +8928,7 @@
                       </w:txbxContent>
                     </v:textbox>
                   </v:shape>
-                  <v:shape id="Zone de texte 115" o:spid="_x0000_s1119" type="#_x0000_t202" style="position:absolute;left:962;top:96;width:4620;height:3984;visibility:visible;mso-wrap-style:square;v-text-anchor:top" o:gfxdata="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" filled="f" stroked="f" strokeweight=".5pt">
+                  <v:shape id="Zone de texte 115" o:spid="_x0000_s1119" type="#_x0000_t202" style="position:absolute;left:962;top:96;width:4620;height:3984;visibility:visible;mso-wrap-style:square;v-text-anchor:top" o:gfxdata="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" filled="f" stroked="f" strokeweight=".5pt">
                     <v:textbox>
                       <w:txbxContent>
                         <w:p>
@@ -9016,7 +8942,7 @@
                       </w:txbxContent>
                     </v:textbox>
                   </v:shape>
-                  <v:shape id="Zone de texte 116" o:spid="_x0000_s1120" type="#_x0000_t202" style="position:absolute;left:8662;width:4620;height:3983;visibility:visible;mso-wrap-style:square;v-text-anchor:top" o:gfxdata="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" filled="f" stroked="f" strokeweight=".5pt">
+                  <v:shape id="Zone de texte 116" o:spid="_x0000_s1120" type="#_x0000_t202" style="position:absolute;left:8662;width:4620;height:3983;visibility:visible;mso-wrap-style:square;v-text-anchor:top" o:gfxdata="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" filled="f" stroked="f" strokeweight=".5pt">
                     <v:textbox>
                       <w:txbxContent>
                         <w:p>
@@ -9030,7 +8956,7 @@
                       </w:txbxContent>
                     </v:textbox>
                   </v:shape>
-                  <v:shape id="Zone de texte 117" o:spid="_x0000_s1121" type="#_x0000_t202" style="position:absolute;left:15015;top:1155;width:5198;height:3983;visibility:visible;mso-wrap-style:square;v-text-anchor:top" o:gfxdata="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" filled="f" stroked="f" strokeweight=".5pt">
+                  <v:shape id="Zone de texte 117" o:spid="_x0000_s1121" type="#_x0000_t202" style="position:absolute;left:15015;top:1155;width:5198;height:3983;visibility:visible;mso-wrap-style:square;v-text-anchor:top" o:gfxdata="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" filled="f" stroked="f" strokeweight=".5pt">
                     <v:textbox>
                       <w:txbxContent>
                         <w:p>
@@ -9044,7 +8970,7 @@
                       </w:txbxContent>
                     </v:textbox>
                   </v:shape>
-                  <v:shape id="Zone de texte 118" o:spid="_x0000_s1122" type="#_x0000_t202" style="position:absolute;left:15015;top:8951;width:5198;height:3984;visibility:visible;mso-wrap-style:square;v-text-anchor:top" o:gfxdata="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" filled="f" stroked="f" strokeweight=".5pt">
+                  <v:shape id="Zone de texte 118" o:spid="_x0000_s1122" type="#_x0000_t202" style="position:absolute;left:15015;top:8951;width:5198;height:3984;visibility:visible;mso-wrap-style:square;v-text-anchor:top" o:gfxdata="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" filled="f" stroked="f" strokeweight=".5pt">
                     <v:textbox>
                       <w:txbxContent>
                         <w:p>
@@ -9366,6 +9292,7 @@
       <w:r>
         <w:rPr>
           <w:noProof/>
+          <w:lang w:eastAsia="fr-FR"/>
         </w:rPr>
         <w:drawing>
           <wp:inline distT="0" distB="0" distL="0" distR="0" wp14:anchorId="76E2C536" wp14:editId="4590F8C9">
@@ -9374,7 +9301,7 @@
             <wp:docPr id="48" name="Graphique 48">
               <a:extLst xmlns:a="http://schemas.openxmlformats.org/drawingml/2006/main">
                 <a:ext uri="{FF2B5EF4-FFF2-40B4-BE49-F238E27FC236}">
-                  <a16:creationId xmlns:a16="http://schemas.microsoft.com/office/drawing/2014/main" id="{00000000-0008-0000-0000-000007000000}"/>
+                  <a16:creationId xmlns:a16="http://schemas.microsoft.com/office/drawing/2014/main" xmlns:w16se="http://schemas.microsoft.com/office/word/2015/wordml/symex" xmlns:w16cid="http://schemas.microsoft.com/office/word/2016/wordml/cid" xmlns:w="http://schemas.openxmlformats.org/wordprocessingml/2006/main" xmlns:w10="urn:schemas-microsoft-com:office:word" xmlns:v="urn:schemas-microsoft-com:vml" xmlns:o="urn:schemas-microsoft-com:office:office" xmlns:am3d="http://schemas.microsoft.com/office/drawing/2017/model3d" xmlns:aink="http://schemas.microsoft.com/office/drawing/2016/ink" xmlns:cx8="http://schemas.microsoft.com/office/drawing/2016/5/14/chartex" xmlns:cx7="http://schemas.microsoft.com/office/drawing/2016/5/13/chartex" xmlns:cx6="http://schemas.microsoft.com/office/drawing/2016/5/12/chartex" xmlns:cx5="http://schemas.microsoft.com/office/drawing/2016/5/11/chartex" xmlns:cx4="http://schemas.microsoft.com/office/drawing/2016/5/10/chartex" xmlns:cx3="http://schemas.microsoft.com/office/drawing/2016/5/9/chartex" xmlns:cx2="http://schemas.microsoft.com/office/drawing/2015/10/21/chartex" xmlns:cx1="http://schemas.microsoft.com/office/drawing/2015/9/8/chartex" xmlns:cx="http://schemas.microsoft.com/office/drawing/2014/chartex" xmlns="" id="{00000000-0008-0000-0000-000007000000}"/>
                 </a:ext>
               </a:extLst>
             </wp:docPr>
@@ -9395,44 +9322,18 @@
       </w:r>
     </w:p>
     <w:p>
-      <w:pPr>
-        <w:ind w:firstLine="708"/>
-      </w:pPr>
-      <w:bookmarkStart w:id="13" w:name="_GoBack"/>
-      <w:bookmarkEnd w:id="13"/>
-      <w:r>
-        <w:t xml:space="preserve">Les mesures montrent que le capteur suit une loi exponentielle (courbe rouge) dont l’équation est fournie dans le tableau ci-dessus. Cependant, nous savons après expérience que le MSP430 ne reconnait pas la fonction </w:t>
-      </w:r>
-      <w:proofErr w:type="spellStart"/>
-      <w:proofErr w:type="gramStart"/>
-      <w:r>
-        <w:t>pow</w:t>
-      </w:r>
-      <w:proofErr w:type="spellEnd"/>
-      <w:r>
-        <w:t>(</w:t>
-      </w:r>
-      <w:proofErr w:type="gramEnd"/>
-      <w:r>
-        <w:t xml:space="preserve">) fourni par l’outil </w:t>
-      </w:r>
-      <w:proofErr w:type="spellStart"/>
-      <w:r>
-        <w:t>math.h</w:t>
-      </w:r>
-      <w:proofErr w:type="spellEnd"/>
-      <w:r>
-        <w:t xml:space="preserve">. Nous avons alors dû chercher à effectuer une régression linéaire de nos mesures. Afin d’éviter des ondulations trop importantes vers les valeurs comprises entre 300 et 700, nous allons faire notre régression selon la courbe de tendance exponentielle trouvée. Le graphe suivant montre la courbe de tendance polynomiale (en rouge) :  </w:t>
+      <w:r>
+        <w:t xml:space="preserve">Les mesures montrent que le capteur suit une loi exponentielle (courbe rouge) dont l’équation est fournie dans le tableau ci-dessus. Cependant, nous savons après expérience que le MSP430 ne reconnait pas la fonction pow() fourni par l’outil math.h. Nous avons alors dû chercher à effectuer une régression polynomiale de nos mesures. Afin d’éviter des ondulations trop importantes vers les valeurs comprises entre 300 et 700, notre régression s’effectuera selon la courbe de tendance exponentielle trouvée. Le graphe suivant montre l’approximation polynomiale (en rouge) : </w:t>
       </w:r>
     </w:p>
     <w:p>
       <w:pPr>
         <w:ind w:firstLine="0"/>
-        <w:jc w:val="left"/>
       </w:pPr>
       <w:r>
         <w:rPr>
           <w:noProof/>
+          <w:lang w:eastAsia="fr-FR"/>
         </w:rPr>
         <w:drawing>
           <wp:inline distT="0" distB="0" distL="0" distR="0" wp14:anchorId="57486465" wp14:editId="2B17CA57">
@@ -9441,7 +9342,7 @@
             <wp:docPr id="49" name="Graphique 49">
               <a:extLst xmlns:a="http://schemas.openxmlformats.org/drawingml/2006/main">
                 <a:ext uri="{FF2B5EF4-FFF2-40B4-BE49-F238E27FC236}">
-                  <a16:creationId xmlns:a16="http://schemas.microsoft.com/office/drawing/2014/main" id="{00000000-0008-0000-0000-000008000000}"/>
+                  <a16:creationId xmlns:a16="http://schemas.microsoft.com/office/drawing/2014/main" xmlns:w16se="http://schemas.microsoft.com/office/word/2015/wordml/symex" xmlns:w16cid="http://schemas.microsoft.com/office/word/2016/wordml/cid" xmlns:w="http://schemas.openxmlformats.org/wordprocessingml/2006/main" xmlns:w10="urn:schemas-microsoft-com:office:word" xmlns:v="urn:schemas-microsoft-com:vml" xmlns:o="urn:schemas-microsoft-com:office:office" xmlns:am3d="http://schemas.microsoft.com/office/drawing/2017/model3d" xmlns:aink="http://schemas.microsoft.com/office/drawing/2016/ink" xmlns:cx8="http://schemas.microsoft.com/office/drawing/2016/5/14/chartex" xmlns:cx7="http://schemas.microsoft.com/office/drawing/2016/5/13/chartex" xmlns:cx6="http://schemas.microsoft.com/office/drawing/2016/5/12/chartex" xmlns:cx5="http://schemas.microsoft.com/office/drawing/2016/5/11/chartex" xmlns:cx4="http://schemas.microsoft.com/office/drawing/2016/5/10/chartex" xmlns:cx3="http://schemas.microsoft.com/office/drawing/2016/5/9/chartex" xmlns:cx2="http://schemas.microsoft.com/office/drawing/2015/10/21/chartex" xmlns:cx1="http://schemas.microsoft.com/office/drawing/2015/9/8/chartex" xmlns:cx="http://schemas.microsoft.com/office/drawing/2014/chartex" xmlns="" id="{00000000-0008-0000-0000-000008000000}"/>
                 </a:ext>
               </a:extLst>
             </wp:docPr>
@@ -9468,40 +9369,21 @@
       </w:r>
     </w:p>
     <w:p>
-      <w:pPr>
-        <w:jc w:val="left"/>
-      </w:pPr>
       <w:r>
         <w:lastRenderedPageBreak/>
-        <w:t xml:space="preserve">Nous avons donc trouvé une fonction polynomiale pouvant théoriquement contourner le problème de disponibilité de la fonction </w:t>
-      </w:r>
-      <w:proofErr w:type="spellStart"/>
-      <w:proofErr w:type="gramStart"/>
-      <w:r>
-        <w:t>pow</w:t>
-      </w:r>
-      <w:proofErr w:type="spellEnd"/>
-      <w:r>
-        <w:t>(</w:t>
-      </w:r>
-      <w:proofErr w:type="gramEnd"/>
-      <w:r>
-        <w:t xml:space="preserve">). Voici d’ailleurs ci-dessus </w:t>
-      </w:r>
-      <w:r>
-        <w:t>un graphique</w:t>
-      </w:r>
-      <w:r>
-        <w:t xml:space="preserve"> montrant le taux d’erreur des régressions exponentielles et polynomiales :</w:t>
-      </w:r>
-    </w:p>
-    <w:p>
-      <w:pPr>
-        <w:jc w:val="left"/>
-      </w:pPr>
+        <w:t>Nous avons donc trouvé une fonction polynomiale pouvant théoriquement contourner le problème de disponibilité de la fonction pow(). Voici d’ailleurs ci-dessus une graphique montrant le taux d’erreur des régressions exponentielles et polynomiales par rapport aux valeurs mesurées :</w:t>
+      </w:r>
+    </w:p>
+    <w:p>
+      <w:pPr>
+        <w:ind w:firstLine="0"/>
+      </w:pPr>
+      <w:bookmarkStart w:id="13" w:name="_GoBack"/>
+      <w:bookmarkEnd w:id="13"/>
       <w:r>
         <w:rPr>
           <w:noProof/>
+          <w:lang w:eastAsia="fr-FR"/>
         </w:rPr>
         <w:drawing>
           <wp:inline distT="0" distB="0" distL="0" distR="0" wp14:anchorId="174521A5" wp14:editId="38657371">
@@ -9510,7 +9392,7 @@
             <wp:docPr id="50" name="Graphique 50">
               <a:extLst xmlns:a="http://schemas.openxmlformats.org/drawingml/2006/main">
                 <a:ext uri="{FF2B5EF4-FFF2-40B4-BE49-F238E27FC236}">
-                  <a16:creationId xmlns:a16="http://schemas.microsoft.com/office/drawing/2014/main" id="{00000000-0008-0000-0000-00000B000000}"/>
+                  <a16:creationId xmlns:a16="http://schemas.microsoft.com/office/drawing/2014/main" xmlns:w16se="http://schemas.microsoft.com/office/word/2015/wordml/symex" xmlns:w16cid="http://schemas.microsoft.com/office/word/2016/wordml/cid" xmlns:w="http://schemas.openxmlformats.org/wordprocessingml/2006/main" xmlns:w10="urn:schemas-microsoft-com:office:word" xmlns:v="urn:schemas-microsoft-com:vml" xmlns:o="urn:schemas-microsoft-com:office:office" xmlns:am3d="http://schemas.microsoft.com/office/drawing/2017/model3d" xmlns:aink="http://schemas.microsoft.com/office/drawing/2016/ink" xmlns:cx8="http://schemas.microsoft.com/office/drawing/2016/5/14/chartex" xmlns:cx7="http://schemas.microsoft.com/office/drawing/2016/5/13/chartex" xmlns:cx6="http://schemas.microsoft.com/office/drawing/2016/5/12/chartex" xmlns:cx5="http://schemas.microsoft.com/office/drawing/2016/5/11/chartex" xmlns:cx4="http://schemas.microsoft.com/office/drawing/2016/5/10/chartex" xmlns:cx3="http://schemas.microsoft.com/office/drawing/2016/5/9/chartex" xmlns:cx2="http://schemas.microsoft.com/office/drawing/2015/10/21/chartex" xmlns:cx1="http://schemas.microsoft.com/office/drawing/2015/9/8/chartex" xmlns:cx="http://schemas.microsoft.com/office/drawing/2014/chartex" xmlns="" id="{00000000-0008-0000-0000-00000B000000}"/>
                 </a:ext>
               </a:extLst>
             </wp:docPr>
@@ -9530,17 +9412,23 @@
       </w:pPr>
       <w:r>
         <w:tab/>
-        <w:t xml:space="preserve">Les deux courbes montrent qu’utiliser une régression polynomiale sur une approximation exponentielle influe peu sur le taux d’erreur. </w:t>
-      </w:r>
-    </w:p>
-    <w:p>
-      <w:pPr>
+        <w:t xml:space="preserve">Les deux courbes montrent que l’utilisation de la régression polynomiale sur l’approximation exponentielle influe peu sur le taux d’erreur d’origine. </w:t>
+      </w:r>
+    </w:p>
+    <w:p>
+      <w:pPr>
+        <w:ind w:firstLine="0"/>
+      </w:pPr>
+      <w:r>
+        <w:tab/>
+        <w:t xml:space="preserve">Cependant, après expérience, nous nous sommes rendu compte que notre volonté de précision dans les mesures n’était pas adéquate quant aux capacités du matériel. En effet, le MSP430 n’est pas assez puissant pour fournir une valeur respectant l’équation. Nous avons donc dû abandonner l’idée de transmettre la valeur de distance calculée dans le MSP430. Cependant, la valeur post-ADC peut, elle, être transmise et devra être interprétée dans le logiciel Android. Nous pourrons par ailleurs passer outre l’approximation polynomiale. </w:t>
+      </w:r>
+    </w:p>
+    <w:p>
+      <w:pPr>
+        <w:ind w:firstLine="0"/>
         <w:jc w:val="left"/>
       </w:pPr>
-      <w:r>
-        <w:tab/>
-        <w:t xml:space="preserve">Cependant, après expérience, nous nous sommes rendu compte que notre volonté de précision dans les mesures n’était pas adéquate quant aux capacités du matériel. En effet, le MSP430 n’est pas assez puissant pour fournir une valeur respectant l’équation. Nous avons donc dû abandonner l’idée de transmettre la valeur de distance calculée dans le MSP430. Cependant, la valeur post-ADC peut, elle, être transmise et devra être interprétée dans le logiciel Android selon ces calculs effectués. </w:t>
-      </w:r>
       <w:r>
         <w:br w:type="page"/>
       </w:r>
@@ -9572,31 +9460,21 @@
       <w:r>
         <w:t xml:space="preserve">Un module </w:t>
       </w:r>
-      <w:proofErr w:type="spellStart"/>
       <w:r>
         <w:rPr>
           <w:b/>
         </w:rPr>
-        <w:t>movement.c</w:t>
-      </w:r>
-      <w:proofErr w:type="spellEnd"/>
+        <w:t xml:space="preserve">movement.c </w:t>
+      </w:r>
+      <w:r>
+        <w:t xml:space="preserve">accompagné du header </w:t>
+      </w:r>
       <w:r>
         <w:rPr>
           <w:b/>
         </w:rPr>
-        <w:t xml:space="preserve"> </w:t>
-      </w:r>
-      <w:r>
-        <w:t xml:space="preserve">accompagné du header </w:t>
-      </w:r>
-      <w:proofErr w:type="spellStart"/>
-      <w:r>
-        <w:rPr>
-          <w:b/>
-        </w:rPr>
         <w:t>movement.h</w:t>
       </w:r>
-      <w:proofErr w:type="spellEnd"/>
       <w:r>
         <w:t xml:space="preserve"> comportant les fonctions :</w:t>
       </w:r>
@@ -9611,15 +9489,7 @@
         <w:spacing w:line="276" w:lineRule="auto"/>
       </w:pPr>
       <w:r>
-        <w:t xml:space="preserve">Initialisation du </w:t>
-      </w:r>
-      <w:proofErr w:type="spellStart"/>
-      <w:r>
-        <w:t>timer</w:t>
-      </w:r>
-      <w:proofErr w:type="spellEnd"/>
-      <w:r>
-        <w:t xml:space="preserve"> gérant la vitesse des roues </w:t>
+        <w:t xml:space="preserve">Initialisation du timer gérant la vitesse des roues </w:t>
       </w:r>
       <w:r>
         <w:rPr>
@@ -9640,19 +9510,11 @@
       <w:r>
         <w:t xml:space="preserve">Déplacement </w:t>
       </w:r>
-      <w:proofErr w:type="gramStart"/>
       <w:r>
         <w:rPr>
           <w:b/>
         </w:rPr>
-        <w:t>move(</w:t>
-      </w:r>
-      <w:proofErr w:type="gramEnd"/>
-      <w:r>
-        <w:rPr>
-          <w:b/>
-        </w:rPr>
-        <w:t>)</w:t>
+        <w:t>move()</w:t>
       </w:r>
     </w:p>
     <w:p>
@@ -9667,19 +9529,11 @@
       <w:r>
         <w:t xml:space="preserve">Arrêt </w:t>
       </w:r>
-      <w:proofErr w:type="gramStart"/>
       <w:r>
         <w:rPr>
           <w:b/>
         </w:rPr>
-        <w:t>stop(</w:t>
-      </w:r>
-      <w:proofErr w:type="gramEnd"/>
-      <w:r>
-        <w:rPr>
-          <w:b/>
-        </w:rPr>
-        <w:t>)</w:t>
+        <w:t>stop()</w:t>
       </w:r>
     </w:p>
     <w:p>
@@ -9694,27 +9548,11 @@
       <w:r>
         <w:t xml:space="preserve">Le mode de déplacement automatique du robot </w:t>
       </w:r>
-      <w:proofErr w:type="spellStart"/>
-      <w:proofErr w:type="gramStart"/>
       <w:r>
         <w:rPr>
           <w:b/>
         </w:rPr>
-        <w:t>automode</w:t>
-      </w:r>
-      <w:proofErr w:type="spellEnd"/>
-      <w:r>
-        <w:rPr>
-          <w:b/>
-        </w:rPr>
-        <w:t>(</w:t>
-      </w:r>
-      <w:proofErr w:type="gramEnd"/>
-      <w:r>
-        <w:rPr>
-          <w:b/>
-        </w:rPr>
-        <w:t>)</w:t>
+        <w:t>automode()</w:t>
       </w:r>
     </w:p>
     <w:p/>
@@ -9730,31 +9568,21 @@
       <w:r>
         <w:t xml:space="preserve">Un module </w:t>
       </w:r>
-      <w:proofErr w:type="spellStart"/>
       <w:r>
         <w:rPr>
           <w:b/>
         </w:rPr>
-        <w:t>UART.c</w:t>
-      </w:r>
-      <w:proofErr w:type="spellEnd"/>
+        <w:t xml:space="preserve">UART.c </w:t>
+      </w:r>
+      <w:r>
+        <w:t xml:space="preserve">accompagné du header </w:t>
+      </w:r>
       <w:r>
         <w:rPr>
           <w:b/>
         </w:rPr>
-        <w:t xml:space="preserve"> </w:t>
-      </w:r>
-      <w:r>
-        <w:t xml:space="preserve">accompagné du header </w:t>
-      </w:r>
-      <w:proofErr w:type="spellStart"/>
-      <w:r>
-        <w:rPr>
-          <w:b/>
-        </w:rPr>
         <w:t>UART.h</w:t>
       </w:r>
-      <w:proofErr w:type="spellEnd"/>
       <w:r>
         <w:t xml:space="preserve"> comportant les fonctions : </w:t>
       </w:r>
@@ -9771,7 +9599,6 @@
       <w:r>
         <w:t xml:space="preserve">Initialisation du dispositif </w:t>
       </w:r>
-      <w:proofErr w:type="spellStart"/>
       <w:r>
         <w:rPr>
           <w:b/>
@@ -9784,29 +9611,13 @@
           <w:b/>
           <w:bCs/>
         </w:rPr>
-        <w:t>_</w:t>
-      </w:r>
-      <w:proofErr w:type="gramStart"/>
+        <w:t>_init</w:t>
+      </w:r>
       <w:r>
         <w:rPr>
           <w:b/>
-          <w:bCs/>
-        </w:rPr>
-        <w:t>init</w:t>
-      </w:r>
-      <w:proofErr w:type="spellEnd"/>
-      <w:r>
-        <w:rPr>
-          <w:b/>
-        </w:rPr>
-        <w:t>(</w:t>
-      </w:r>
-      <w:proofErr w:type="gramEnd"/>
-      <w:r>
-        <w:rPr>
-          <w:b/>
-        </w:rPr>
-        <w:t>)</w:t>
+        </w:rPr>
+        <w:t>()</w:t>
       </w:r>
     </w:p>
     <w:p>
@@ -9821,33 +9632,11 @@
       <w:r>
         <w:t xml:space="preserve">Transmission de données </w:t>
       </w:r>
-      <w:proofErr w:type="spellStart"/>
       <w:r>
         <w:rPr>
           <w:b/>
         </w:rPr>
-        <w:t>UART_</w:t>
-      </w:r>
-      <w:proofErr w:type="gramStart"/>
-      <w:r>
-        <w:rPr>
-          <w:b/>
-        </w:rPr>
-        <w:t>Tx</w:t>
-      </w:r>
-      <w:proofErr w:type="spellEnd"/>
-      <w:r>
-        <w:rPr>
-          <w:b/>
-        </w:rPr>
-        <w:t>(</w:t>
-      </w:r>
-      <w:proofErr w:type="gramEnd"/>
-      <w:r>
-        <w:rPr>
-          <w:b/>
-        </w:rPr>
-        <w:t>)</w:t>
+        <w:t>UART_Tx()</w:t>
       </w:r>
     </w:p>
     <w:p>
@@ -9862,33 +9651,17 @@
       <w:r>
         <w:t xml:space="preserve">Réception de données </w:t>
       </w:r>
-      <w:proofErr w:type="spellStart"/>
       <w:r>
         <w:rPr>
           <w:b/>
         </w:rPr>
-        <w:t>UART_</w:t>
-      </w:r>
-      <w:proofErr w:type="gramStart"/>
+        <w:t>UART_Rx</w:t>
+      </w:r>
       <w:r>
         <w:rPr>
           <w:b/>
         </w:rPr>
-        <w:t>Rx</w:t>
-      </w:r>
-      <w:proofErr w:type="spellEnd"/>
-      <w:r>
-        <w:rPr>
-          <w:b/>
-        </w:rPr>
-        <w:t>(</w:t>
-      </w:r>
-      <w:proofErr w:type="gramEnd"/>
-      <w:r>
-        <w:rPr>
-          <w:b/>
-        </w:rPr>
-        <w:t>)</w:t>
+        <w:t>()</w:t>
       </w:r>
     </w:p>
     <w:p>
@@ -9903,33 +9676,11 @@
       <w:r>
         <w:t xml:space="preserve">L’affiche de texte sur la console </w:t>
       </w:r>
-      <w:proofErr w:type="spellStart"/>
       <w:r>
         <w:rPr>
           <w:b/>
         </w:rPr>
-        <w:t>envoi_msg_</w:t>
-      </w:r>
-      <w:proofErr w:type="gramStart"/>
-      <w:r>
-        <w:rPr>
-          <w:b/>
-        </w:rPr>
-        <w:t>UART</w:t>
-      </w:r>
-      <w:proofErr w:type="spellEnd"/>
-      <w:r>
-        <w:rPr>
-          <w:b/>
-        </w:rPr>
-        <w:t>(</w:t>
-      </w:r>
-      <w:proofErr w:type="gramEnd"/>
-      <w:r>
-        <w:rPr>
-          <w:b/>
-        </w:rPr>
-        <w:t>)</w:t>
+        <w:t>envoi_msg_UART()</w:t>
       </w:r>
     </w:p>
     <w:p/>
@@ -9945,25 +9696,21 @@
       <w:r>
         <w:t xml:space="preserve">Un module </w:t>
       </w:r>
-      <w:proofErr w:type="spellStart"/>
       <w:r>
         <w:rPr>
           <w:b/>
         </w:rPr>
         <w:t>SPIM.c</w:t>
       </w:r>
-      <w:proofErr w:type="spellEnd"/>
       <w:r>
         <w:t xml:space="preserve"> accompagné du header </w:t>
       </w:r>
-      <w:proofErr w:type="spellStart"/>
       <w:r>
         <w:rPr>
           <w:b/>
         </w:rPr>
         <w:t>SPIM.h</w:t>
       </w:r>
-      <w:proofErr w:type="spellEnd"/>
       <w:r>
         <w:t xml:space="preserve"> comportant les fonctions :</w:t>
       </w:r>
@@ -9980,33 +9727,11 @@
       <w:r>
         <w:t xml:space="preserve">Initialisation du dispositif </w:t>
       </w:r>
-      <w:proofErr w:type="spellStart"/>
       <w:r>
         <w:rPr>
           <w:b/>
         </w:rPr>
-        <w:t>SPIM_</w:t>
-      </w:r>
-      <w:proofErr w:type="gramStart"/>
-      <w:r>
-        <w:rPr>
-          <w:b/>
-        </w:rPr>
-        <w:t>init</w:t>
-      </w:r>
-      <w:proofErr w:type="spellEnd"/>
-      <w:r>
-        <w:rPr>
-          <w:b/>
-        </w:rPr>
-        <w:t>(</w:t>
-      </w:r>
-      <w:proofErr w:type="gramEnd"/>
-      <w:r>
-        <w:rPr>
-          <w:b/>
-        </w:rPr>
-        <w:t>)</w:t>
+        <w:t>SPIM_init()</w:t>
       </w:r>
     </w:p>
     <w:p>
@@ -10021,33 +9746,11 @@
       <w:r>
         <w:t xml:space="preserve">Transmission de données </w:t>
       </w:r>
-      <w:proofErr w:type="spellStart"/>
       <w:r>
         <w:rPr>
           <w:b/>
         </w:rPr>
-        <w:t>SPIM_</w:t>
-      </w:r>
-      <w:proofErr w:type="gramStart"/>
-      <w:r>
-        <w:rPr>
-          <w:b/>
-        </w:rPr>
-        <w:t>Tx</w:t>
-      </w:r>
-      <w:proofErr w:type="spellEnd"/>
-      <w:r>
-        <w:rPr>
-          <w:b/>
-        </w:rPr>
-        <w:t>(</w:t>
-      </w:r>
-      <w:proofErr w:type="gramEnd"/>
-      <w:r>
-        <w:rPr>
-          <w:b/>
-        </w:rPr>
-        <w:t>)</w:t>
+        <w:t>SPIM_Tx()</w:t>
       </w:r>
       <w:r>
         <w:t xml:space="preserve"> </w:t>
@@ -10070,7 +9773,6 @@
       <w:r>
         <w:t xml:space="preserve">Un module </w:t>
       </w:r>
-      <w:proofErr w:type="spellStart"/>
       <w:r>
         <w:rPr>
           <w:b/>
@@ -10081,37 +9783,22 @@
         <w:rPr>
           <w:b/>
         </w:rPr>
-        <w:t>.c</w:t>
-      </w:r>
-      <w:proofErr w:type="spellEnd"/>
+        <w:t xml:space="preserve">.c </w:t>
+      </w:r>
+      <w:r>
+        <w:t xml:space="preserve">accompagné du header </w:t>
+      </w:r>
       <w:r>
         <w:rPr>
           <w:b/>
         </w:rPr>
-        <w:t xml:space="preserve"> </w:t>
-      </w:r>
-      <w:r>
-        <w:t xml:space="preserve">accompagné du header </w:t>
-      </w:r>
-      <w:proofErr w:type="spellStart"/>
+        <w:t>measure</w:t>
+      </w:r>
       <w:r>
         <w:rPr>
           <w:b/>
         </w:rPr>
-        <w:t>measure</w:t>
-      </w:r>
-      <w:r>
-        <w:rPr>
-          <w:b/>
-        </w:rPr>
-        <w:t>.h</w:t>
-      </w:r>
-      <w:proofErr w:type="spellEnd"/>
-      <w:r>
-        <w:rPr>
-          <w:b/>
-        </w:rPr>
-        <w:t xml:space="preserve"> </w:t>
+        <w:t xml:space="preserve">.h </w:t>
       </w:r>
       <w:r>
         <w:t>comportant la fonction</w:t>
@@ -10132,33 +9819,11 @@
       <w:r>
         <w:t xml:space="preserve">Initialisation de l’outil mesure </w:t>
       </w:r>
-      <w:proofErr w:type="spellStart"/>
       <w:r>
         <w:rPr>
           <w:b/>
         </w:rPr>
-        <w:t>measure_</w:t>
-      </w:r>
-      <w:proofErr w:type="gramStart"/>
-      <w:r>
-        <w:rPr>
-          <w:b/>
-        </w:rPr>
-        <w:t>init</w:t>
-      </w:r>
-      <w:proofErr w:type="spellEnd"/>
-      <w:r>
-        <w:rPr>
-          <w:b/>
-        </w:rPr>
-        <w:t>(</w:t>
-      </w:r>
-      <w:proofErr w:type="gramEnd"/>
-      <w:r>
-        <w:rPr>
-          <w:b/>
-        </w:rPr>
-        <w:t>)</w:t>
+        <w:t>measure_init()</w:t>
       </w:r>
     </w:p>
     <w:p>
@@ -10173,27 +9838,17 @@
       <w:r>
         <w:t xml:space="preserve">Mesure de distance </w:t>
       </w:r>
-      <w:proofErr w:type="spellStart"/>
-      <w:proofErr w:type="gramStart"/>
       <w:r>
         <w:rPr>
           <w:b/>
         </w:rPr>
         <w:t>measure</w:t>
       </w:r>
-      <w:proofErr w:type="spellEnd"/>
       <w:r>
         <w:rPr>
           <w:b/>
         </w:rPr>
-        <w:t>(</w:t>
-      </w:r>
-      <w:proofErr w:type="gramEnd"/>
-      <w:r>
-        <w:rPr>
-          <w:b/>
-        </w:rPr>
-        <w:t>)</w:t>
+        <w:t>()</w:t>
       </w:r>
     </w:p>
     <w:p>
@@ -10206,43 +9861,13 @@
         <w:spacing w:line="276" w:lineRule="auto"/>
       </w:pPr>
       <w:r>
-        <w:t xml:space="preserve">Conversion de la mesure en </w:t>
-      </w:r>
-      <w:proofErr w:type="spellStart"/>
-      <w:r>
-        <w:t>centimetre</w:t>
-      </w:r>
-      <w:proofErr w:type="spellEnd"/>
-      <w:r>
-        <w:t xml:space="preserve"> </w:t>
-      </w:r>
-      <w:proofErr w:type="spellStart"/>
+        <w:t xml:space="preserve">Conversion de la mesure en centimetre </w:t>
+      </w:r>
       <w:r>
         <w:rPr>
           <w:b/>
         </w:rPr>
-        <w:t>convert_</w:t>
-      </w:r>
-      <w:proofErr w:type="gramStart"/>
-      <w:r>
-        <w:rPr>
-          <w:b/>
-        </w:rPr>
-        <w:t>measure</w:t>
-      </w:r>
-      <w:proofErr w:type="spellEnd"/>
-      <w:r>
-        <w:rPr>
-          <w:b/>
-        </w:rPr>
-        <w:t>(</w:t>
-      </w:r>
-      <w:proofErr w:type="gramEnd"/>
-      <w:r>
-        <w:rPr>
-          <w:b/>
-        </w:rPr>
-        <w:t>)</w:t>
+        <w:t>convert_measure()</w:t>
       </w:r>
     </w:p>
     <w:p>
@@ -10267,36 +9892,20 @@
       <w:r>
         <w:t xml:space="preserve">Un module </w:t>
       </w:r>
-      <w:proofErr w:type="spellStart"/>
       <w:r>
         <w:rPr>
           <w:b/>
         </w:rPr>
-        <w:t>servomotor.c</w:t>
-      </w:r>
-      <w:proofErr w:type="spellEnd"/>
+        <w:t xml:space="preserve">servomotor.c </w:t>
+      </w:r>
+      <w:r>
+        <w:t xml:space="preserve">accompagné du header </w:t>
+      </w:r>
       <w:r>
         <w:rPr>
           <w:b/>
         </w:rPr>
-        <w:t xml:space="preserve"> </w:t>
-      </w:r>
-      <w:r>
-        <w:t xml:space="preserve">accompagné du header </w:t>
-      </w:r>
-      <w:proofErr w:type="spellStart"/>
-      <w:r>
-        <w:rPr>
-          <w:b/>
-        </w:rPr>
-        <w:t>servomotor.h</w:t>
-      </w:r>
-      <w:proofErr w:type="spellEnd"/>
-      <w:r>
-        <w:rPr>
-          <w:b/>
-        </w:rPr>
-        <w:t xml:space="preserve"> </w:t>
+        <w:t xml:space="preserve">servomotor.h </w:t>
       </w:r>
       <w:r>
         <w:t>comportant la fonction</w:t>
@@ -10317,41 +9926,21 @@
       <w:r>
         <w:t xml:space="preserve">Initialisation du servomoteur </w:t>
       </w:r>
-      <w:proofErr w:type="spellStart"/>
       <w:r>
         <w:rPr>
           <w:b/>
           <w:bCs/>
           <w:color w:val="000000"/>
         </w:rPr>
-        <w:t>servomotor_</w:t>
-      </w:r>
-      <w:proofErr w:type="gramStart"/>
+        <w:t>servomotor_init</w:t>
+      </w:r>
       <w:r>
         <w:rPr>
           <w:b/>
           <w:bCs/>
           <w:color w:val="000000"/>
         </w:rPr>
-        <w:t>init</w:t>
-      </w:r>
-      <w:proofErr w:type="spellEnd"/>
-      <w:r>
-        <w:rPr>
-          <w:b/>
-          <w:bCs/>
-          <w:color w:val="000000"/>
-        </w:rPr>
-        <w:t>(</w:t>
-      </w:r>
-      <w:proofErr w:type="gramEnd"/>
-      <w:r>
-        <w:rPr>
-          <w:b/>
-          <w:bCs/>
-          <w:color w:val="000000"/>
-        </w:rPr>
-        <w:t>)</w:t>
+        <w:t>()</w:t>
       </w:r>
     </w:p>
     <w:p>
@@ -10370,23 +9959,21 @@
         </w:rPr>
         <w:t xml:space="preserve">Initialisation de la PWM du moteur </w:t>
       </w:r>
-      <w:proofErr w:type="spellStart"/>
       <w:r>
         <w:rPr>
           <w:b/>
           <w:bCs/>
           <w:color w:val="000000"/>
         </w:rPr>
-        <w:t>servomotor_PWM_</w:t>
-      </w:r>
-      <w:proofErr w:type="gramStart"/>
+        <w:t>servomotor_PWM_i</w:t>
+      </w:r>
       <w:r>
         <w:rPr>
           <w:b/>
           <w:bCs/>
           <w:color w:val="000000"/>
         </w:rPr>
-        <w:t>i</w:t>
+        <w:t>nit</w:t>
       </w:r>
       <w:r>
         <w:rPr>
@@ -10394,25 +9981,7 @@
           <w:bCs/>
           <w:color w:val="000000"/>
         </w:rPr>
-        <w:t>nit</w:t>
-      </w:r>
-      <w:proofErr w:type="spellEnd"/>
-      <w:r>
-        <w:rPr>
-          <w:b/>
-          <w:bCs/>
-          <w:color w:val="000000"/>
-        </w:rPr>
-        <w:t>(</w:t>
-      </w:r>
-      <w:proofErr w:type="gramEnd"/>
-      <w:r>
-        <w:rPr>
-          <w:b/>
-          <w:bCs/>
-          <w:color w:val="000000"/>
-        </w:rPr>
-        <w:t>)</w:t>
+        <w:t>()</w:t>
       </w:r>
     </w:p>
     <w:p>
@@ -10434,39 +10003,23 @@
         </w:rPr>
         <w:t xml:space="preserve">Arrêt du servomoteur </w:t>
       </w:r>
-      <w:proofErr w:type="spellStart"/>
       <w:r>
         <w:rPr>
           <w:b/>
         </w:rPr>
-        <w:t>servomotor_</w:t>
-      </w:r>
-      <w:proofErr w:type="gramStart"/>
+        <w:t>servomotor_s</w:t>
+      </w:r>
       <w:r>
         <w:rPr>
           <w:b/>
         </w:rPr>
-        <w:t>s</w:t>
+        <w:t>top</w:t>
       </w:r>
       <w:r>
         <w:rPr>
           <w:b/>
         </w:rPr>
-        <w:t>top</w:t>
-      </w:r>
-      <w:proofErr w:type="spellEnd"/>
-      <w:r>
-        <w:rPr>
-          <w:b/>
-        </w:rPr>
-        <w:t>(</w:t>
-      </w:r>
-      <w:proofErr w:type="gramEnd"/>
-      <w:r>
-        <w:rPr>
-          <w:b/>
-        </w:rPr>
-        <w:t>)</w:t>
+        <w:t>()</w:t>
       </w:r>
     </w:p>
     <w:p>
@@ -10481,39 +10034,23 @@
       <w:r>
         <w:t xml:space="preserve">Rotation du servomoteur </w:t>
       </w:r>
-      <w:proofErr w:type="spellStart"/>
       <w:r>
         <w:rPr>
           <w:b/>
         </w:rPr>
-        <w:t>servomotor_set_</w:t>
-      </w:r>
-      <w:proofErr w:type="gramStart"/>
+        <w:t>servomotor_set_d</w:t>
+      </w:r>
       <w:r>
         <w:rPr>
           <w:b/>
         </w:rPr>
-        <w:t>d</w:t>
+        <w:t>eg</w:t>
       </w:r>
       <w:r>
         <w:rPr>
           <w:b/>
         </w:rPr>
-        <w:t>eg</w:t>
-      </w:r>
-      <w:proofErr w:type="spellEnd"/>
-      <w:r>
-        <w:rPr>
-          <w:b/>
-        </w:rPr>
-        <w:t>(</w:t>
-      </w:r>
-      <w:proofErr w:type="gramEnd"/>
-      <w:r>
-        <w:rPr>
-          <w:b/>
-        </w:rPr>
-        <w:t>)</w:t>
+        <w:t>()</w:t>
       </w:r>
     </w:p>
     <w:p/>
@@ -10529,25 +10066,21 @@
       <w:r>
         <w:t xml:space="preserve">Un module </w:t>
       </w:r>
-      <w:proofErr w:type="spellStart"/>
       <w:r>
         <w:rPr>
           <w:b/>
         </w:rPr>
         <w:t>SPIS.c</w:t>
       </w:r>
-      <w:proofErr w:type="spellEnd"/>
       <w:r>
         <w:t xml:space="preserve"> accompagné du header </w:t>
       </w:r>
-      <w:proofErr w:type="spellStart"/>
       <w:r>
         <w:rPr>
           <w:b/>
         </w:rPr>
         <w:t>SPIS.h</w:t>
       </w:r>
-      <w:proofErr w:type="spellEnd"/>
       <w:r>
         <w:t xml:space="preserve"> comportant les fonctions :</w:t>
       </w:r>
@@ -10564,33 +10097,11 @@
       <w:r>
         <w:t xml:space="preserve">Initialisation du dispositif </w:t>
       </w:r>
-      <w:proofErr w:type="spellStart"/>
       <w:r>
         <w:rPr>
           <w:b/>
         </w:rPr>
-        <w:t>SPIS_</w:t>
-      </w:r>
-      <w:proofErr w:type="gramStart"/>
-      <w:r>
-        <w:rPr>
-          <w:b/>
-        </w:rPr>
-        <w:t>init</w:t>
-      </w:r>
-      <w:proofErr w:type="spellEnd"/>
-      <w:r>
-        <w:rPr>
-          <w:b/>
-        </w:rPr>
-        <w:t>(</w:t>
-      </w:r>
-      <w:proofErr w:type="gramEnd"/>
-      <w:r>
-        <w:rPr>
-          <w:b/>
-        </w:rPr>
-        <w:t>)</w:t>
+        <w:t>SPIS_init()</w:t>
       </w:r>
     </w:p>
     <w:p>
@@ -10605,33 +10116,11 @@
       <w:r>
         <w:t xml:space="preserve">Réception de données </w:t>
       </w:r>
-      <w:proofErr w:type="spellStart"/>
       <w:r>
         <w:rPr>
           <w:b/>
         </w:rPr>
-        <w:t>SPIS_</w:t>
-      </w:r>
-      <w:proofErr w:type="gramStart"/>
-      <w:r>
-        <w:rPr>
-          <w:b/>
-        </w:rPr>
-        <w:t>Rx</w:t>
-      </w:r>
-      <w:proofErr w:type="spellEnd"/>
-      <w:r>
-        <w:rPr>
-          <w:b/>
-        </w:rPr>
-        <w:t>(</w:t>
-      </w:r>
-      <w:proofErr w:type="gramEnd"/>
-      <w:r>
-        <w:rPr>
-          <w:b/>
-        </w:rPr>
-        <w:t>)</w:t>
+        <w:t>SPIS_Rx()</w:t>
       </w:r>
       <w:r>
         <w:tab/>
@@ -10730,15 +10219,7 @@
         <w:t>) </w:t>
       </w:r>
       <w:r>
-        <w:t xml:space="preserve">: Cette fonction initialise le </w:t>
-      </w:r>
-      <w:proofErr w:type="spellStart"/>
-      <w:r>
-        <w:t>timer</w:t>
-      </w:r>
-      <w:proofErr w:type="spellEnd"/>
-      <w:r>
-        <w:t xml:space="preserve"> A1 du µC permettant de gérer la vitesse des roues gauches et d</w:t>
+        <w:t>: Cette fonction initialise le timer A1 du µC permettant de gérer la vitesse des roues gauches et d</w:t>
       </w:r>
       <w:r>
         <w:t>roites du robot. La période vaut</w:t>
@@ -10781,16 +10262,8 @@
         <w:rPr>
           <w:b/>
         </w:rPr>
-        <w:t xml:space="preserve"> </w:t>
-      </w:r>
-      <w:proofErr w:type="gramStart"/>
-      <w:r>
-        <w:rPr>
-          <w:b/>
-        </w:rPr>
-        <w:t>move(</w:t>
-      </w:r>
-      <w:proofErr w:type="gramEnd"/>
+        <w:t xml:space="preserve"> move(</w:t>
+      </w:r>
       <w:r>
         <w:rPr>
           <w:i/>
@@ -11127,22 +10600,12 @@
         </w:rPr>
         <w:t xml:space="preserve">VOID = </w:t>
       </w:r>
-      <w:proofErr w:type="spellStart"/>
-      <w:proofErr w:type="gramStart"/>
       <w:r>
         <w:rPr>
           <w:b/>
         </w:rPr>
-        <w:t>automode</w:t>
-      </w:r>
-      <w:proofErr w:type="spellEnd"/>
-      <w:r>
-        <w:rPr>
-          <w:b/>
-        </w:rPr>
-        <w:t>(</w:t>
-      </w:r>
-      <w:proofErr w:type="gramEnd"/>
+        <w:t>automode(</w:t>
+      </w:r>
       <w:r>
         <w:rPr>
           <w:i/>
@@ -11266,7 +10729,6 @@
       <w:r>
         <w:t xml:space="preserve"> = </w:t>
       </w:r>
-      <w:proofErr w:type="spellStart"/>
       <w:r>
         <w:rPr>
           <w:b/>
@@ -11283,7 +10745,6 @@
         </w:rPr>
         <w:t>_init</w:t>
       </w:r>
-      <w:proofErr w:type="spellEnd"/>
       <w:r>
         <w:rPr>
           <w:b/>
@@ -11336,7 +10797,6 @@
       <w:r>
         <w:t xml:space="preserve"> = </w:t>
       </w:r>
-      <w:proofErr w:type="spellStart"/>
       <w:r>
         <w:rPr>
           <w:b/>
@@ -11349,7 +10809,6 @@
         </w:rPr>
         <w:t>_Tx</w:t>
       </w:r>
-      <w:proofErr w:type="spellEnd"/>
       <w:r>
         <w:rPr>
           <w:b/>
@@ -11404,15 +10863,7 @@
         <w:t xml:space="preserve"> le dispositif Bluetooth</w:t>
       </w:r>
       <w:r>
-        <w:t xml:space="preserve"> (</w:t>
-      </w:r>
-      <w:proofErr w:type="spellStart"/>
-      <w:r>
-        <w:t>i.e</w:t>
-      </w:r>
-      <w:proofErr w:type="spellEnd"/>
-      <w:r>
-        <w:t xml:space="preserve"> à l’appareil connecté au robot).  </w:t>
+        <w:t xml:space="preserve"> (i.e à l’appareil connecté au robot).  </w:t>
       </w:r>
     </w:p>
     <w:p>
@@ -11436,7 +10887,6 @@
       <w:r>
         <w:t xml:space="preserve">= </w:t>
       </w:r>
-      <w:proofErr w:type="spellStart"/>
       <w:r>
         <w:rPr>
           <w:b/>
@@ -11449,7 +10899,6 @@
         </w:rPr>
         <w:t>_Rx</w:t>
       </w:r>
-      <w:proofErr w:type="spellEnd"/>
       <w:r>
         <w:rPr>
           <w:b/>
@@ -11505,15 +10954,7 @@
         <w:t>B</w:t>
       </w:r>
       <w:r>
-        <w:t>luetooth (</w:t>
-      </w:r>
-      <w:proofErr w:type="spellStart"/>
-      <w:r>
-        <w:t>i.e</w:t>
-      </w:r>
-      <w:proofErr w:type="spellEnd"/>
-      <w:r>
-        <w:t xml:space="preserve"> à l’appareil connecté au robot).  </w:t>
+        <w:t xml:space="preserve">luetooth (i.e à l’appareil connecté au robot).  </w:t>
       </w:r>
     </w:p>
     <w:p>
@@ -11534,34 +10975,18 @@
         </w:rPr>
         <w:t xml:space="preserve">VOID = </w:t>
       </w:r>
-      <w:proofErr w:type="spellStart"/>
       <w:r>
         <w:rPr>
           <w:b/>
         </w:rPr>
-        <w:t>envoi_msg_UART</w:t>
-      </w:r>
-      <w:proofErr w:type="spellEnd"/>
-      <w:r>
-        <w:rPr>
-          <w:b/>
-        </w:rPr>
-        <w:t>(</w:t>
+        <w:t>envoi_msg_UART(</w:t>
       </w:r>
       <w:r>
         <w:rPr>
           <w:i/>
         </w:rPr>
-        <w:t>*</w:t>
-      </w:r>
-      <w:proofErr w:type="spellStart"/>
-      <w:r>
-        <w:rPr>
-          <w:i/>
-        </w:rPr>
-        <w:t>msg</w:t>
-      </w:r>
-      <w:proofErr w:type="spellEnd"/>
+        <w:t>*msg</w:t>
+      </w:r>
       <w:r>
         <w:rPr>
           <w:b/>
@@ -11584,35 +11009,19 @@
         <w:rPr>
           <w:i/>
         </w:rPr>
-        <w:t>*</w:t>
-      </w:r>
-      <w:proofErr w:type="spellStart"/>
+        <w:t>*msg</w:t>
+      </w:r>
       <w:r>
         <w:rPr>
           <w:i/>
         </w:rPr>
-        <w:t>msg</w:t>
-      </w:r>
-      <w:proofErr w:type="spellEnd"/>
-      <w:r>
-        <w:rPr>
-          <w:i/>
-        </w:rPr>
         <w:t xml:space="preserve"> </w:t>
       </w:r>
       <w:r>
         <w:t>est un tableau de caractère non signé de taille non contraint qui est transmis via le dispositif Bluetooth</w:t>
       </w:r>
       <w:r>
-        <w:t xml:space="preserve"> (</w:t>
-      </w:r>
-      <w:proofErr w:type="spellStart"/>
-      <w:r>
-        <w:t>i.e</w:t>
-      </w:r>
-      <w:proofErr w:type="spellEnd"/>
-      <w:r>
-        <w:t xml:space="preserve"> à l’appareil connecté au robot).  </w:t>
+        <w:t xml:space="preserve"> (i.e à l’appareil connecté au robot).  </w:t>
       </w:r>
     </w:p>
     <w:p>
@@ -11678,14 +11087,12 @@
       <w:r>
         <w:t xml:space="preserve"> = </w:t>
       </w:r>
-      <w:proofErr w:type="spellStart"/>
       <w:r>
         <w:rPr>
           <w:b/>
         </w:rPr>
         <w:t>SPIM_init</w:t>
       </w:r>
-      <w:proofErr w:type="spellEnd"/>
       <w:r>
         <w:rPr>
           <w:b/>
@@ -11735,19 +11142,11 @@
       <w:r>
         <w:t xml:space="preserve"> = </w:t>
       </w:r>
-      <w:proofErr w:type="spellStart"/>
       <w:r>
         <w:rPr>
           <w:b/>
         </w:rPr>
-        <w:t>SPIM_Tx</w:t>
-      </w:r>
-      <w:proofErr w:type="spellEnd"/>
-      <w:r>
-        <w:rPr>
-          <w:b/>
-        </w:rPr>
-        <w:t>(</w:t>
+        <w:t>SPIM_Tx(</w:t>
       </w:r>
       <w:r>
         <w:rPr>
@@ -11755,7 +11154,6 @@
         </w:rPr>
         <w:t>RECEIVE</w:t>
       </w:r>
-      <w:proofErr w:type="gramStart"/>
       <w:r>
         <w:rPr>
           <w:b/>
@@ -11767,15 +11165,7 @@
           <w:bCs/>
           <w:color w:val="000000"/>
         </w:rPr>
-        <w:t>:</w:t>
-      </w:r>
-      <w:proofErr w:type="gramEnd"/>
-      <w:r>
-        <w:rPr>
-          <w:bCs/>
-          <w:color w:val="000000"/>
-        </w:rPr>
-        <w:t xml:space="preserve"> cette fonction permet </w:t>
+        <w:t xml:space="preserve">: cette fonction permet </w:t>
       </w:r>
       <w:r>
         <w:t xml:space="preserve">de transmettre </w:t>
@@ -11856,14 +11246,12 @@
       <w:r>
         <w:t xml:space="preserve"> = </w:t>
       </w:r>
-      <w:proofErr w:type="spellStart"/>
       <w:r>
         <w:rPr>
           <w:b/>
         </w:rPr>
         <w:t>measure_init</w:t>
       </w:r>
-      <w:proofErr w:type="spellEnd"/>
       <w:r>
         <w:rPr>
           <w:b/>
@@ -11922,23 +11310,13 @@
       <w:r>
         <w:t xml:space="preserve"> = </w:t>
       </w:r>
-      <w:proofErr w:type="spellStart"/>
       <w:r>
         <w:rPr>
           <w:b/>
           <w:bCs/>
           <w:color w:val="000000"/>
         </w:rPr>
-        <w:t>measure</w:t>
-      </w:r>
-      <w:proofErr w:type="spellEnd"/>
-      <w:r>
-        <w:rPr>
-          <w:b/>
-          <w:bCs/>
-          <w:color w:val="000000"/>
-        </w:rPr>
-        <w:t>(</w:t>
+        <w:t>measure(</w:t>
       </w:r>
       <w:r>
         <w:rPr>
@@ -12046,36 +11424,28 @@
       <w:r>
         <w:t xml:space="preserve"> </w:t>
       </w:r>
-      <w:proofErr w:type="spellStart"/>
       <w:r>
         <w:rPr>
           <w:b/>
         </w:rPr>
-        <w:t>convert_measure</w:t>
-      </w:r>
-      <w:proofErr w:type="spellEnd"/>
+        <w:t>convert_measure(</w:t>
+      </w:r>
+      <w:r>
+        <w:rPr>
+          <w:i/>
+        </w:rPr>
+        <w:t>MES</w:t>
+      </w:r>
       <w:r>
         <w:rPr>
           <w:b/>
         </w:rPr>
-        <w:t>(</w:t>
-      </w:r>
-      <w:r>
-        <w:rPr>
-          <w:i/>
-        </w:rPr>
-        <w:t>MES</w:t>
+        <w:t>)</w:t>
       </w:r>
       <w:r>
         <w:rPr>
           <w:b/>
         </w:rPr>
-        <w:t>)</w:t>
-      </w:r>
-      <w:r>
-        <w:rPr>
-          <w:b/>
-        </w:rPr>
         <w:t> </w:t>
       </w:r>
       <w:r>
@@ -12093,8 +11463,6 @@
       <w:r>
         <w:t xml:space="preserve"> la fonction </w:t>
       </w:r>
-      <w:proofErr w:type="spellStart"/>
-      <w:proofErr w:type="gramStart"/>
       <w:r>
         <w:rPr>
           <w:b/>
@@ -12103,23 +11471,13 @@
         </w:rPr>
         <w:t>measure</w:t>
       </w:r>
-      <w:proofErr w:type="spellEnd"/>
       <w:r>
         <w:rPr>
           <w:b/>
           <w:bCs/>
           <w:color w:val="000000"/>
         </w:rPr>
-        <w:t>(</w:t>
-      </w:r>
-      <w:proofErr w:type="gramEnd"/>
-      <w:r>
-        <w:rPr>
-          <w:b/>
-          <w:bCs/>
-          <w:color w:val="000000"/>
-        </w:rPr>
-        <w:t xml:space="preserve">) </w:t>
+        <w:t xml:space="preserve">() </w:t>
       </w:r>
       <w:r>
         <w:rPr>
@@ -12275,7 +11633,6 @@
       <w:r>
         <w:t xml:space="preserve"> = </w:t>
       </w:r>
-      <w:proofErr w:type="spellStart"/>
       <w:r>
         <w:rPr>
           <w:b/>
@@ -12298,14 +11655,7 @@
         <w:rPr>
           <w:b/>
         </w:rPr>
-        <w:t>nit</w:t>
-      </w:r>
-      <w:proofErr w:type="spellEnd"/>
-      <w:r>
-        <w:rPr>
-          <w:b/>
-        </w:rPr>
-        <w:t>(</w:t>
+        <w:t>nit(</w:t>
       </w:r>
       <w:r>
         <w:rPr>
@@ -12353,7 +11703,6 @@
       <w:r>
         <w:t xml:space="preserve"> = </w:t>
       </w:r>
-      <w:proofErr w:type="spellStart"/>
       <w:r>
         <w:rPr>
           <w:b/>
@@ -12368,16 +11717,7 @@
           <w:bCs/>
           <w:color w:val="000000"/>
         </w:rPr>
-        <w:t>nit</w:t>
-      </w:r>
-      <w:proofErr w:type="spellEnd"/>
-      <w:r>
-        <w:rPr>
-          <w:b/>
-          <w:bCs/>
-          <w:color w:val="000000"/>
-        </w:rPr>
-        <w:t>(</w:t>
+        <w:t>nit(</w:t>
       </w:r>
       <w:r>
         <w:rPr>
@@ -12440,7 +11780,6 @@
       <w:r>
         <w:t xml:space="preserve"> = </w:t>
       </w:r>
-      <w:proofErr w:type="spellStart"/>
       <w:r>
         <w:rPr>
           <w:b/>
@@ -12451,14 +11790,7 @@
         <w:rPr>
           <w:b/>
         </w:rPr>
-        <w:t>top</w:t>
-      </w:r>
-      <w:proofErr w:type="spellEnd"/>
-      <w:r>
-        <w:rPr>
-          <w:b/>
-        </w:rPr>
-        <w:t>(</w:t>
+        <w:t>top(</w:t>
       </w:r>
       <w:r>
         <w:rPr>
@@ -12503,7 +11835,6 @@
       <w:r>
         <w:t xml:space="preserve">= </w:t>
       </w:r>
-      <w:proofErr w:type="spellStart"/>
       <w:r>
         <w:rPr>
           <w:b/>
@@ -12514,14 +11845,7 @@
         <w:rPr>
           <w:b/>
         </w:rPr>
-        <w:t>eg</w:t>
-      </w:r>
-      <w:proofErr w:type="spellEnd"/>
-      <w:r>
-        <w:rPr>
-          <w:b/>
-        </w:rPr>
-        <w:t>(</w:t>
+        <w:t>eg(</w:t>
       </w:r>
       <w:r>
         <w:rPr>
@@ -12669,7 +11993,6 @@
       <w:r>
         <w:t xml:space="preserve"> = </w:t>
       </w:r>
-      <w:proofErr w:type="spellStart"/>
       <w:r>
         <w:rPr>
           <w:b/>
@@ -12682,7 +12005,6 @@
         </w:rPr>
         <w:t>_init</w:t>
       </w:r>
-      <w:proofErr w:type="spellEnd"/>
       <w:r>
         <w:rPr>
           <w:b/>
@@ -12732,7 +12054,6 @@
       <w:r>
         <w:t xml:space="preserve">= </w:t>
       </w:r>
-      <w:proofErr w:type="spellStart"/>
       <w:r>
         <w:rPr>
           <w:b/>
@@ -12755,14 +12076,7 @@
         <w:rPr>
           <w:b/>
         </w:rPr>
-        <w:t>x</w:t>
-      </w:r>
-      <w:proofErr w:type="spellEnd"/>
-      <w:r>
-        <w:rPr>
-          <w:b/>
-        </w:rPr>
-        <w:t>(</w:t>
+        <w:t>x(</w:t>
       </w:r>
       <w:r>
         <w:rPr>
@@ -12857,79 +12171,35 @@
         <w:rPr>
           <w:i/>
         </w:rPr>
-        <w:t xml:space="preserve">Serial </w:t>
-      </w:r>
-      <w:proofErr w:type="spellStart"/>
+        <w:t>Serial Peripheral</w:t>
+      </w:r>
       <w:r>
         <w:rPr>
           <w:i/>
         </w:rPr>
-        <w:t>Peripheral</w:t>
-      </w:r>
-      <w:proofErr w:type="spellEnd"/>
+        <w:t xml:space="preserve"> Interface</w:t>
+      </w:r>
+      <w:r>
+        <w:t xml:space="preserve"> (SPI), la communication </w:t>
+      </w:r>
       <w:r>
         <w:rPr>
           <w:i/>
         </w:rPr>
-        <w:t xml:space="preserve"> Interface</w:t>
-      </w:r>
-      <w:r>
-        <w:t xml:space="preserve"> (SPI), la communication </w:t>
+        <w:t>Universal Asynchronous Rec</w:t>
       </w:r>
       <w:r>
         <w:rPr>
           <w:i/>
         </w:rPr>
-        <w:t xml:space="preserve">Universal </w:t>
-      </w:r>
-      <w:proofErr w:type="spellStart"/>
+        <w:t>e</w:t>
+      </w:r>
       <w:r>
         <w:rPr>
           <w:i/>
         </w:rPr>
-        <w:t>Asynchronous</w:t>
-      </w:r>
-      <w:proofErr w:type="spellEnd"/>
-      <w:r>
-        <w:rPr>
-          <w:i/>
-        </w:rPr>
-        <w:t xml:space="preserve"> </w:t>
-      </w:r>
-      <w:proofErr w:type="spellStart"/>
-      <w:r>
-        <w:rPr>
-          <w:i/>
-        </w:rPr>
-        <w:t>Rec</w:t>
-      </w:r>
-      <w:r>
-        <w:rPr>
-          <w:i/>
-        </w:rPr>
-        <w:t>e</w:t>
-      </w:r>
-      <w:r>
-        <w:rPr>
-          <w:i/>
-        </w:rPr>
-        <w:t>iver</w:t>
-      </w:r>
-      <w:proofErr w:type="spellEnd"/>
-      <w:r>
-        <w:rPr>
-          <w:i/>
-        </w:rPr>
-        <w:t xml:space="preserve"> </w:t>
-      </w:r>
-      <w:proofErr w:type="spellStart"/>
-      <w:r>
-        <w:rPr>
-          <w:i/>
-        </w:rPr>
-        <w:t>Transmitter</w:t>
-      </w:r>
-      <w:proofErr w:type="spellEnd"/>
+        <w:t>iver Transmitter</w:t>
+      </w:r>
       <w:r>
         <w:t xml:space="preserve"> (UART) et la communication Bluetooth.</w:t>
       </w:r>
@@ -13023,7 +12293,7 @@
 </file>
 
 <file path=word/endnotes.xml><?xml version="1.0" encoding="utf-8"?>
-<w:endnotes xmlns:wpc="http://schemas.microsoft.com/office/word/2010/wordprocessingCanvas" xmlns:cx="http://schemas.microsoft.com/office/drawing/2014/chartex" xmlns:cx1="http://schemas.microsoft.com/office/drawing/2015/9/8/chartex" xmlns:cx2="http://schemas.microsoft.com/office/drawing/2015/10/21/chartex" xmlns:cx3="http://schemas.microsoft.com/office/drawing/2016/5/9/chartex" xmlns:cx4="http://schemas.microsoft.com/office/drawing/2016/5/10/chartex" xmlns:cx5="http://schemas.microsoft.com/office/drawing/2016/5/11/chartex" xmlns:cx6="http://schemas.microsoft.com/office/drawing/2016/5/12/chartex" xmlns:cx7="http://schemas.microsoft.com/office/drawing/2016/5/13/chartex" xmlns:cx8="http://schemas.microsoft.com/office/drawing/2016/5/14/chartex" xmlns:mc="http://schemas.openxmlformats.org/markup-compatibility/2006" xmlns:aink="http://schemas.microsoft.com/office/drawing/2016/ink" xmlns:am3d="http://schemas.microsoft.com/office/drawing/2017/model3d" xmlns:o="urn:schemas-microsoft-com:office:office" xmlns:r="http://schemas.openxmlformats.org/officeDocument/2006/relationships" xmlns:m="http://schemas.openxmlformats.org/officeDocument/2006/math" xmlns:v="urn:schemas-microsoft-com:vml" xmlns:wp14="http://schemas.microsoft.com/office/word/2010/wordprocessingDrawing" xmlns:wp="http://schemas.openxmlformats.org/drawingml/2006/wordprocessingDrawing" xmlns:w10="urn:schemas-microsoft-com:office:word" xmlns:w="http://schemas.openxmlformats.org/wordprocessingml/2006/main" xmlns:w14="http://schemas.microsoft.com/office/word/2010/wordml" xmlns:w15="http://schemas.microsoft.com/office/word/2012/wordml" xmlns:w16cid="http://schemas.microsoft.com/office/word/2016/wordml/cid" xmlns:w16se="http://schemas.microsoft.com/office/word/2015/wordml/symex" xmlns:wpg="http://schemas.microsoft.com/office/word/2010/wordprocessingGroup" xmlns:wpi="http://schemas.microsoft.com/office/word/2010/wordprocessingInk" xmlns:wne="http://schemas.microsoft.com/office/word/2006/wordml" xmlns:wps="http://schemas.microsoft.com/office/word/2010/wordprocessingShape" mc:Ignorable="w14 w15 w16se w16cid wp14">
+<w:endnotes xmlns:wpc="http://schemas.microsoft.com/office/word/2010/wordprocessingCanvas" xmlns:mc="http://schemas.openxmlformats.org/markup-compatibility/2006" xmlns:o="urn:schemas-microsoft-com:office:office" xmlns:r="http://schemas.openxmlformats.org/officeDocument/2006/relationships" xmlns:m="http://schemas.openxmlformats.org/officeDocument/2006/math" xmlns:v="urn:schemas-microsoft-com:vml" xmlns:wp14="http://schemas.microsoft.com/office/word/2010/wordprocessingDrawing" xmlns:wp="http://schemas.openxmlformats.org/drawingml/2006/wordprocessingDrawing" xmlns:w10="urn:schemas-microsoft-com:office:word" xmlns:w="http://schemas.openxmlformats.org/wordprocessingml/2006/main" xmlns:w14="http://schemas.microsoft.com/office/word/2010/wordml" xmlns:w15="http://schemas.microsoft.com/office/word/2012/wordml" xmlns:wpg="http://schemas.microsoft.com/office/word/2010/wordprocessingGroup" xmlns:wpi="http://schemas.microsoft.com/office/word/2010/wordprocessingInk" xmlns:wne="http://schemas.microsoft.com/office/word/2006/wordml" xmlns:wps="http://schemas.microsoft.com/office/word/2010/wordprocessingShape" mc:Ignorable="w14 w15 wp14">
   <w:endnote w:type="separator" w:id="-1">
     <w:p>
       <w:r>
@@ -13042,7 +12312,7 @@
 </file>
 
 <file path=word/footer1.xml><?xml version="1.0" encoding="utf-8"?>
-<w:ftr xmlns:wpc="http://schemas.microsoft.com/office/word/2010/wordprocessingCanvas" xmlns:cx="http://schemas.microsoft.com/office/drawing/2014/chartex" xmlns:cx1="http://schemas.microsoft.com/office/drawing/2015/9/8/chartex" xmlns:cx2="http://schemas.microsoft.com/office/drawing/2015/10/21/chartex" xmlns:cx3="http://schemas.microsoft.com/office/drawing/2016/5/9/chartex" xmlns:cx4="http://schemas.microsoft.com/office/drawing/2016/5/10/chartex" xmlns:cx5="http://schemas.microsoft.com/office/drawing/2016/5/11/chartex" xmlns:cx6="http://schemas.microsoft.com/office/drawing/2016/5/12/chartex" xmlns:cx7="http://schemas.microsoft.com/office/drawing/2016/5/13/chartex" xmlns:cx8="http://schemas.microsoft.com/office/drawing/2016/5/14/chartex" xmlns:mc="http://schemas.openxmlformats.org/markup-compatibility/2006" xmlns:aink="http://schemas.microsoft.com/office/drawing/2016/ink" xmlns:am3d="http://schemas.microsoft.com/office/drawing/2017/model3d" xmlns:o="urn:schemas-microsoft-com:office:office" xmlns:r="http://schemas.openxmlformats.org/officeDocument/2006/relationships" xmlns:m="http://schemas.openxmlformats.org/officeDocument/2006/math" xmlns:v="urn:schemas-microsoft-com:vml" xmlns:wp14="http://schemas.microsoft.com/office/word/2010/wordprocessingDrawing" xmlns:wp="http://schemas.openxmlformats.org/drawingml/2006/wordprocessingDrawing" xmlns:w10="urn:schemas-microsoft-com:office:word" xmlns:w="http://schemas.openxmlformats.org/wordprocessingml/2006/main" xmlns:w14="http://schemas.microsoft.com/office/word/2010/wordml" xmlns:w15="http://schemas.microsoft.com/office/word/2012/wordml" xmlns:w16cid="http://schemas.microsoft.com/office/word/2016/wordml/cid" xmlns:w16se="http://schemas.microsoft.com/office/word/2015/wordml/symex" xmlns:wpg="http://schemas.microsoft.com/office/word/2010/wordprocessingGroup" xmlns:wpi="http://schemas.microsoft.com/office/word/2010/wordprocessingInk" xmlns:wne="http://schemas.microsoft.com/office/word/2006/wordml" xmlns:wps="http://schemas.microsoft.com/office/word/2010/wordprocessingShape" mc:Ignorable="w14 w15 w16se w16cid wp14">
+<w:ftr xmlns:wpc="http://schemas.microsoft.com/office/word/2010/wordprocessingCanvas" xmlns:mc="http://schemas.openxmlformats.org/markup-compatibility/2006" xmlns:o="urn:schemas-microsoft-com:office:office" xmlns:r="http://schemas.openxmlformats.org/officeDocument/2006/relationships" xmlns:m="http://schemas.openxmlformats.org/officeDocument/2006/math" xmlns:v="urn:schemas-microsoft-com:vml" xmlns:wp14="http://schemas.microsoft.com/office/word/2010/wordprocessingDrawing" xmlns:wp="http://schemas.openxmlformats.org/drawingml/2006/wordprocessingDrawing" xmlns:w10="urn:schemas-microsoft-com:office:word" xmlns:w="http://schemas.openxmlformats.org/wordprocessingml/2006/main" xmlns:w14="http://schemas.microsoft.com/office/word/2010/wordml" xmlns:w15="http://schemas.microsoft.com/office/word/2012/wordml" xmlns:wpg="http://schemas.microsoft.com/office/word/2010/wordprocessingGroup" xmlns:wpi="http://schemas.microsoft.com/office/word/2010/wordprocessingInk" xmlns:wne="http://schemas.microsoft.com/office/word/2006/wordml" xmlns:wps="http://schemas.microsoft.com/office/word/2010/wordprocessingShape" mc:Ignorable="w14 w15 wp14">
   <w:sdt>
     <w:sdtPr>
       <w:id w:val="-1176100272"/>
@@ -13071,7 +12341,7 @@
           <w:rPr>
             <w:noProof/>
           </w:rPr>
-          <w:t>3</w:t>
+          <w:t>9</w:t>
         </w:r>
         <w:r>
           <w:fldChar w:fldCharType="end"/>
@@ -13088,7 +12358,7 @@
 </file>
 
 <file path=word/footnotes.xml><?xml version="1.0" encoding="utf-8"?>
-<w:footnotes xmlns:wpc="http://schemas.microsoft.com/office/word/2010/wordprocessingCanvas" xmlns:cx="http://schemas.microsoft.com/office/drawing/2014/chartex" xmlns:cx1="http://schemas.microsoft.com/office/drawing/2015/9/8/chartex" xmlns:cx2="http://schemas.microsoft.com/office/drawing/2015/10/21/chartex" xmlns:cx3="http://schemas.microsoft.com/office/drawing/2016/5/9/chartex" xmlns:cx4="http://schemas.microsoft.com/office/drawing/2016/5/10/chartex" xmlns:cx5="http://schemas.microsoft.com/office/drawing/2016/5/11/chartex" xmlns:cx6="http://schemas.microsoft.com/office/drawing/2016/5/12/chartex" xmlns:cx7="http://schemas.microsoft.com/office/drawing/2016/5/13/chartex" xmlns:cx8="http://schemas.microsoft.com/office/drawing/2016/5/14/chartex" xmlns:mc="http://schemas.openxmlformats.org/markup-compatibility/2006" xmlns:aink="http://schemas.microsoft.com/office/drawing/2016/ink" xmlns:am3d="http://schemas.microsoft.com/office/drawing/2017/model3d" xmlns:o="urn:schemas-microsoft-com:office:office" xmlns:r="http://schemas.openxmlformats.org/officeDocument/2006/relationships" xmlns:m="http://schemas.openxmlformats.org/officeDocument/2006/math" xmlns:v="urn:schemas-microsoft-com:vml" xmlns:wp14="http://schemas.microsoft.com/office/word/2010/wordprocessingDrawing" xmlns:wp="http://schemas.openxmlformats.org/drawingml/2006/wordprocessingDrawing" xmlns:w10="urn:schemas-microsoft-com:office:word" xmlns:w="http://schemas.openxmlformats.org/wordprocessingml/2006/main" xmlns:w14="http://schemas.microsoft.com/office/word/2010/wordml" xmlns:w15="http://schemas.microsoft.com/office/word/2012/wordml" xmlns:w16cid="http://schemas.microsoft.com/office/word/2016/wordml/cid" xmlns:w16se="http://schemas.microsoft.com/office/word/2015/wordml/symex" xmlns:wpg="http://schemas.microsoft.com/office/word/2010/wordprocessingGroup" xmlns:wpi="http://schemas.microsoft.com/office/word/2010/wordprocessingInk" xmlns:wne="http://schemas.microsoft.com/office/word/2006/wordml" xmlns:wps="http://schemas.microsoft.com/office/word/2010/wordprocessingShape" mc:Ignorable="w14 w15 w16se w16cid wp14">
+<w:footnotes xmlns:wpc="http://schemas.microsoft.com/office/word/2010/wordprocessingCanvas" xmlns:mc="http://schemas.openxmlformats.org/markup-compatibility/2006" xmlns:o="urn:schemas-microsoft-com:office:office" xmlns:r="http://schemas.openxmlformats.org/officeDocument/2006/relationships" xmlns:m="http://schemas.openxmlformats.org/officeDocument/2006/math" xmlns:v="urn:schemas-microsoft-com:vml" xmlns:wp14="http://schemas.microsoft.com/office/word/2010/wordprocessingDrawing" xmlns:wp="http://schemas.openxmlformats.org/drawingml/2006/wordprocessingDrawing" xmlns:w10="urn:schemas-microsoft-com:office:word" xmlns:w="http://schemas.openxmlformats.org/wordprocessingml/2006/main" xmlns:w14="http://schemas.microsoft.com/office/word/2010/wordml" xmlns:w15="http://schemas.microsoft.com/office/word/2012/wordml" xmlns:wpg="http://schemas.microsoft.com/office/word/2010/wordprocessingGroup" xmlns:wpi="http://schemas.microsoft.com/office/word/2010/wordprocessingInk" xmlns:wne="http://schemas.microsoft.com/office/word/2006/wordml" xmlns:wps="http://schemas.microsoft.com/office/word/2010/wordprocessingShape" mc:Ignorable="w14 w15 wp14">
   <w:footnote w:type="separator" w:id="-1">
     <w:p>
       <w:r>
@@ -13107,7 +12377,7 @@
 </file>
 
 <file path=word/header1.xml><?xml version="1.0" encoding="utf-8"?>
-<w:hdr xmlns:wpc="http://schemas.microsoft.com/office/word/2010/wordprocessingCanvas" xmlns:cx="http://schemas.microsoft.com/office/drawing/2014/chartex" xmlns:cx1="http://schemas.microsoft.com/office/drawing/2015/9/8/chartex" xmlns:cx2="http://schemas.microsoft.com/office/drawing/2015/10/21/chartex" xmlns:cx3="http://schemas.microsoft.com/office/drawing/2016/5/9/chartex" xmlns:cx4="http://schemas.microsoft.com/office/drawing/2016/5/10/chartex" xmlns:cx5="http://schemas.microsoft.com/office/drawing/2016/5/11/chartex" xmlns:cx6="http://schemas.microsoft.com/office/drawing/2016/5/12/chartex" xmlns:cx7="http://schemas.microsoft.com/office/drawing/2016/5/13/chartex" xmlns:cx8="http://schemas.microsoft.com/office/drawing/2016/5/14/chartex" xmlns:mc="http://schemas.openxmlformats.org/markup-compatibility/2006" xmlns:aink="http://schemas.microsoft.com/office/drawing/2016/ink" xmlns:am3d="http://schemas.microsoft.com/office/drawing/2017/model3d" xmlns:o="urn:schemas-microsoft-com:office:office" xmlns:r="http://schemas.openxmlformats.org/officeDocument/2006/relationships" xmlns:m="http://schemas.openxmlformats.org/officeDocument/2006/math" xmlns:v="urn:schemas-microsoft-com:vml" xmlns:wp14="http://schemas.microsoft.com/office/word/2010/wordprocessingDrawing" xmlns:wp="http://schemas.openxmlformats.org/drawingml/2006/wordprocessingDrawing" xmlns:w10="urn:schemas-microsoft-com:office:word" xmlns:w="http://schemas.openxmlformats.org/wordprocessingml/2006/main" xmlns:w14="http://schemas.microsoft.com/office/word/2010/wordml" xmlns:w15="http://schemas.microsoft.com/office/word/2012/wordml" xmlns:w16cid="http://schemas.microsoft.com/office/word/2016/wordml/cid" xmlns:w16se="http://schemas.microsoft.com/office/word/2015/wordml/symex" xmlns:wpg="http://schemas.microsoft.com/office/word/2010/wordprocessingGroup" xmlns:wpi="http://schemas.microsoft.com/office/word/2010/wordprocessingInk" xmlns:wne="http://schemas.microsoft.com/office/word/2006/wordml" xmlns:wps="http://schemas.microsoft.com/office/word/2010/wordprocessingShape" mc:Ignorable="w14 w15 w16se w16cid wp14">
+<w:hdr xmlns:wpc="http://schemas.microsoft.com/office/word/2010/wordprocessingCanvas" xmlns:mc="http://schemas.openxmlformats.org/markup-compatibility/2006" xmlns:o="urn:schemas-microsoft-com:office:office" xmlns:r="http://schemas.openxmlformats.org/officeDocument/2006/relationships" xmlns:m="http://schemas.openxmlformats.org/officeDocument/2006/math" xmlns:v="urn:schemas-microsoft-com:vml" xmlns:wp14="http://schemas.microsoft.com/office/word/2010/wordprocessingDrawing" xmlns:wp="http://schemas.openxmlformats.org/drawingml/2006/wordprocessingDrawing" xmlns:w10="urn:schemas-microsoft-com:office:word" xmlns:w="http://schemas.openxmlformats.org/wordprocessingml/2006/main" xmlns:w14="http://schemas.microsoft.com/office/word/2010/wordml" xmlns:w15="http://schemas.microsoft.com/office/word/2012/wordml" xmlns:wpg="http://schemas.microsoft.com/office/word/2010/wordprocessingGroup" xmlns:wpi="http://schemas.microsoft.com/office/word/2010/wordprocessingInk" xmlns:wne="http://schemas.microsoft.com/office/word/2006/wordml" xmlns:wps="http://schemas.microsoft.com/office/word/2010/wordprocessingShape" mc:Ignorable="w14 w15 wp14">
   <w:tbl>
     <w:tblPr>
       <w:tblStyle w:val="Grilledutableau"/>
@@ -13244,8 +12514,8 @@
 </file>
 
 <file path=word/numbering.xml><?xml version="1.0" encoding="utf-8"?>
-<w:numbering xmlns:wpc="http://schemas.microsoft.com/office/word/2010/wordprocessingCanvas" xmlns:cx="http://schemas.microsoft.com/office/drawing/2014/chartex" xmlns:cx1="http://schemas.microsoft.com/office/drawing/2015/9/8/chartex" xmlns:cx2="http://schemas.microsoft.com/office/drawing/2015/10/21/chartex" xmlns:cx3="http://schemas.microsoft.com/office/drawing/2016/5/9/chartex" xmlns:cx4="http://schemas.microsoft.com/office/drawing/2016/5/10/chartex" xmlns:cx5="http://schemas.microsoft.com/office/drawing/2016/5/11/chartex" xmlns:cx6="http://schemas.microsoft.com/office/drawing/2016/5/12/chartex" xmlns:cx7="http://schemas.microsoft.com/office/drawing/2016/5/13/chartex" xmlns:cx8="http://schemas.microsoft.com/office/drawing/2016/5/14/chartex" xmlns:mc="http://schemas.openxmlformats.org/markup-compatibility/2006" xmlns:aink="http://schemas.microsoft.com/office/drawing/2016/ink" xmlns:am3d="http://schemas.microsoft.com/office/drawing/2017/model3d" xmlns:o="urn:schemas-microsoft-com:office:office" xmlns:r="http://schemas.openxmlformats.org/officeDocument/2006/relationships" xmlns:m="http://schemas.openxmlformats.org/officeDocument/2006/math" xmlns:v="urn:schemas-microsoft-com:vml" xmlns:wp14="http://schemas.microsoft.com/office/word/2010/wordprocessingDrawing" xmlns:wp="http://schemas.openxmlformats.org/drawingml/2006/wordprocessingDrawing" xmlns:w10="urn:schemas-microsoft-com:office:word" xmlns:w="http://schemas.openxmlformats.org/wordprocessingml/2006/main" xmlns:w14="http://schemas.microsoft.com/office/word/2010/wordml" xmlns:w15="http://schemas.microsoft.com/office/word/2012/wordml" xmlns:w16cid="http://schemas.microsoft.com/office/word/2016/wordml/cid" xmlns:w16se="http://schemas.microsoft.com/office/word/2015/wordml/symex" xmlns:wpg="http://schemas.microsoft.com/office/word/2010/wordprocessingGroup" xmlns:wpi="http://schemas.microsoft.com/office/word/2010/wordprocessingInk" xmlns:wne="http://schemas.microsoft.com/office/word/2006/wordml" xmlns:wps="http://schemas.microsoft.com/office/word/2010/wordprocessingShape" mc:Ignorable="w14 w15 w16se w16cid wp14">
-  <w:abstractNum w:abstractNumId="0" w15:restartNumberingAfterBreak="0">
+<w:numbering xmlns:wpc="http://schemas.microsoft.com/office/word/2010/wordprocessingCanvas" xmlns:mc="http://schemas.openxmlformats.org/markup-compatibility/2006" xmlns:o="urn:schemas-microsoft-com:office:office" xmlns:r="http://schemas.openxmlformats.org/officeDocument/2006/relationships" xmlns:m="http://schemas.openxmlformats.org/officeDocument/2006/math" xmlns:v="urn:schemas-microsoft-com:vml" xmlns:wp14="http://schemas.microsoft.com/office/word/2010/wordprocessingDrawing" xmlns:wp="http://schemas.openxmlformats.org/drawingml/2006/wordprocessingDrawing" xmlns:w10="urn:schemas-microsoft-com:office:word" xmlns:w="http://schemas.openxmlformats.org/wordprocessingml/2006/main" xmlns:w14="http://schemas.microsoft.com/office/word/2010/wordml" xmlns:w15="http://schemas.microsoft.com/office/word/2012/wordml" xmlns:wpg="http://schemas.microsoft.com/office/word/2010/wordprocessingGroup" xmlns:wpi="http://schemas.microsoft.com/office/word/2010/wordprocessingInk" xmlns:wne="http://schemas.microsoft.com/office/word/2006/wordml" xmlns:wps="http://schemas.microsoft.com/office/word/2010/wordprocessingShape" mc:Ignorable="w14 w15 wp14">
+  <w:abstractNum w:abstractNumId="0">
     <w:nsid w:val="01653EAD"/>
     <w:multiLevelType w:val="hybridMultilevel"/>
     <w:tmpl w:val="6826D386"/>
@@ -13331,7 +12601,7 @@
       </w:pPr>
     </w:lvl>
   </w:abstractNum>
-  <w:abstractNum w:abstractNumId="1" w15:restartNumberingAfterBreak="0">
+  <w:abstractNum w:abstractNumId="1">
     <w:nsid w:val="09A66155"/>
     <w:multiLevelType w:val="hybridMultilevel"/>
     <w:tmpl w:val="4DAC37D4"/>
@@ -13444,7 +12714,7 @@
       </w:rPr>
     </w:lvl>
   </w:abstractNum>
-  <w:abstractNum w:abstractNumId="2" w15:restartNumberingAfterBreak="0">
+  <w:abstractNum w:abstractNumId="2">
     <w:nsid w:val="0CB53EAB"/>
     <w:multiLevelType w:val="hybridMultilevel"/>
     <w:tmpl w:val="A31626A4"/>
@@ -13557,7 +12827,7 @@
       </w:rPr>
     </w:lvl>
   </w:abstractNum>
-  <w:abstractNum w:abstractNumId="3" w15:restartNumberingAfterBreak="0">
+  <w:abstractNum w:abstractNumId="3">
     <w:nsid w:val="10C226BF"/>
     <w:multiLevelType w:val="hybridMultilevel"/>
     <w:tmpl w:val="6826D386"/>
@@ -13643,7 +12913,7 @@
       </w:pPr>
     </w:lvl>
   </w:abstractNum>
-  <w:abstractNum w:abstractNumId="4" w15:restartNumberingAfterBreak="0">
+  <w:abstractNum w:abstractNumId="4">
     <w:nsid w:val="1B665BDC"/>
     <w:multiLevelType w:val="hybridMultilevel"/>
     <w:tmpl w:val="E53E0BC8"/>
@@ -13732,7 +13002,7 @@
       </w:pPr>
     </w:lvl>
   </w:abstractNum>
-  <w:abstractNum w:abstractNumId="5" w15:restartNumberingAfterBreak="0">
+  <w:abstractNum w:abstractNumId="5">
     <w:nsid w:val="24AB5EAE"/>
     <w:multiLevelType w:val="hybridMultilevel"/>
     <w:tmpl w:val="6DA6F2EA"/>
@@ -13821,7 +13091,7 @@
       </w:pPr>
     </w:lvl>
   </w:abstractNum>
-  <w:abstractNum w:abstractNumId="6" w15:restartNumberingAfterBreak="0">
+  <w:abstractNum w:abstractNumId="6">
     <w:nsid w:val="28A2072F"/>
     <w:multiLevelType w:val="hybridMultilevel"/>
     <w:tmpl w:val="6826D386"/>
@@ -13907,7 +13177,7 @@
       </w:pPr>
     </w:lvl>
   </w:abstractNum>
-  <w:abstractNum w:abstractNumId="7" w15:restartNumberingAfterBreak="0">
+  <w:abstractNum w:abstractNumId="7">
     <w:nsid w:val="2EEB35C6"/>
     <w:multiLevelType w:val="hybridMultilevel"/>
     <w:tmpl w:val="A31626A4"/>
@@ -14020,7 +13290,7 @@
       </w:rPr>
     </w:lvl>
   </w:abstractNum>
-  <w:abstractNum w:abstractNumId="8" w15:restartNumberingAfterBreak="0">
+  <w:abstractNum w:abstractNumId="8">
     <w:nsid w:val="37963002"/>
     <w:multiLevelType w:val="hybridMultilevel"/>
     <w:tmpl w:val="9C0024CC"/>
@@ -14109,7 +13379,7 @@
       </w:pPr>
     </w:lvl>
   </w:abstractNum>
-  <w:abstractNum w:abstractNumId="9" w15:restartNumberingAfterBreak="0">
+  <w:abstractNum w:abstractNumId="9">
     <w:nsid w:val="39681313"/>
     <w:multiLevelType w:val="hybridMultilevel"/>
     <w:tmpl w:val="FF90E864"/>
@@ -14222,7 +13492,7 @@
       </w:rPr>
     </w:lvl>
   </w:abstractNum>
-  <w:abstractNum w:abstractNumId="10" w15:restartNumberingAfterBreak="0">
+  <w:abstractNum w:abstractNumId="10">
     <w:nsid w:val="3BA85244"/>
     <w:multiLevelType w:val="hybridMultilevel"/>
     <w:tmpl w:val="6DA6F2EA"/>
@@ -14311,7 +13581,7 @@
       </w:pPr>
     </w:lvl>
   </w:abstractNum>
-  <w:abstractNum w:abstractNumId="11" w15:restartNumberingAfterBreak="0">
+  <w:abstractNum w:abstractNumId="11">
     <w:nsid w:val="3D646F54"/>
     <w:multiLevelType w:val="hybridMultilevel"/>
     <w:tmpl w:val="6DA6F2EA"/>
@@ -14400,7 +13670,7 @@
       </w:pPr>
     </w:lvl>
   </w:abstractNum>
-  <w:abstractNum w:abstractNumId="12" w15:restartNumberingAfterBreak="0">
+  <w:abstractNum w:abstractNumId="12">
     <w:nsid w:val="40914CA8"/>
     <w:multiLevelType w:val="hybridMultilevel"/>
     <w:tmpl w:val="3070B75C"/>
@@ -14513,7 +13783,7 @@
       </w:rPr>
     </w:lvl>
   </w:abstractNum>
-  <w:abstractNum w:abstractNumId="13" w15:restartNumberingAfterBreak="0">
+  <w:abstractNum w:abstractNumId="13">
     <w:nsid w:val="41FE690E"/>
     <w:multiLevelType w:val="hybridMultilevel"/>
     <w:tmpl w:val="28D026BA"/>
@@ -14602,7 +13872,7 @@
       </w:pPr>
     </w:lvl>
   </w:abstractNum>
-  <w:abstractNum w:abstractNumId="14" w15:restartNumberingAfterBreak="0">
+  <w:abstractNum w:abstractNumId="14">
     <w:nsid w:val="52D33C26"/>
     <w:multiLevelType w:val="hybridMultilevel"/>
     <w:tmpl w:val="6DA6F2EA"/>
@@ -14691,7 +13961,7 @@
       </w:pPr>
     </w:lvl>
   </w:abstractNum>
-  <w:abstractNum w:abstractNumId="15" w15:restartNumberingAfterBreak="0">
+  <w:abstractNum w:abstractNumId="15">
     <w:nsid w:val="556D7615"/>
     <w:multiLevelType w:val="hybridMultilevel"/>
     <w:tmpl w:val="599C0FA4"/>
@@ -14804,7 +14074,7 @@
       </w:rPr>
     </w:lvl>
   </w:abstractNum>
-  <w:abstractNum w:abstractNumId="16" w15:restartNumberingAfterBreak="0">
+  <w:abstractNum w:abstractNumId="16">
     <w:nsid w:val="57E539C5"/>
     <w:multiLevelType w:val="hybridMultilevel"/>
     <w:tmpl w:val="6826D386"/>
@@ -14890,7 +14160,7 @@
       </w:pPr>
     </w:lvl>
   </w:abstractNum>
-  <w:abstractNum w:abstractNumId="17" w15:restartNumberingAfterBreak="0">
+  <w:abstractNum w:abstractNumId="17">
     <w:nsid w:val="594571E6"/>
     <w:multiLevelType w:val="hybridMultilevel"/>
     <w:tmpl w:val="9C0024CC"/>
@@ -14979,7 +14249,7 @@
       </w:pPr>
     </w:lvl>
   </w:abstractNum>
-  <w:abstractNum w:abstractNumId="18" w15:restartNumberingAfterBreak="0">
+  <w:abstractNum w:abstractNumId="18">
     <w:nsid w:val="5AD44EAC"/>
     <w:multiLevelType w:val="hybridMultilevel"/>
     <w:tmpl w:val="6826D386"/>
@@ -15065,7 +14335,7 @@
       </w:pPr>
     </w:lvl>
   </w:abstractNum>
-  <w:abstractNum w:abstractNumId="19" w15:restartNumberingAfterBreak="0">
+  <w:abstractNum w:abstractNumId="19">
     <w:nsid w:val="5AF70412"/>
     <w:multiLevelType w:val="hybridMultilevel"/>
     <w:tmpl w:val="6DA6F2EA"/>
@@ -15154,7 +14424,7 @@
       </w:pPr>
     </w:lvl>
   </w:abstractNum>
-  <w:abstractNum w:abstractNumId="20" w15:restartNumberingAfterBreak="0">
+  <w:abstractNum w:abstractNumId="20">
     <w:nsid w:val="5CC65205"/>
     <w:multiLevelType w:val="hybridMultilevel"/>
     <w:tmpl w:val="26B42E1C"/>
@@ -15267,7 +14537,7 @@
       </w:rPr>
     </w:lvl>
   </w:abstractNum>
-  <w:abstractNum w:abstractNumId="21" w15:restartNumberingAfterBreak="0">
+  <w:abstractNum w:abstractNumId="21">
     <w:nsid w:val="5FBE52FF"/>
     <w:multiLevelType w:val="hybridMultilevel"/>
     <w:tmpl w:val="6826D386"/>
@@ -15353,7 +14623,7 @@
       </w:pPr>
     </w:lvl>
   </w:abstractNum>
-  <w:abstractNum w:abstractNumId="22" w15:restartNumberingAfterBreak="0">
+  <w:abstractNum w:abstractNumId="22">
     <w:nsid w:val="69F35F7E"/>
     <w:multiLevelType w:val="hybridMultilevel"/>
     <w:tmpl w:val="A31626A4"/>
@@ -15466,7 +14736,7 @@
       </w:rPr>
     </w:lvl>
   </w:abstractNum>
-  <w:abstractNum w:abstractNumId="23" w15:restartNumberingAfterBreak="0">
+  <w:abstractNum w:abstractNumId="23">
     <w:nsid w:val="6B92059C"/>
     <w:multiLevelType w:val="hybridMultilevel"/>
     <w:tmpl w:val="6BD2B176"/>
@@ -15555,7 +14825,7 @@
       </w:pPr>
     </w:lvl>
   </w:abstractNum>
-  <w:abstractNum w:abstractNumId="24" w15:restartNumberingAfterBreak="0">
+  <w:abstractNum w:abstractNumId="24">
     <w:nsid w:val="6DEE1D12"/>
     <w:multiLevelType w:val="hybridMultilevel"/>
     <w:tmpl w:val="6DA6F2EA"/>
@@ -15644,7 +14914,7 @@
       </w:pPr>
     </w:lvl>
   </w:abstractNum>
-  <w:abstractNum w:abstractNumId="25" w15:restartNumberingAfterBreak="0">
+  <w:abstractNum w:abstractNumId="25">
     <w:nsid w:val="70DE3932"/>
     <w:multiLevelType w:val="hybridMultilevel"/>
     <w:tmpl w:val="C7B867F2"/>
@@ -15733,7 +15003,7 @@
       </w:pPr>
     </w:lvl>
   </w:abstractNum>
-  <w:abstractNum w:abstractNumId="26" w15:restartNumberingAfterBreak="0">
+  <w:abstractNum w:abstractNumId="26">
     <w:nsid w:val="71132CF6"/>
     <w:multiLevelType w:val="hybridMultilevel"/>
     <w:tmpl w:val="B32E8F20"/>
@@ -15846,7 +15116,7 @@
       </w:rPr>
     </w:lvl>
   </w:abstractNum>
-  <w:abstractNum w:abstractNumId="27" w15:restartNumberingAfterBreak="0">
+  <w:abstractNum w:abstractNumId="27">
     <w:nsid w:val="7A02799B"/>
     <w:multiLevelType w:val="hybridMultilevel"/>
     <w:tmpl w:val="7DB28E22"/>
@@ -16047,7 +15317,7 @@
 </file>
 
 <file path=word/styles.xml><?xml version="1.0" encoding="utf-8"?>
-<w:styles xmlns:mc="http://schemas.openxmlformats.org/markup-compatibility/2006" xmlns:r="http://schemas.openxmlformats.org/officeDocument/2006/relationships" xmlns:w="http://schemas.openxmlformats.org/wordprocessingml/2006/main" xmlns:w14="http://schemas.microsoft.com/office/word/2010/wordml" xmlns:w15="http://schemas.microsoft.com/office/word/2012/wordml" xmlns:w16cid="http://schemas.microsoft.com/office/word/2016/wordml/cid" xmlns:w16se="http://schemas.microsoft.com/office/word/2015/wordml/symex" mc:Ignorable="w14 w15 w16se w16cid">
+<w:styles xmlns:mc="http://schemas.openxmlformats.org/markup-compatibility/2006" xmlns:r="http://schemas.openxmlformats.org/officeDocument/2006/relationships" xmlns:w="http://schemas.openxmlformats.org/wordprocessingml/2006/main" xmlns:w14="http://schemas.microsoft.com/office/word/2010/wordml" xmlns:w15="http://schemas.microsoft.com/office/word/2012/wordml" mc:Ignorable="w14 w15">
   <w:docDefaults>
     <w:rPrDefault>
       <w:rPr>
@@ -16063,7 +15333,7 @@
       </w:pPr>
     </w:pPrDefault>
   </w:docDefaults>
-  <w:latentStyles w:defLockedState="0" w:defUIPriority="99" w:defSemiHidden="0" w:defUnhideWhenUsed="0" w:defQFormat="0" w:count="375">
+  <w:latentStyles w:defLockedState="0" w:defUIPriority="99" w:defSemiHidden="0" w:defUnhideWhenUsed="0" w:defQFormat="0" w:count="371">
     <w:lsdException w:name="Normal" w:uiPriority="0" w:qFormat="1"/>
     <w:lsdException w:name="heading 1" w:uiPriority="9" w:qFormat="1"/>
     <w:lsdException w:name="heading 2" w:semiHidden="1" w:uiPriority="9" w:unhideWhenUsed="1" w:qFormat="1"/>
@@ -16435,10 +15705,6 @@
     <w:lsdException w:name="List Table 5 Dark Accent 6" w:uiPriority="50"/>
     <w:lsdException w:name="List Table 6 Colorful Accent 6" w:uiPriority="51"/>
     <w:lsdException w:name="List Table 7 Colorful Accent 6" w:uiPriority="52"/>
-    <w:lsdException w:name="Mention" w:semiHidden="1" w:unhideWhenUsed="1"/>
-    <w:lsdException w:name="Smart Hyperlink" w:semiHidden="1" w:unhideWhenUsed="1"/>
-    <w:lsdException w:name="Hashtag" w:semiHidden="1" w:unhideWhenUsed="1"/>
-    <w:lsdException w:name="Unresolved Mention" w:semiHidden="1" w:unhideWhenUsed="1"/>
   </w:latentStyles>
   <w:style w:type="paragraph" w:default="1" w:styleId="Normal">
     <w:name w:val="Normal"/>
@@ -17177,6 +16443,7 @@
       <w:spacing w:after="0" w:line="240" w:lineRule="auto"/>
     </w:pPr>
     <w:tblPr>
+      <w:tblInd w:w="0" w:type="dxa"/>
       <w:tblBorders>
         <w:top w:val="single" w:sz="4" w:space="0" w:color="auto"/>
         <w:left w:val="single" w:sz="4" w:space="0" w:color="auto"/>
@@ -17185,6 +16452,12 @@
         <w:insideH w:val="single" w:sz="4" w:space="0" w:color="auto"/>
         <w:insideV w:val="single" w:sz="4" w:space="0" w:color="auto"/>
       </w:tblBorders>
+      <w:tblCellMar>
+        <w:top w:w="0" w:type="dxa"/>
+        <w:left w:w="108" w:type="dxa"/>
+        <w:bottom w:w="0" w:type="dxa"/>
+        <w:right w:w="108" w:type="dxa"/>
+      </w:tblCellMar>
     </w:tblPr>
   </w:style>
   <w:style w:type="paragraph" w:styleId="TM2">
@@ -17299,7 +16572,7 @@
 </file>
 
 <file path=word/charts/chart1.xml><?xml version="1.0" encoding="utf-8"?>
-<c:chartSpace xmlns:c="http://schemas.openxmlformats.org/drawingml/2006/chart" xmlns:a="http://schemas.openxmlformats.org/drawingml/2006/main" xmlns:r="http://schemas.openxmlformats.org/officeDocument/2006/relationships" xmlns:c16r2="http://schemas.microsoft.com/office/drawing/2015/06/chart">
+<c:chartSpace xmlns:c="http://schemas.openxmlformats.org/drawingml/2006/chart" xmlns:a="http://schemas.openxmlformats.org/drawingml/2006/main" xmlns:r="http://schemas.openxmlformats.org/officeDocument/2006/relationships">
   <c:date1904 val="0"/>
   <c:lang val="fr-FR"/>
   <c:roundedCorners val="0"/>
@@ -17759,7 +17032,7 @@
             </c:numRef>
           </c:yVal>
           <c:smooth val="0"/>
-          <c:extLst>
+          <c:extLst xmlns:c16r2="http://schemas.microsoft.com/office/drawing/2015/06/chart">
             <c:ext xmlns:c16="http://schemas.microsoft.com/office/drawing/2014/chart" uri="{C3380CC4-5D6E-409C-BE32-E72D297353CC}">
               <c16:uniqueId val="{00000001-2FB9-3243-A8F2-6FBF79041B3B}"/>
             </c:ext>
@@ -17773,11 +17046,11 @@
           <c:showPercent val="0"/>
           <c:showBubbleSize val="0"/>
         </c:dLbls>
-        <c:axId val="96594176"/>
-        <c:axId val="66369152"/>
+        <c:axId val="1140386000"/>
+        <c:axId val="1140386544"/>
       </c:scatterChart>
       <c:valAx>
-        <c:axId val="96594176"/>
+        <c:axId val="1140386000"/>
         <c:scaling>
           <c:orientation val="minMax"/>
         </c:scaling>
@@ -17787,12 +17060,12 @@
         <c:majorTickMark val="out"/>
         <c:minorTickMark val="none"/>
         <c:tickLblPos val="nextTo"/>
-        <c:crossAx val="66369152"/>
+        <c:crossAx val="1140386544"/>
         <c:crosses val="autoZero"/>
         <c:crossBetween val="midCat"/>
       </c:valAx>
       <c:valAx>
-        <c:axId val="66369152"/>
+        <c:axId val="1140386544"/>
         <c:scaling>
           <c:orientation val="minMax"/>
         </c:scaling>
@@ -17803,7 +17076,7 @@
         <c:majorTickMark val="out"/>
         <c:minorTickMark val="none"/>
         <c:tickLblPos val="nextTo"/>
-        <c:crossAx val="96594176"/>
+        <c:crossAx val="1140386000"/>
         <c:crosses val="autoZero"/>
         <c:crossBetween val="midCat"/>
       </c:valAx>
@@ -17823,7 +17096,7 @@
 </file>
 
 <file path=word/charts/chart2.xml><?xml version="1.0" encoding="utf-8"?>
-<c:chartSpace xmlns:c="http://schemas.openxmlformats.org/drawingml/2006/chart" xmlns:a="http://schemas.openxmlformats.org/drawingml/2006/main" xmlns:r="http://schemas.openxmlformats.org/officeDocument/2006/relationships" xmlns:c16r2="http://schemas.microsoft.com/office/drawing/2015/06/chart">
+<c:chartSpace xmlns:c="http://schemas.openxmlformats.org/drawingml/2006/chart" xmlns:a="http://schemas.openxmlformats.org/drawingml/2006/main" xmlns:r="http://schemas.openxmlformats.org/officeDocument/2006/relationships">
   <c:date1904 val="0"/>
   <c:lang val="fr-FR"/>
   <c:roundedCorners val="0"/>
@@ -18328,7 +17601,7 @@
             </c:numRef>
           </c:yVal>
           <c:smooth val="0"/>
-          <c:extLst>
+          <c:extLst xmlns:c16r2="http://schemas.microsoft.com/office/drawing/2015/06/chart">
             <c:ext xmlns:c16="http://schemas.microsoft.com/office/drawing/2014/chart" uri="{C3380CC4-5D6E-409C-BE32-E72D297353CC}">
               <c16:uniqueId val="{00000001-77DE-CA4F-9205-F32DE2D1811F}"/>
             </c:ext>
@@ -18342,11 +17615,11 @@
           <c:showPercent val="0"/>
           <c:showBubbleSize val="0"/>
         </c:dLbls>
-        <c:axId val="103467264"/>
-        <c:axId val="103464960"/>
+        <c:axId val="1140382736"/>
+        <c:axId val="1140381648"/>
       </c:scatterChart>
       <c:valAx>
-        <c:axId val="103467264"/>
+        <c:axId val="1140382736"/>
         <c:scaling>
           <c:orientation val="minMax"/>
         </c:scaling>
@@ -18356,12 +17629,12 @@
         <c:majorTickMark val="out"/>
         <c:minorTickMark val="none"/>
         <c:tickLblPos val="nextTo"/>
-        <c:crossAx val="103464960"/>
+        <c:crossAx val="1140381648"/>
         <c:crosses val="autoZero"/>
         <c:crossBetween val="midCat"/>
       </c:valAx>
       <c:valAx>
-        <c:axId val="103464960"/>
+        <c:axId val="1140381648"/>
         <c:scaling>
           <c:orientation val="minMax"/>
         </c:scaling>
@@ -18372,7 +17645,7 @@
         <c:majorTickMark val="out"/>
         <c:minorTickMark val="none"/>
         <c:tickLblPos val="nextTo"/>
-        <c:crossAx val="103467264"/>
+        <c:crossAx val="1140382736"/>
         <c:crosses val="autoZero"/>
         <c:crossBetween val="midCat"/>
       </c:valAx>
@@ -18392,7 +17665,7 @@
 </file>
 
 <file path=word/charts/chart3.xml><?xml version="1.0" encoding="utf-8"?>
-<c:chartSpace xmlns:c="http://schemas.openxmlformats.org/drawingml/2006/chart" xmlns:a="http://schemas.openxmlformats.org/drawingml/2006/main" xmlns:r="http://schemas.openxmlformats.org/officeDocument/2006/relationships" xmlns:c16r2="http://schemas.microsoft.com/office/drawing/2015/06/chart">
+<c:chartSpace xmlns:c="http://schemas.openxmlformats.org/drawingml/2006/chart" xmlns:a="http://schemas.openxmlformats.org/drawingml/2006/main" xmlns:r="http://schemas.openxmlformats.org/officeDocument/2006/relationships">
   <c:date1904 val="0"/>
   <c:lang val="fr-FR"/>
   <c:roundedCorners val="0"/>
@@ -18837,7 +18110,7 @@
             </c:numRef>
           </c:yVal>
           <c:smooth val="1"/>
-          <c:extLst>
+          <c:extLst xmlns:c16r2="http://schemas.microsoft.com/office/drawing/2015/06/chart">
             <c:ext xmlns:c16="http://schemas.microsoft.com/office/drawing/2014/chart" uri="{C3380CC4-5D6E-409C-BE32-E72D297353CC}">
               <c16:uniqueId val="{00000000-97AC-3249-8D26-6E301C3F99F7}"/>
             </c:ext>
@@ -19246,7 +18519,7 @@
             </c:numRef>
           </c:yVal>
           <c:smooth val="1"/>
-          <c:extLst>
+          <c:extLst xmlns:c16r2="http://schemas.microsoft.com/office/drawing/2015/06/chart">
             <c:ext xmlns:c16="http://schemas.microsoft.com/office/drawing/2014/chart" uri="{C3380CC4-5D6E-409C-BE32-E72D297353CC}">
               <c16:uniqueId val="{00000001-97AC-3249-8D26-6E301C3F99F7}"/>
             </c:ext>
@@ -19260,11 +18533,11 @@
           <c:showPercent val="0"/>
           <c:showBubbleSize val="0"/>
         </c:dLbls>
-        <c:axId val="103468992"/>
-        <c:axId val="103466112"/>
+        <c:axId val="1140384912"/>
+        <c:axId val="1016081088"/>
       </c:scatterChart>
       <c:valAx>
-        <c:axId val="103468992"/>
+        <c:axId val="1140384912"/>
         <c:scaling>
           <c:orientation val="minMax"/>
         </c:scaling>
@@ -19274,12 +18547,12 @@
         <c:majorTickMark val="out"/>
         <c:minorTickMark val="none"/>
         <c:tickLblPos val="nextTo"/>
-        <c:crossAx val="103466112"/>
+        <c:crossAx val="1016081088"/>
         <c:crosses val="autoZero"/>
         <c:crossBetween val="midCat"/>
       </c:valAx>
       <c:valAx>
-        <c:axId val="103466112"/>
+        <c:axId val="1016081088"/>
         <c:scaling>
           <c:orientation val="minMax"/>
         </c:scaling>
@@ -19290,7 +18563,7 @@
         <c:majorTickMark val="out"/>
         <c:minorTickMark val="none"/>
         <c:tickLblPos val="nextTo"/>
-        <c:crossAx val="103468992"/>
+        <c:crossAx val="1140384912"/>
         <c:crosses val="autoZero"/>
         <c:crossBetween val="midCat"/>
       </c:valAx>
@@ -19599,7 +18872,7 @@
 </file>
 
 <file path=customXml/itemProps1.xml><?xml version="1.0" encoding="utf-8"?>
-<ds:datastoreItem xmlns:ds="http://schemas.openxmlformats.org/officeDocument/2006/customXml" ds:itemID="{D769B37A-28E1-B94D-B28C-02479B36D429}">
+<ds:datastoreItem xmlns:ds="http://schemas.openxmlformats.org/officeDocument/2006/customXml" ds:itemID="{324F2E12-3C87-4F74-9C3B-E8D4B0175083}">
   <ds:schemaRefs>
     <ds:schemaRef ds:uri="http://schemas.openxmlformats.org/officeDocument/2006/bibliography"/>
   </ds:schemaRefs>

</xml_diff>